<commit_message>
terminar practica de subneteo
</commit_message>
<xml_diff>
--- a/admin_redes/Practicas/subneteo_router/Reporte subneteo con router Edgar Martinez.docx
+++ b/admin_redes/Practicas/subneteo_router/Reporte subneteo con router Edgar Martinez.docx
@@ -1418,7 +1418,7 @@
           <w:szCs w:val="24"/>
           <w:lang w:val="es-ES"/>
         </w:rPr>
-        <w:t xml:space="preserve"> 4</w:t>
+        <w:t xml:space="preserve"> 5</w:t>
       </w:r>
       <w:r>
         <w:rPr>
@@ -1469,22 +1469,14 @@
           <w:szCs w:val="24"/>
           <w:lang w:val="es-ES"/>
         </w:rPr>
-        <w:t xml:space="preserve">.………</w:t>
-      </w:r>
-      <w:r>
-        <w:rPr>
-          <w:rFonts w:ascii="Arial" w:hAnsi="Arial" w:eastAsia="Liberation Sans" w:cs="Arial"/>
-          <w:sz w:val="24"/>
-          <w:szCs w:val="24"/>
-          <w:lang w:val="es-ES"/>
-        </w:rPr>
-        <w:t xml:space="preserve">10</w:t>
-      </w:r>
-      <w:r>
-        <w:rPr>
-          <w:sz w:val="24"/>
-          <w:szCs w:val="24"/>
-        </w:rPr>
+        <w:t xml:space="preserve">.…….…</w:t>
+      </w:r>
+      <w:r>
+        <w:rPr>
+          <w:sz w:val="24"/>
+          <w:szCs w:val="24"/>
+        </w:rPr>
+        <w:t xml:space="preserve">8</w:t>
       </w:r>
       <w:r/>
     </w:p>
@@ -1529,27 +1521,22 @@
           <w:szCs w:val="24"/>
           <w:lang w:val="es-ES"/>
         </w:rPr>
-        <w:t xml:space="preserve">…….…</w:t>
-      </w:r>
-      <w:r>
-        <w:rPr>
-          <w:rFonts w:ascii="Arial" w:hAnsi="Arial" w:cs="Arial"/>
-          <w:sz w:val="24"/>
-          <w:szCs w:val="24"/>
-          <w:lang w:val="es-ES"/>
-        </w:rPr>
-        <w:t xml:space="preserve">10</w:t>
-      </w:r>
-      <w:r>
-        <w:rPr>
-          <w:sz w:val="24"/>
-          <w:szCs w:val="24"/>
-        </w:rPr>
+        <w:t xml:space="preserve">……..…</w:t>
+      </w:r>
+      <w:r>
+        <w:rPr>
+          <w:sz w:val="24"/>
+          <w:szCs w:val="24"/>
+        </w:rPr>
+        <w:t xml:space="preserve">8</w:t>
       </w:r>
       <w:r/>
     </w:p>
     <w:p>
       <w:pPr>
+        <w:tabs>
+          <w:tab w:val="right" w:pos="9355" w:leader="none"/>
+        </w:tabs>
         <w:rPr>
           <w:sz w:val="24"/>
           <w:szCs w:val="24"/>
@@ -1598,22 +1585,10 @@
           <w:szCs w:val="24"/>
           <w:lang w:val="es-ES"/>
         </w:rPr>
-        <w:t xml:space="preserve">……..…</w:t>
-      </w:r>
-      <w:r>
-        <w:rPr>
-          <w:rFonts w:ascii="Arial" w:hAnsi="Arial" w:eastAsia="Liberation Sans" w:cs="Arial"/>
-          <w:sz w:val="24"/>
-          <w:szCs w:val="24"/>
-          <w:lang w:val="es-ES"/>
-        </w:rPr>
-        <w:t xml:space="preserve">11</w:t>
-      </w:r>
-      <w:r>
-        <w:rPr>
-          <w:sz w:val="24"/>
-          <w:szCs w:val="24"/>
-        </w:rPr>
+        <w:t xml:space="preserve">……...…</w:t>
+      </w:r>
+      <w:r>
+        <w:t xml:space="preserve">9</w:t>
       </w:r>
       <w:r/>
     </w:p>
@@ -1750,7 +1725,7 @@
           <w:highlight w:val="none"/>
           <w:lang w:val="es-ES"/>
         </w:rPr>
-        <w:t xml:space="preserve">Diferenciar los modos de comunicacion simplex, half-duplex y full-duplex y conocer en que casos son utilizados y por que.</w:t>
+        <w:t xml:space="preserve">Conocer el uso de los enrutadores con el protocolo de informacion de enrutamiento (RIP)</w:t>
       </w:r>
       <w:r/>
     </w:p>
@@ -1987,7 +1962,7 @@
                         <pic:nvPr/>
                       </pic:nvPicPr>
                       <pic:blipFill>
-                        <a:blip r:embed="rId9"/>
+                        <a:blip r:embed="rId12"/>
                         <a:stretch/>
                       </pic:blipFill>
                       <pic:spPr bwMode="auto">
@@ -2025,7 +2000,7 @@
               </v:shapetype>
               <v:shape id="_x0000_i0" o:spid="_x0000_s0" type="#_x0000_t75" style="width:313.5pt;height:102.8pt;mso-wrap-distance-left:0.0pt;mso-wrap-distance-top:0.0pt;mso-wrap-distance-right:0.0pt;mso-wrap-distance-bottom:0.0pt;" stroked="false">
                 <v:path textboxrect="0,0,0,0"/>
-                <v:imagedata r:id="rId9" o:title=""/>
+                <v:imagedata r:id="rId12" o:title=""/>
               </v:shape>
             </w:pict>
           </mc:Fallback>
@@ -3355,6 +3330,7 @@
           <w:szCs w:val="24"/>
         </w:rPr>
       </w:r>
+      <w:r/>
     </w:p>
     <w:p>
       <w:pPr>
@@ -3385,30 +3361,7 @@
           <w:lang w:val="es-ES"/>
         </w:rPr>
       </w:r>
-      <w:r>
-        <w:rPr>
-          <w:sz w:val="24"/>
-          <w:szCs w:val="24"/>
-          <w:highlight w:val="none"/>
-          <w:lang w:val="es-ES"/>
-        </w:rPr>
-      </w:r>
-      <w:r>
-        <w:rPr>
-          <w:sz w:val="24"/>
-          <w:szCs w:val="24"/>
-          <w:highlight w:val="none"/>
-          <w:lang w:val="es-ES"/>
-        </w:rPr>
-      </w:r>
-      <w:r>
-        <w:rPr>
-          <w:sz w:val="24"/>
-          <w:szCs w:val="24"/>
-          <w:highlight w:val="none"/>
-          <w:lang w:val="es-ES"/>
-        </w:rPr>
-      </w:r>
+      <w:r/>
     </w:p>
     <w:p>
       <w:pPr>
@@ -3429,7 +3382,16 @@
           <w:highlight w:val="none"/>
           <w:lang w:val="es-ES"/>
         </w:rPr>
-        <w:t xml:space="preserve">El término DTE se utiliza principalmente para aquellos dispositivos que visualizan información del usuario. También incluye los dispositivos que almacenan o generan datos para el usuario. Las unidades del sistema, los terminales y las impresoras todos se en</w:t>
+        <w:t xml:space="preserve">E</w:t>
+      </w:r>
+      <w:r>
+        <w:rPr>
+          <w:sz w:val="24"/>
+          <w:szCs w:val="24"/>
+          <w:highlight w:val="none"/>
+          <w:lang w:val="es-ES"/>
+        </w:rPr>
+        <w:t xml:space="preserve">l término DTE se utiliza principalmente para aquellos dispositivos que visualizan información del usuario. También incluye los dispositivos que almacenan o generan datos para el usuario. Las unidades del sistema, los terminales y las impresoras todos se en</w:t>
       </w:r>
       <w:r>
         <w:rPr>
@@ -3448,37 +3410,13 @@
           <w:lang w:val="es-ES"/>
         </w:rPr>
       </w:r>
-      <w:r>
-        <w:rPr>
-          <w:sz w:val="24"/>
-          <w:szCs w:val="24"/>
-          <w:highlight w:val="none"/>
-          <w:lang w:val="es-ES"/>
-        </w:rPr>
-      </w:r>
-      <w:r>
-        <w:rPr>
-          <w:sz w:val="24"/>
-          <w:szCs w:val="24"/>
-          <w:highlight w:val="none"/>
-          <w:lang w:val="es-ES"/>
-        </w:rPr>
-      </w:r>
-      <w:r>
-        <w:rPr>
-          <w:sz w:val="24"/>
-          <w:szCs w:val="24"/>
-          <w:highlight w:val="none"/>
-          <w:lang w:val="es-ES"/>
-        </w:rPr>
-      </w:r>
+      <w:r/>
     </w:p>
     <w:p>
       <w:pPr>
         <w:ind w:right="0"/>
         <w:jc w:val="both"/>
         <w:spacing w:before="240" w:after="240"/>
-        <w:rPr/>
         <w:pBdr>
           <w:top w:val="none" w:color="000000" w:sz="4" w:space="0"/>
           <w:left w:val="none" w:color="000000" w:sz="4" w:space="0"/>
@@ -3495,29 +3433,12 @@
         </w:rPr>
         <w:t xml:space="preserve">DCE incluye los dispositivos que pueden utilizarse para ganar acceso a un sistema a través de las líneas de telecomunicaciones. Las formas más comunes de DCE son los módems y los multiplexores.</w:t>
       </w:r>
-      <w:r>
-        <w:rPr>
-          <w:sz w:val="24"/>
-          <w:szCs w:val="24"/>
-          <w:highlight w:val="none"/>
-          <w:lang w:val="es-ES"/>
-        </w:rPr>
-      </w:r>
-      <w:r>
-        <w:rPr>
-          <w:sz w:val="24"/>
-          <w:szCs w:val="24"/>
-          <w:highlight w:val="none"/>
-          <w:lang w:val="es-ES"/>
-        </w:rPr>
-      </w:r>
-      <w:r>
-        <w:rPr/>
-      </w:r>
+      <w:r/>
+      <w:r/>
     </w:p>
     <w:p>
       <w:pPr>
-        <w:shd w:val="nil"/>
+        <w:shd w:val="nil" w:color="auto"/>
         <w:rPr>
           <w:rFonts w:ascii="Times New Roman" w:hAnsi="Times New Roman" w:cs="Times New Roman"/>
           <w:b/>
@@ -3554,6 +3475,7 @@
           <w14:ligatures w14:val="none"/>
         </w:rPr>
       </w:r>
+      <w:r/>
     </w:p>
     <w:p>
       <w:pPr>
@@ -3606,8 +3528,8 @@
           <w:rFonts w:ascii="Times New Roman" w:hAnsi="Times New Roman" w:eastAsia="Times New Roman" w:cs="Times New Roman"/>
           <w:b/>
           <w:bCs/>
-          <w:sz w:val="32"/>
-          <w:szCs w:val="32"/>
+          <w:sz w:val="36"/>
+          <w:szCs w:val="36"/>
           <w:highlight w:val="none"/>
           <w:lang w:val="es-ES"/>
           <w14:ligatures w14:val="none"/>
@@ -3619,18 +3541,43 @@
           <w:right w:val="none" w:color="000000" w:sz="4" w:space="0"/>
         </w:pBdr>
       </w:pPr>
+      <w:r>
+        <w:rPr>
+          <w:sz w:val="24"/>
+          <w:szCs w:val="24"/>
+          <w:highlight w:val="none"/>
+          <w:lang w:val="es-ES"/>
+        </w:rPr>
+        <w:t xml:space="preserve">La practica a realizar consiste de 3 subredes cada una con 5 computadoras conectadas a un switch y este se conecta a un router dedicado para cada subred. Los 3 routers se comunicaran con un router central para completar la infraestructura de toda la red. </w:t>
+      </w:r>
       <w:r>
         <w:rPr>
           <w:rFonts w:ascii="Times New Roman" w:hAnsi="Times New Roman" w:eastAsia="Times New Roman" w:cs="Times New Roman"/>
           <w:b/>
           <w:bCs/>
-          <w:sz w:val="32"/>
-          <w:szCs w:val="32"/>
+          <w:sz w:val="36"/>
+          <w:szCs w:val="36"/>
           <w:highlight w:val="none"/>
           <w:lang w:val="es-ES"/>
           <w14:ligatures w14:val="none"/>
         </w:rPr>
       </w:r>
+    </w:p>
+    <w:p>
+      <w:pPr>
+        <w:ind w:left="0" w:right="0" w:firstLine="0"/>
+        <w:jc w:val="both"/>
+        <w:spacing w:before="240" w:after="240"/>
+        <w:rPr>
+          <w14:ligatures w14:val="none"/>
+        </w:rPr>
+        <w:pBdr>
+          <w:top w:val="none" w:color="000000" w:sz="4" w:space="0"/>
+          <w:left w:val="none" w:color="000000" w:sz="4" w:space="0"/>
+          <w:bottom w:val="none" w:color="000000" w:sz="4" w:space="0"/>
+          <w:right w:val="none" w:color="000000" w:sz="4" w:space="0"/>
+        </w:pBdr>
+      </w:pPr>
       <w:r>
         <w:rPr>
           <w:rFonts w:ascii="Times New Roman" w:hAnsi="Times New Roman" w:eastAsia="Times New Roman" w:cs="Times New Roman"/>
@@ -3665,7 +3612,7 @@
                         <pic:nvPr/>
                       </pic:nvPicPr>
                       <pic:blipFill>
-                        <a:blip r:embed="rId10"/>
+                        <a:blip r:embed="rId13"/>
                         <a:stretch/>
                       </pic:blipFill>
                       <pic:spPr bwMode="auto">
@@ -3703,7 +3650,7 @@
               </v:shapetype>
               <v:shape id="_x0000_i1" o:spid="_x0000_s1" type="#_x0000_t75" style="width:467.8pt;height:382.2pt;mso-wrap-distance-left:0.0pt;mso-wrap-distance-top:0.0pt;mso-wrap-distance-right:0.0pt;mso-wrap-distance-bottom:0.0pt;" stroked="false">
                 <v:path textboxrect="0,0,0,0"/>
-                <v:imagedata r:id="rId10" o:title=""/>
+                <v:imagedata r:id="rId13" o:title=""/>
               </v:shape>
             </w:pict>
           </mc:Fallback>
@@ -3711,17 +3658,59 @@
       </w:r>
       <w:r>
         <w:rPr>
-          <w:rFonts w:ascii="Times New Roman" w:hAnsi="Times New Roman" w:eastAsia="Times New Roman" w:cs="Times New Roman"/>
-          <w:b/>
-          <w:bCs/>
-          <w:sz w:val="32"/>
-          <w:szCs w:val="32"/>
-          <w:highlight w:val="none"/>
-          <w:lang w:val="es-ES"/>
           <w14:ligatures w14:val="none"/>
         </w:rPr>
       </w:r>
-      <w:r/>
+    </w:p>
+    <w:p>
+      <w:pPr>
+        <w:ind w:left="0" w:right="0" w:firstLine="0"/>
+        <w:jc w:val="both"/>
+        <w:spacing w:before="240" w:after="240"/>
+        <w:rPr>
+          <w:sz w:val="24"/>
+          <w:szCs w:val="24"/>
+          <w:lang w:val="es-ES"/>
+          <w14:ligatures w14:val="none"/>
+        </w:rPr>
+        <w:pBdr>
+          <w:top w:val="none" w:color="000000" w:sz="4" w:space="0"/>
+          <w:left w:val="none" w:color="000000" w:sz="4" w:space="0"/>
+          <w:bottom w:val="none" w:color="000000" w:sz="4" w:space="0"/>
+          <w:right w:val="none" w:color="000000" w:sz="4" w:space="0"/>
+        </w:pBdr>
+      </w:pPr>
+      <w:r>
+        <w:rPr>
+          <w:sz w:val="24"/>
+          <w:szCs w:val="24"/>
+          <w:lang w:val="es-ES"/>
+        </w:rPr>
+        <w:t xml:space="preserve">A</w:t>
+      </w:r>
+      <w:r>
+        <w:rPr>
+          <w:sz w:val="24"/>
+          <w:szCs w:val="24"/>
+          <w:lang w:val="es-ES"/>
+        </w:rPr>
+        <w:t xml:space="preserve"> diferencia de los otros dispositivos de red que hemos usado durante el curso y que se conectan mediante puertos ethernet, los routers se conectan entre ellos mediante el puerto serial. PacketTracer automáticamente conecta el dct y dte de la manera correcta </w:t>
+      </w:r>
+      <w:r>
+        <w:rPr>
+          <w:sz w:val="24"/>
+          <w:szCs w:val="24"/>
+          <w:lang w:val="es-ES"/>
+          <w14:ligatures w14:val="none"/>
+        </w:rPr>
+      </w:r>
+      <w:r>
+        <w:rPr>
+          <w:sz w:val="24"/>
+          <w:szCs w:val="24"/>
+          <w:lang w:val="es-ES"/>
+        </w:rPr>
+      </w:r>
     </w:p>
     <w:p>
       <w:pPr>
@@ -3779,8 +3768,8 @@
                         <pic:nvPr/>
                       </pic:nvPicPr>
                       <pic:blipFill>
-                        <a:blip r:embed="rId11"/>
-                        <a:srcRect l="0" t="0" r="0" b="2823"/>
+                        <a:blip r:embed="rId14"/>
+                        <a:srcRect l="0" t="0" r="0" b="2822"/>
                         <a:stretch/>
                       </pic:blipFill>
                       <pic:spPr bwMode="auto">
@@ -3818,11 +3807,36 @@
               </v:shapetype>
               <v:shape id="_x0000_i2" o:spid="_x0000_s2" type="#_x0000_t75" style="width:240.8pt;height:143.6pt;mso-wrap-distance-left:0.0pt;mso-wrap-distance-top:0.0pt;mso-wrap-distance-right:0.0pt;mso-wrap-distance-bottom:0.0pt;" stroked="false">
                 <v:path textboxrect="0,0,0,0"/>
-                <v:imagedata r:id="rId11" o:title=""/>
+                <v:imagedata r:id="rId14" o:title=""/>
               </v:shape>
             </w:pict>
           </mc:Fallback>
         </mc:AlternateContent>
+      </w:r>
+      <w:r>
+        <w:rPr>
+          <w:rFonts w:ascii="Times New Roman" w:hAnsi="Times New Roman" w:eastAsia="Times New Roman" w:cs="Times New Roman"/>
+          <w:b/>
+          <w:bCs/>
+          <w:sz w:val="32"/>
+          <w:szCs w:val="32"/>
+          <w:highlight w:val="none"/>
+          <w:lang w:val="es-ES"/>
+          <w14:ligatures w14:val="none"/>
+        </w:rPr>
+      </w:r>
+      <w:r/>
+      <w:r>
+        <w:rPr>
+          <w:rFonts w:ascii="Times New Roman" w:hAnsi="Times New Roman" w:eastAsia="Times New Roman" w:cs="Times New Roman"/>
+          <w:b/>
+          <w:bCs/>
+          <w:sz w:val="32"/>
+          <w:szCs w:val="32"/>
+          <w:highlight w:val="none"/>
+          <w:lang w:val="es-ES"/>
+          <w14:ligatures w14:val="none"/>
+        </w:rPr>
       </w:r>
       <w:r>
         <w:rPr>
@@ -3855,6 +3869,81 @@
         <w:jc w:val="both"/>
         <w:spacing w:before="240" w:after="240"/>
         <w:rPr>
+          <w:sz w:val="24"/>
+          <w:szCs w:val="24"/>
+          <w:highlight w:val="none"/>
+          <w:lang w:val="es-ES"/>
+          <w14:ligatures w14:val="none"/>
+        </w:rPr>
+        <w:pBdr>
+          <w:top w:val="none" w:color="000000" w:sz="4" w:space="0"/>
+          <w:left w:val="none" w:color="000000" w:sz="4" w:space="0"/>
+          <w:bottom w:val="none" w:color="000000" w:sz="4" w:space="0"/>
+          <w:right w:val="none" w:color="000000" w:sz="4" w:space="0"/>
+        </w:pBdr>
+      </w:pPr>
+      <w:r>
+        <w:rPr>
+          <w:highlight w:val="none"/>
+        </w:rPr>
+      </w:r>
+      <w:r>
+        <w:rPr>
+          <w:sz w:val="24"/>
+          <w:szCs w:val="24"/>
+          <w:highlight w:val="none"/>
+          <w:lang w:val="es-ES"/>
+        </w:rPr>
+        <w:t xml:space="preserve">A cada equipo le asignaremos la ip que le corresponde según la subred a la que pertenezca y el numero de equipo que le toca en esa subred. </w:t>
+      </w:r>
+      <w:r/>
+      <w:r>
+        <w:rPr>
+          <w:highlight w:val="none"/>
+        </w:rPr>
+      </w:r>
+      <w:r>
+        <w:rPr>
+          <w:sz w:val="24"/>
+          <w:szCs w:val="24"/>
+          <w:highlight w:val="none"/>
+          <w:lang w:val="es-ES"/>
+        </w:rPr>
+        <w:t xml:space="preserve">A continuación se muestra una </w:t>
+      </w:r>
+      <w:r>
+        <w:rPr>
+          <w:b/>
+          <w:bCs/>
+          <w:sz w:val="24"/>
+          <w:szCs w:val="24"/>
+          <w:highlight w:val="none"/>
+          <w:lang w:val="es-ES"/>
+        </w:rPr>
+        <w:t xml:space="preserve">t</w:t>
+      </w:r>
+      <w:r>
+        <w:rPr>
+          <w:b/>
+          <w:bCs/>
+          <w:sz w:val="24"/>
+          <w:szCs w:val="24"/>
+          <w:highlight w:val="none"/>
+          <w:lang w:val="es-ES"/>
+        </w:rPr>
+        <w:t xml:space="preserve">abla con las direcciones bases de las subredes a utilizar</w:t>
+      </w:r>
+      <w:r>
+        <w:rPr>
+          <w:sz w:val="24"/>
+          <w:szCs w:val="24"/>
+          <w:highlight w:val="none"/>
+          <w:lang w:val="es-ES"/>
+        </w:rPr>
+        <w:t xml:space="preserve"> en esta practica.</w:t>
+      </w:r>
+      <w:r>
+        <w:rPr>
           <w:rFonts w:ascii="Times New Roman" w:hAnsi="Times New Roman" w:eastAsia="Times New Roman" w:cs="Times New Roman"/>
           <w:b/>
           <w:bCs/>
@@ -3864,6 +3953,361 @@
           <w:lang w:val="es-ES"/>
           <w14:ligatures w14:val="none"/>
         </w:rPr>
+      </w:r>
+    </w:p>
+    <w:tbl>
+      <w:tblPr>
+        <w:tblStyle w:val="706"/>
+        <w:tblW w:w="0" w:type="auto"/>
+        <w:tblLayout w:type="fixed"/>
+        <w:tblLook w:val="04A0" w:firstRow="1" w:lastRow="0" w:firstColumn="1" w:lastColumn="0" w:noHBand="0" w:noVBand="1"/>
+      </w:tblPr>
+      <w:tblGrid>
+        <w:gridCol w:w="1559"/>
+        <w:gridCol w:w="7796"/>
+      </w:tblGrid>
+      <w:tr>
+        <w:trPr/>
+        <w:tc>
+          <w:tcPr>
+            <w:tcW w:w="1559" w:type="dxa"/>
+            <w:textDirection w:val="lrTb"/>
+            <w:noWrap w:val="false"/>
+          </w:tcPr>
+          <w:p>
+            <w:pPr>
+              <w:rPr>
+                <w:highlight w:val="none"/>
+              </w:rPr>
+            </w:pPr>
+            <w:r>
+              <w:rPr>
+                <w:b/>
+                <w:bCs/>
+                <w:sz w:val="24"/>
+                <w:szCs w:val="24"/>
+                <w:highlight w:val="none"/>
+                <w:lang w:val="es-ES"/>
+              </w:rPr>
+              <w:t xml:space="preserve">No. Subred</w:t>
+            </w:r>
+            <w:r>
+              <w:rPr>
+                <w:b/>
+                <w:bCs/>
+                <w:sz w:val="24"/>
+                <w:szCs w:val="24"/>
+                <w:highlight w:val="none"/>
+              </w:rPr>
+            </w:r>
+            <w:r/>
+          </w:p>
+        </w:tc>
+        <w:tc>
+          <w:tcPr>
+            <w:tcW w:w="7796" w:type="dxa"/>
+            <w:textDirection w:val="lrTb"/>
+            <w:noWrap w:val="false"/>
+          </w:tcPr>
+          <w:p>
+            <w:pPr>
+              <w:rPr>
+                <w:highlight w:val="none"/>
+              </w:rPr>
+            </w:pPr>
+            <w:r>
+              <w:rPr>
+                <w:b/>
+                <w:bCs/>
+                <w:sz w:val="24"/>
+                <w:szCs w:val="24"/>
+                <w:highlight w:val="none"/>
+                <w:lang w:val="es-ES"/>
+              </w:rPr>
+              <w:t xml:space="preserve">Dirección Base</w:t>
+            </w:r>
+            <w:r>
+              <w:rPr>
+                <w:b/>
+                <w:bCs/>
+                <w:sz w:val="24"/>
+                <w:szCs w:val="24"/>
+                <w:highlight w:val="none"/>
+              </w:rPr>
+            </w:r>
+            <w:r/>
+          </w:p>
+        </w:tc>
+      </w:tr>
+      <w:tr>
+        <w:trPr/>
+        <w:tc>
+          <w:tcPr>
+            <w:tcW w:w="1559" w:type="dxa"/>
+            <w:textDirection w:val="lrTb"/>
+            <w:noWrap w:val="false"/>
+          </w:tcPr>
+          <w:p>
+            <w:pPr>
+              <w:rPr>
+                <w:highlight w:val="none"/>
+              </w:rPr>
+            </w:pPr>
+            <w:r>
+              <w:rPr>
+                <w:b/>
+                <w:bCs/>
+                <w:sz w:val="24"/>
+                <w:szCs w:val="24"/>
+                <w:highlight w:val="none"/>
+                <w:lang w:val="es-ES"/>
+              </w:rPr>
+              <w:t xml:space="preserve">1</w:t>
+            </w:r>
+            <w:r>
+              <w:rPr>
+                <w:b/>
+                <w:bCs/>
+                <w:sz w:val="24"/>
+                <w:szCs w:val="24"/>
+                <w:highlight w:val="none"/>
+              </w:rPr>
+            </w:r>
+            <w:r/>
+          </w:p>
+        </w:tc>
+        <w:tc>
+          <w:tcPr>
+            <w:tcW w:w="7796" w:type="dxa"/>
+            <w:textDirection w:val="lrTb"/>
+            <w:noWrap w:val="false"/>
+          </w:tcPr>
+          <w:p>
+            <w:pPr>
+              <w:rPr>
+                <w:highlight w:val="none"/>
+              </w:rPr>
+            </w:pPr>
+            <w:r>
+              <w:rPr>
+                <w:b/>
+                <w:bCs/>
+                <w:sz w:val="24"/>
+                <w:szCs w:val="24"/>
+                <w:highlight w:val="none"/>
+                <w:lang w:val="es-ES"/>
+              </w:rPr>
+              <w:t xml:space="preserve">193.1.1.32/27</w:t>
+            </w:r>
+            <w:r>
+              <w:rPr>
+                <w:b/>
+                <w:bCs/>
+                <w:sz w:val="24"/>
+                <w:szCs w:val="24"/>
+                <w:highlight w:val="none"/>
+              </w:rPr>
+            </w:r>
+            <w:r/>
+          </w:p>
+        </w:tc>
+      </w:tr>
+      <w:tr>
+        <w:trPr/>
+        <w:tc>
+          <w:tcPr>
+            <w:tcW w:w="1559" w:type="dxa"/>
+            <w:textDirection w:val="lrTb"/>
+            <w:noWrap w:val="false"/>
+          </w:tcPr>
+          <w:p>
+            <w:pPr>
+              <w:rPr>
+                <w:highlight w:val="none"/>
+              </w:rPr>
+            </w:pPr>
+            <w:r>
+              <w:rPr>
+                <w:b/>
+                <w:bCs/>
+                <w:sz w:val="24"/>
+                <w:szCs w:val="24"/>
+                <w:highlight w:val="none"/>
+                <w:lang w:val="es-ES"/>
+              </w:rPr>
+              <w:t xml:space="preserve">2</w:t>
+            </w:r>
+            <w:r>
+              <w:rPr>
+                <w:b/>
+                <w:bCs/>
+                <w:sz w:val="24"/>
+                <w:szCs w:val="24"/>
+                <w:highlight w:val="none"/>
+              </w:rPr>
+            </w:r>
+            <w:r/>
+          </w:p>
+        </w:tc>
+        <w:tc>
+          <w:tcPr>
+            <w:tcW w:w="7796" w:type="dxa"/>
+            <w:textDirection w:val="lrTb"/>
+            <w:noWrap w:val="false"/>
+          </w:tcPr>
+          <w:p>
+            <w:pPr>
+              <w:rPr>
+                <w:highlight w:val="none"/>
+              </w:rPr>
+            </w:pPr>
+            <w:r>
+              <w:rPr>
+                <w:b/>
+                <w:bCs/>
+                <w:sz w:val="24"/>
+                <w:szCs w:val="24"/>
+                <w:highlight w:val="none"/>
+                <w:lang w:val="es-ES"/>
+              </w:rPr>
+              <w:t xml:space="preserve">193.1.1.64/27</w:t>
+            </w:r>
+            <w:r>
+              <w:rPr>
+                <w:b/>
+                <w:bCs/>
+                <w:sz w:val="24"/>
+                <w:szCs w:val="24"/>
+                <w:highlight w:val="none"/>
+              </w:rPr>
+            </w:r>
+            <w:r/>
+          </w:p>
+        </w:tc>
+      </w:tr>
+      <w:tr>
+        <w:trPr/>
+        <w:tc>
+          <w:tcPr>
+            <w:tcW w:w="1559" w:type="dxa"/>
+            <w:textDirection w:val="lrTb"/>
+            <w:noWrap w:val="false"/>
+          </w:tcPr>
+          <w:p>
+            <w:pPr>
+              <w:rPr>
+                <w:highlight w:val="none"/>
+              </w:rPr>
+            </w:pPr>
+            <w:r>
+              <w:rPr>
+                <w:b/>
+                <w:bCs/>
+                <w:sz w:val="24"/>
+                <w:szCs w:val="24"/>
+                <w:highlight w:val="none"/>
+                <w:lang w:val="es-ES"/>
+              </w:rPr>
+              <w:t xml:space="preserve">3</w:t>
+            </w:r>
+            <w:r>
+              <w:rPr>
+                <w:b/>
+                <w:bCs/>
+                <w:sz w:val="24"/>
+                <w:szCs w:val="24"/>
+                <w:highlight w:val="none"/>
+              </w:rPr>
+            </w:r>
+            <w:r/>
+          </w:p>
+        </w:tc>
+        <w:tc>
+          <w:tcPr>
+            <w:tcW w:w="7796" w:type="dxa"/>
+            <w:textDirection w:val="lrTb"/>
+            <w:noWrap w:val="false"/>
+          </w:tcPr>
+          <w:p>
+            <w:pPr>
+              <w:rPr>
+                <w:highlight w:val="none"/>
+              </w:rPr>
+            </w:pPr>
+            <w:r>
+              <w:rPr>
+                <w:b/>
+                <w:bCs/>
+                <w:sz w:val="24"/>
+                <w:szCs w:val="24"/>
+                <w:highlight w:val="none"/>
+                <w:lang w:val="es-ES"/>
+              </w:rPr>
+              <w:t xml:space="preserve">193.1.1.96/27</w:t>
+            </w:r>
+            <w:r>
+              <w:rPr>
+                <w:b/>
+                <w:bCs/>
+                <w:sz w:val="24"/>
+                <w:szCs w:val="24"/>
+                <w:highlight w:val="none"/>
+              </w:rPr>
+            </w:r>
+            <w:r/>
+          </w:p>
+        </w:tc>
+      </w:tr>
+    </w:tbl>
+    <w:p>
+      <w:pPr>
+        <w:ind w:left="0" w:right="0" w:firstLine="0"/>
+        <w:jc w:val="both"/>
+        <w:spacing w:before="240" w:after="240"/>
+        <w:rPr>
+          <w:rFonts w:ascii="Times New Roman" w:hAnsi="Times New Roman" w:eastAsia="Times New Roman" w:cs="Times New Roman"/>
+          <w:b/>
+          <w:bCs/>
+          <w:sz w:val="36"/>
+          <w:szCs w:val="36"/>
+          <w:highlight w:val="none"/>
+          <w:lang w:val="es-ES"/>
+          <w14:ligatures w14:val="none"/>
+        </w:rPr>
+        <w:pBdr>
+          <w:top w:val="none" w:color="000000" w:sz="4" w:space="0"/>
+          <w:left w:val="none" w:color="000000" w:sz="4" w:space="0"/>
+          <w:bottom w:val="none" w:color="000000" w:sz="4" w:space="0"/>
+          <w:right w:val="none" w:color="000000" w:sz="4" w:space="0"/>
+        </w:pBdr>
+      </w:pPr>
+      <w:r>
+        <w:rPr>
+          <w:sz w:val="24"/>
+          <w:szCs w:val="24"/>
+          <w:highlight w:val="none"/>
+          <w:lang w:val="es-ES"/>
+        </w:rPr>
+        <w:t xml:space="preserve">También se deberá agregar una dirección de gateway que sera la que se configure entre el  router hacia el switch, a esta dirección se enviaran todos los paquetes con un destino que no pertenece a la subred del equipo y de ahí el router la enviara al lugar indicado según el descubrimiento de hosts realizado por RIP</w:t>
+      </w:r>
+      <w:r>
+        <w:rPr>
+          <w:sz w:val="24"/>
+          <w:szCs w:val="24"/>
+          <w:highlight w:val="none"/>
+          <w:lang w:val="es-ES"/>
+        </w:rPr>
+      </w:r>
+    </w:p>
+    <w:p>
+      <w:pPr>
+        <w:ind w:left="0" w:right="0" w:firstLine="0"/>
+        <w:jc w:val="both"/>
+        <w:spacing w:before="240" w:after="240"/>
+        <w:rPr>
+          <w:highlight w:val="none"/>
+          <w14:ligatures w14:val="none"/>
+        </w:rPr>
         <w:pBdr>
           <w:top w:val="none" w:color="000000" w:sz="4" w:space="0"/>
           <w:left w:val="none" w:color="000000" w:sz="4" w:space="0"/>
@@ -3888,7 +4332,7 @@
           <mc:Choice Requires="wpg">
             <w:drawing>
               <wp:inline xmlns:wp="http://schemas.openxmlformats.org/drawingml/2006/wordprocessingDrawing" distT="0" distB="0" distL="0" distR="0">
-                <wp:extent cx="5940425" cy="2792507"/>
+                <wp:extent cx="5590835" cy="2628170"/>
                 <wp:effectExtent l="0" t="0" r="0" b="0"/>
                 <wp:docPr id="4" name=""/>
                 <wp:cNvGraphicFramePr>
@@ -3898,20 +4342,20 @@
                   <a:graphicData uri="http://schemas.openxmlformats.org/drawingml/2006/picture">
                     <pic:pic xmlns:pic="http://schemas.openxmlformats.org/drawingml/2006/picture">
                       <pic:nvPicPr>
-                        <pic:cNvPr id="2018966037" name=""/>
+                        <pic:cNvPr id="620186139" name=""/>
                         <pic:cNvPicPr>
                           <a:picLocks noChangeAspect="1"/>
                         </pic:cNvPicPr>
                         <pic:nvPr/>
                       </pic:nvPicPr>
                       <pic:blipFill>
-                        <a:blip r:embed="rId12"/>
+                        <a:blip r:embed="rId15"/>
                         <a:stretch/>
                       </pic:blipFill>
                       <pic:spPr bwMode="auto">
-                        <a:xfrm>
+                        <a:xfrm flipH="0" flipV="0">
                           <a:off x="0" y="0"/>
-                          <a:ext cx="5940424" cy="2792507"/>
+                          <a:ext cx="5590834" cy="2628169"/>
                         </a:xfrm>
                         <a:prstGeom prst="rect">
                           <a:avLst/>
@@ -3941,9 +4385,9 @@
                   <v:f eqn="sum @10 21600 0"/>
                 </v:formulas>
               </v:shapetype>
-              <v:shape id="_x0000_i3" o:spid="_x0000_s3" type="#_x0000_t75" style="width:467.8pt;height:219.9pt;mso-wrap-distance-left:0.0pt;mso-wrap-distance-top:0.0pt;mso-wrap-distance-right:0.0pt;mso-wrap-distance-bottom:0.0pt;" stroked="false">
+              <v:shape id="_x0000_i3" o:spid="_x0000_s3" type="#_x0000_t75" style="width:440.2pt;height:206.9pt;mso-wrap-distance-left:0.0pt;mso-wrap-distance-top:0.0pt;mso-wrap-distance-right:0.0pt;mso-wrap-distance-bottom:0.0pt;" stroked="false">
                 <v:path textboxrect="0,0,0,0"/>
-                <v:imagedata r:id="rId12" o:title=""/>
+                <v:imagedata r:id="rId15" o:title=""/>
               </v:shape>
             </w:pict>
           </mc:Fallback>
@@ -3961,6 +4405,7 @@
           <w14:ligatures w14:val="none"/>
         </w:rPr>
       </w:r>
+      <w:r/>
       <w:r>
         <w:rPr>
           <w:rFonts w:ascii="Times New Roman" w:hAnsi="Times New Roman" w:eastAsia="Times New Roman" w:cs="Times New Roman"/>
@@ -3973,24 +4418,37 @@
           <w14:ligatures w14:val="none"/>
         </w:rPr>
       </w:r>
+      <w:r/>
     </w:p>
     <w:p>
       <w:pPr>
-        <w:ind w:left="0" w:right="0" w:firstLine="0"/>
         <w:jc w:val="both"/>
-        <w:spacing w:before="240" w:after="240"/>
-        <w:rPr>
+        <w:shd w:val="nil"/>
+        <w:rPr>
+          <w:sz w:val="24"/>
+          <w:szCs w:val="24"/>
           <w:highlight w:val="none"/>
           <w:lang w:val="es-ES"/>
           <w14:ligatures w14:val="none"/>
         </w:rPr>
-        <w:pBdr>
-          <w:top w:val="none" w:color="000000" w:sz="4" w:space="0"/>
-          <w:left w:val="none" w:color="000000" w:sz="4" w:space="0"/>
-          <w:bottom w:val="none" w:color="000000" w:sz="4" w:space="0"/>
-          <w:right w:val="none" w:color="000000" w:sz="4" w:space="0"/>
-        </w:pBdr>
       </w:pPr>
+      <w:r>
+        <w:rPr>
+          <w:sz w:val="24"/>
+          <w:szCs w:val="24"/>
+          <w:highlight w:val="none"/>
+          <w:lang w:val="es-ES"/>
+        </w:rPr>
+      </w:r>
+      <w:r>
+        <w:rPr>
+          <w:sz w:val="24"/>
+          <w:szCs w:val="24"/>
+          <w:highlight w:val="none"/>
+          <w:lang w:val="es-ES"/>
+        </w:rPr>
+        <w:t xml:space="preserve">La configuración de rip solo requiere conocer las direcciones bases de las redes a las que pertenece el router, el descubrimiento de las direcciones de los servidores lo realizara el protocolo en cuanto se vayan requiriendo. Cabe mencionar que la red 128.1.0.0 se utiliza entre los routers a  manera de simular el cambio de red que sucede en el  backbone y mas adelante se mostrara como se distribuyo dicha red.</w:t>
+      </w:r>
       <w:r>
         <w:rPr>
           <w:rFonts w:ascii="Times New Roman" w:hAnsi="Times New Roman" w:eastAsia="Times New Roman" w:cs="Times New Roman"/>
@@ -4004,11 +4462,107 @@
         </w:rPr>
       </w:r>
       <w:r>
+        <w:rPr>
+          <w:highlight w:val="none"/>
+        </w:rPr>
+      </w:r>
+      <w:r>
+        <w:rPr>
+          <w:highlight w:val="none"/>
+        </w:rPr>
+      </w:r>
+      <w:r>
+        <w:rPr>
+          <w:sz w:val="24"/>
+          <w:szCs w:val="24"/>
+          <w:highlight w:val="none"/>
+          <w:lang w:val="es-ES"/>
+          <w14:ligatures w14:val="none"/>
+        </w:rPr>
+      </w:r>
+      <w:r>
+        <w:rPr>
+          <w:sz w:val="24"/>
+          <w:szCs w:val="24"/>
+          <w:highlight w:val="none"/>
+          <w:lang w:val="es-ES"/>
+          <w14:ligatures w14:val="none"/>
+        </w:rPr>
+      </w:r>
+      <w:r>
+        <w:rPr>
+          <w:sz w:val="24"/>
+          <w:szCs w:val="24"/>
+          <w:highlight w:val="none"/>
+          <w:lang w:val="es-ES"/>
+          <w14:ligatures w14:val="none"/>
+        </w:rPr>
+      </w:r>
+      <w:r>
+        <w:rPr>
+          <w:sz w:val="24"/>
+          <w:szCs w:val="24"/>
+          <w:highlight w:val="none"/>
+          <w:lang w:val="es-ES"/>
+        </w:rPr>
+      </w:r>
+      <w:r>
+        <w:rPr>
+          <w:sz w:val="24"/>
+          <w:szCs w:val="24"/>
+          <w:highlight w:val="none"/>
+          <w:lang w:val="es-ES"/>
+        </w:rPr>
+      </w:r>
+      <w:r>
+        <w:rPr>
+          <w:sz w:val="24"/>
+          <w:szCs w:val="24"/>
+          <w:highlight w:val="none"/>
+          <w:lang w:val="es-ES"/>
+          <w14:ligatures w14:val="none"/>
+        </w:rPr>
+      </w:r>
+      <w:r>
+        <w:rPr>
+          <w:sz w:val="24"/>
+          <w:szCs w:val="24"/>
+          <w:highlight w:val="none"/>
+          <w:lang w:val="es-ES"/>
+          <w14:ligatures w14:val="none"/>
+        </w:rPr>
+      </w:r>
+    </w:p>
+    <w:p>
+      <w:pPr>
+        <w:ind w:left="0" w:right="0" w:firstLine="0"/>
+        <w:jc w:val="center"/>
+        <w:spacing w:before="240" w:after="240"/>
+        <w:rPr>
+          <w:highlight w:val="none"/>
+          <w14:ligatures w14:val="none"/>
+        </w:rPr>
+        <w:pBdr>
+          <w:top w:val="none" w:color="000000" w:sz="4" w:space="0"/>
+          <w:left w:val="none" w:color="000000" w:sz="4" w:space="0"/>
+          <w:bottom w:val="none" w:color="000000" w:sz="4" w:space="0"/>
+          <w:right w:val="none" w:color="000000" w:sz="4" w:space="0"/>
+        </w:pBdr>
+      </w:pPr>
+      <w:r>
+        <w:rPr>
+          <w:sz w:val="24"/>
+          <w:szCs w:val="24"/>
+          <w:highlight w:val="none"/>
+          <w:lang w:val="es-ES"/>
+        </w:rPr>
+      </w:r>
+      <w:r>
         <mc:AlternateContent>
           <mc:Choice Requires="wpg">
             <w:drawing>
               <wp:inline xmlns:wp="http://schemas.openxmlformats.org/drawingml/2006/wordprocessingDrawing" distT="0" distB="0" distL="0" distR="0">
-                <wp:extent cx="5940425" cy="3271908"/>
+                <wp:extent cx="5018941" cy="2204560"/>
                 <wp:effectExtent l="0" t="0" r="0" b="0"/>
                 <wp:docPr id="5" name=""/>
                 <wp:cNvGraphicFramePr>
@@ -4018,20 +4572,21 @@
                   <a:graphicData uri="http://schemas.openxmlformats.org/drawingml/2006/picture">
                     <pic:pic xmlns:pic="http://schemas.openxmlformats.org/drawingml/2006/picture">
                       <pic:nvPicPr>
-                        <pic:cNvPr id="1693675315" name=""/>
+                        <pic:cNvPr id="1931040701" name=""/>
                         <pic:cNvPicPr>
                           <a:picLocks noChangeAspect="1"/>
                         </pic:cNvPicPr>
                         <pic:nvPr/>
                       </pic:nvPicPr>
                       <pic:blipFill>
-                        <a:blip r:embed="rId13"/>
+                        <a:blip r:embed="rId16"/>
+                        <a:srcRect l="0" t="0" r="0" b="20250"/>
                         <a:stretch/>
                       </pic:blipFill>
                       <pic:spPr bwMode="auto">
-                        <a:xfrm>
+                        <a:xfrm flipH="0" flipV="0">
                           <a:off x="0" y="0"/>
-                          <a:ext cx="5940424" cy="3271907"/>
+                          <a:ext cx="5018941" cy="2204560"/>
                         </a:xfrm>
                         <a:prstGeom prst="rect">
                           <a:avLst/>
@@ -4061,9 +4616,9 @@
                   <v:f eqn="sum @10 21600 0"/>
                 </v:formulas>
               </v:shapetype>
-              <v:shape id="_x0000_i4" o:spid="_x0000_s4" type="#_x0000_t75" style="width:467.8pt;height:257.6pt;mso-wrap-distance-left:0.0pt;mso-wrap-distance-top:0.0pt;mso-wrap-distance-right:0.0pt;mso-wrap-distance-bottom:0.0pt;" stroked="false">
+              <v:shape id="_x0000_i4" o:spid="_x0000_s4" type="#_x0000_t75" style="width:395.2pt;height:173.6pt;mso-wrap-distance-left:0.0pt;mso-wrap-distance-top:0.0pt;mso-wrap-distance-right:0.0pt;mso-wrap-distance-bottom:0.0pt;" stroked="false">
                 <v:path textboxrect="0,0,0,0"/>
-                <v:imagedata r:id="rId13" o:title=""/>
+                <v:imagedata r:id="rId16" o:title=""/>
               </v:shape>
             </w:pict>
           </mc:Fallback>
@@ -4081,16 +4636,42 @@
           <w14:ligatures w14:val="none"/>
         </w:rPr>
       </w:r>
-      <w:r>
-        <w:rPr>
-          <w:rFonts w:ascii="Times New Roman" w:hAnsi="Times New Roman" w:eastAsia="Times New Roman" w:cs="Times New Roman"/>
-          <w:b/>
-          <w:bCs/>
-          <w:sz w:val="32"/>
-          <w:szCs w:val="32"/>
+      <w:r/>
+    </w:p>
+    <w:p>
+      <w:pPr>
+        <w:ind w:left="0" w:right="0" w:firstLine="0"/>
+        <w:jc w:val="both"/>
+        <w:spacing w:before="240" w:after="240"/>
+        <w:rPr>
+          <w:sz w:val="24"/>
+          <w:szCs w:val="24"/>
           <w:highlight w:val="none"/>
           <w:lang w:val="es-ES"/>
           <w14:ligatures w14:val="none"/>
+        </w:rPr>
+        <w:pBdr>
+          <w:top w:val="none" w:color="000000" w:sz="4" w:space="0"/>
+          <w:left w:val="none" w:color="000000" w:sz="4" w:space="0"/>
+          <w:bottom w:val="none" w:color="000000" w:sz="4" w:space="0"/>
+          <w:right w:val="none" w:color="000000" w:sz="4" w:space="0"/>
+        </w:pBdr>
+      </w:pPr>
+      <w:r>
+        <w:rPr>
+          <w:sz w:val="24"/>
+          <w:szCs w:val="24"/>
+          <w:highlight w:val="none"/>
+          <w:lang w:val="es-ES"/>
+        </w:rPr>
+        <w:t xml:space="preserve">En los puertos ethernet los routers se conectan con los switches y aquí debemos que asignarle desde el router la direccion gateway para que el switch le envíe  los paquetes con destino a equipos en otras subredes como mencionamos previamente en la configuración de los equipos</w:t>
+      </w:r>
+      <w:r>
+        <w:rPr>
+          <w:sz w:val="24"/>
+          <w:szCs w:val="24"/>
+          <w:highlight w:val="none"/>
+          <w:lang w:val="es-ES"/>
         </w:rPr>
       </w:r>
     </w:p>
@@ -4139,7 +4720,7 @@
                         <pic:nvPr/>
                       </pic:nvPicPr>
                       <pic:blipFill>
-                        <a:blip r:embed="rId14"/>
+                        <a:blip r:embed="rId17"/>
                         <a:stretch/>
                       </pic:blipFill>
                       <pic:spPr bwMode="auto">
@@ -4177,7 +4758,7 @@
               </v:shapetype>
               <v:shape id="_x0000_i5" o:spid="_x0000_s5" type="#_x0000_t75" style="width:467.8pt;height:257.6pt;mso-wrap-distance-left:0.0pt;mso-wrap-distance-top:0.0pt;mso-wrap-distance-right:0.0pt;mso-wrap-distance-bottom:0.0pt;" stroked="false">
                 <v:path textboxrect="0,0,0,0"/>
-                <v:imagedata r:id="rId14" o:title=""/>
+                <v:imagedata r:id="rId17" o:title=""/>
               </v:shape>
             </w:pict>
           </mc:Fallback>
@@ -4193,6 +4774,57 @@
         <w:rPr>
           <w:highlight w:val="none"/>
           <w:lang w:val="es-ES"/>
+        </w:rPr>
+      </w:r>
+      <w:r>
+        <w:rPr>
+          <w:highlight w:val="none"/>
+          <w:lang w:val="es-ES"/>
+          <w14:ligatures w14:val="none"/>
+        </w:rPr>
+      </w:r>
+    </w:p>
+    <w:p>
+      <w:pPr>
+        <w:ind w:left="0" w:right="0" w:firstLine="0"/>
+        <w:jc w:val="both"/>
+        <w:spacing w:before="240" w:after="240"/>
+        <w:rPr>
+          <w:sz w:val="24"/>
+          <w:szCs w:val="24"/>
+          <w:highlight w:val="none"/>
+          <w:lang w:val="es-ES"/>
+          <w14:ligatures w14:val="none"/>
+        </w:rPr>
+        <w:pBdr>
+          <w:top w:val="none" w:color="000000" w:sz="4" w:space="0"/>
+          <w:left w:val="none" w:color="000000" w:sz="4" w:space="0"/>
+          <w:bottom w:val="none" w:color="000000" w:sz="4" w:space="0"/>
+          <w:right w:val="none" w:color="000000" w:sz="4" w:space="0"/>
+        </w:pBdr>
+      </w:pPr>
+      <w:r>
+        <w:rPr>
+          <w:sz w:val="24"/>
+          <w:szCs w:val="24"/>
+          <w:highlight w:val="none"/>
+          <w:lang w:val="es-ES"/>
+        </w:rPr>
+        <w:t xml:space="preserve">Como mencionamos anteriormente, también existe una red entre los routers y es necesario indicar la dirección de servidor en cada puerto para que el router pueda identificar las diferentes salidas que tiene para enviar los paquetes y también informar de estas a los demás routers utilizando el protocolo de enrutamiento</w:t>
+      </w:r>
+      <w:r>
+        <w:rPr>
+          <w:sz w:val="24"/>
+          <w:szCs w:val="24"/>
+          <w:highlight w:val="none"/>
+          <w:lang w:val="es-ES"/>
+          <w14:ligatures w14:val="none"/>
+        </w:rPr>
+      </w:r>
+      <w:r>
+        <w:rPr>
+          <w:sz w:val="24"/>
+          <w:szCs w:val="24"/>
         </w:rPr>
       </w:r>
     </w:p>
@@ -4241,7 +4873,7 @@
                         <pic:nvPr/>
                       </pic:nvPicPr>
                       <pic:blipFill>
-                        <a:blip r:embed="rId15"/>
+                        <a:blip r:embed="rId18"/>
                         <a:stretch/>
                       </pic:blipFill>
                       <pic:spPr bwMode="auto">
@@ -4279,7 +4911,7 @@
               </v:shapetype>
               <v:shape id="_x0000_i6" o:spid="_x0000_s6" type="#_x0000_t75" style="width:467.8pt;height:257.6pt;mso-wrap-distance-left:0.0pt;mso-wrap-distance-top:0.0pt;mso-wrap-distance-right:0.0pt;mso-wrap-distance-bottom:0.0pt;" stroked="false">
                 <v:path textboxrect="0,0,0,0"/>
-                <v:imagedata r:id="rId15" o:title=""/>
+                <v:imagedata r:id="rId18" o:title=""/>
               </v:shape>
             </w:pict>
           </mc:Fallback>
@@ -4291,10 +4923,75 @@
           <w:lang w:val="es-ES"/>
         </w:rPr>
       </w:r>
-      <w:r>
-        <w:rPr>
-          <w:highlight w:val="none"/>
-          <w:lang w:val="es-ES"/>
+      <w:r/>
+    </w:p>
+    <w:p>
+      <w:pPr>
+        <w:shd w:val="nil"/>
+        <w:rPr>
+          <w:highlight w:val="none"/>
+          <w:lang w:val="es-ES"/>
+          <w14:ligatures w14:val="none"/>
+        </w:rPr>
+      </w:pPr>
+      <w:r>
+        <w:rPr>
+          <w:sz w:val="24"/>
+          <w:szCs w:val="24"/>
+          <w:highlight w:val="none"/>
+          <w:lang w:val="es-ES"/>
+        </w:rPr>
+        <w:br w:type="page" w:clear="all"/>
+      </w:r>
+      <w:r>
+        <w:rPr>
+          <w:sz w:val="24"/>
+          <w:szCs w:val="24"/>
+          <w:highlight w:val="none"/>
+          <w:lang w:val="es-ES"/>
+        </w:rPr>
+      </w:r>
+    </w:p>
+    <w:p>
+      <w:pPr>
+        <w:shd w:val="nil"/>
+        <w:rPr>
+          <w:sz w:val="24"/>
+          <w:szCs w:val="24"/>
+          <w:highlight w:val="none"/>
+          <w:lang w:val="es-ES"/>
+          <w14:ligatures w14:val="none"/>
+        </w:rPr>
+      </w:pPr>
+      <w:r>
+        <w:rPr>
+          <w:highlight w:val="none"/>
+          <w:lang w:val="es-ES"/>
+          <w14:ligatures w14:val="none"/>
+        </w:rPr>
+      </w:r>
+      <w:r>
+        <w:rPr>
+          <w:sz w:val="24"/>
+          <w:szCs w:val="24"/>
+          <w:highlight w:val="none"/>
+          <w:lang w:val="es-ES"/>
+        </w:rPr>
+        <w:t xml:space="preserve">Como vimos en la comparación de versiones de RIP es necesario usar la segunda versión para que funcione entre subredes, PacketTracer no ofrece una interfaz para hacer este cambio por lo que tendremos que ingresar los siguientes comandos en cada router desde la pestaña de CLI</w:t>
+      </w:r>
+      <w:r>
+        <w:rPr>
+          <w:sz w:val="24"/>
+          <w:szCs w:val="24"/>
+          <w:highlight w:val="none"/>
+          <w:lang w:val="es-ES"/>
+        </w:rPr>
+      </w:r>
+      <w:r>
+        <w:rPr>
+          <w:highlight w:val="none"/>
+          <w:lang w:val="es-ES"/>
+          <w14:ligatures w14:val="none"/>
         </w:rPr>
       </w:r>
     </w:p>
@@ -4343,7 +5040,7 @@
                         <pic:nvPr/>
                       </pic:nvPicPr>
                       <pic:blipFill>
-                        <a:blip r:embed="rId16"/>
+                        <a:blip r:embed="rId19"/>
                         <a:stretch/>
                       </pic:blipFill>
                       <pic:spPr bwMode="auto">
@@ -4381,7 +5078,7 @@
               </v:shapetype>
               <v:shape id="_x0000_i7" o:spid="_x0000_s7" type="#_x0000_t75" style="width:162.0pt;height:34.5pt;mso-wrap-distance-left:0.0pt;mso-wrap-distance-top:0.0pt;mso-wrap-distance-right:0.0pt;mso-wrap-distance-bottom:0.0pt;" stroked="false">
                 <v:path textboxrect="0,0,0,0"/>
-                <v:imagedata r:id="rId16" o:title=""/>
+                <v:imagedata r:id="rId19" o:title=""/>
               </v:shape>
             </w:pict>
           </mc:Fallback>
@@ -4393,8 +5090,40 @@
           <w:lang w:val="es-ES"/>
         </w:rPr>
       </w:r>
-      <w:r>
-        <w:rPr>
+      <w:r/>
+    </w:p>
+    <w:p>
+      <w:pPr>
+        <w:ind w:left="0" w:right="0" w:firstLine="0"/>
+        <w:jc w:val="both"/>
+        <w:spacing w:before="240" w:after="240"/>
+        <w:rPr>
+          <w:sz w:val="24"/>
+          <w:szCs w:val="24"/>
+          <w:highlight w:val="none"/>
+          <w:lang w:val="es-ES"/>
+          <w14:ligatures w14:val="none"/>
+        </w:rPr>
+        <w:pBdr>
+          <w:top w:val="none" w:color="000000" w:sz="4" w:space="0"/>
+          <w:left w:val="none" w:color="000000" w:sz="4" w:space="0"/>
+          <w:bottom w:val="none" w:color="000000" w:sz="4" w:space="0"/>
+          <w:right w:val="none" w:color="000000" w:sz="4" w:space="0"/>
+        </w:pBdr>
+      </w:pPr>
+      <w:r>
+        <w:rPr>
+          <w:sz w:val="24"/>
+          <w:szCs w:val="24"/>
+          <w:highlight w:val="none"/>
+          <w:lang w:val="es-ES"/>
+        </w:rPr>
+        <w:t xml:space="preserve">Una vez terminada la configuración de la red debemos probar la conectividad entre los equipos, es importante notar que la comunicación entre equipos de una misma subred es inmediata gracias al switch pero cuando se comunican equipos de diferentes subredes, los routers tienen que hacer el descubrimiento de la red al momento por lo que el primer paquete que se envíe entre dos equipos fallara pero los siguientes paquetes enviados entre esos dos mismos equipos serán exitosos.</w:t>
+      </w:r>
+      <w:r>
+        <w:rPr>
+          <w:sz w:val="24"/>
+          <w:szCs w:val="24"/>
           <w:highlight w:val="none"/>
           <w:lang w:val="es-ES"/>
         </w:rPr>
@@ -4445,7 +5174,7 @@
                         <pic:nvPr/>
                       </pic:nvPicPr>
                       <pic:blipFill>
-                        <a:blip r:embed="rId17"/>
+                        <a:blip r:embed="rId20"/>
                         <a:stretch/>
                       </pic:blipFill>
                       <pic:spPr bwMode="auto">
@@ -4483,7 +5212,7 @@
               </v:shapetype>
               <v:shape id="_x0000_i8" o:spid="_x0000_s8" type="#_x0000_t75" style="width:467.8pt;height:100.0pt;mso-wrap-distance-left:0.0pt;mso-wrap-distance-top:0.0pt;mso-wrap-distance-right:0.0pt;mso-wrap-distance-bottom:0.0pt;" stroked="false">
                 <v:path textboxrect="0,0,0,0"/>
-                <v:imagedata r:id="rId17" o:title=""/>
+                <v:imagedata r:id="rId20" o:title=""/>
               </v:shape>
             </w:pict>
           </mc:Fallback>
@@ -4491,276 +5220,6 @@
       </w:r>
       <w:r>
         <w:rPr>
-          <w:highlight w:val="none"/>
-          <w:lang w:val="es-ES"/>
-        </w:rPr>
-      </w:r>
-      <w:r>
-        <w:rPr>
-          <w:highlight w:val="none"/>
-          <w:lang w:val="es-ES"/>
-        </w:rPr>
-      </w:r>
-    </w:p>
-    <w:p>
-      <w:pPr>
-        <w:ind w:left="0" w:right="0" w:firstLine="0"/>
-        <w:jc w:val="both"/>
-        <w:spacing w:before="240" w:after="240"/>
-        <w:pBdr>
-          <w:top w:val="none" w:color="000000" w:sz="4" w:space="0"/>
-          <w:left w:val="none" w:color="000000" w:sz="4" w:space="0"/>
-          <w:bottom w:val="none" w:color="000000" w:sz="4" w:space="0"/>
-          <w:right w:val="none" w:color="000000" w:sz="4" w:space="0"/>
-        </w:pBdr>
-      </w:pPr>
-      <w:r>
-        <w:rPr>
-          <w:rFonts w:ascii="Times New Roman" w:hAnsi="Times New Roman" w:cs="Times New Roman"/>
-          <w:b/>
-          <w:bCs/>
-          <w:sz w:val="40"/>
-          <w:szCs w:val="40"/>
-          <w:highlight w:val="none"/>
-          <w:lang w:val="es-ES"/>
-          <w14:ligatures w14:val="none"/>
-        </w:rPr>
-      </w:r>
-      <w:r>
-        <w:rPr>
-          <w:rFonts w:ascii="Times New Roman" w:hAnsi="Times New Roman" w:cs="Times New Roman"/>
-          <w:b/>
-          <w:bCs/>
-          <w:sz w:val="40"/>
-          <w:szCs w:val="40"/>
-          <w:highlight w:val="none"/>
-          <w:lang w:val="es-ES"/>
-          <w14:ligatures w14:val="none"/>
-        </w:rPr>
-      </w:r>
-    </w:p>
-    <w:p>
-      <w:pPr>
-        <w:ind w:left="0" w:right="0" w:firstLine="0"/>
-        <w:jc w:val="both"/>
-        <w:spacing w:before="240" w:after="240"/>
-        <w:rPr>
-          <w:rFonts w:ascii="Times New Roman" w:hAnsi="Times New Roman" w:cs="Times New Roman"/>
-          <w:b/>
-          <w:bCs/>
-          <w:sz w:val="40"/>
-          <w:szCs w:val="40"/>
-          <w:highlight w:val="none"/>
-          <w:lang w:val="es-ES"/>
-          <w14:ligatures w14:val="none"/>
-        </w:rPr>
-        <w:pBdr>
-          <w:top w:val="none" w:color="000000" w:sz="4" w:space="0"/>
-          <w:left w:val="none" w:color="000000" w:sz="4" w:space="0"/>
-          <w:bottom w:val="none" w:color="000000" w:sz="4" w:space="0"/>
-          <w:right w:val="none" w:color="000000" w:sz="4" w:space="0"/>
-        </w:pBdr>
-      </w:pPr>
-      <w:r>
-        <w:rPr>
-          <w:rFonts w:ascii="Times New Roman" w:hAnsi="Times New Roman" w:cs="Times New Roman"/>
-          <w:b/>
-          <w:bCs/>
-          <w:sz w:val="40"/>
-          <w:szCs w:val="40"/>
-          <w:highlight w:val="none"/>
-          <w:lang w:val="es-ES"/>
-          <w14:ligatures w14:val="none"/>
-        </w:rPr>
-        <w:t xml:space="preserve">Conclusiones</w:t>
-      </w:r>
-      <w:r>
-        <w:rPr>
-          <w:rFonts w:ascii="Times New Roman" w:hAnsi="Times New Roman" w:cs="Times New Roman"/>
-          <w:b/>
-          <w:bCs/>
-          <w:sz w:val="40"/>
-          <w:szCs w:val="40"/>
-          <w:highlight w:val="none"/>
-          <w:lang w:val="es-ES"/>
-          <w14:ligatures w14:val="none"/>
-        </w:rPr>
-      </w:r>
-      <w:r/>
-    </w:p>
-    <w:p>
-      <w:pPr>
-        <w:jc w:val="both"/>
-        <w:rPr>
-          <w:sz w:val="24"/>
-          <w:szCs w:val="24"/>
-          <w:highlight w:val="none"/>
-          <w:lang w:val="es-ES"/>
-        </w:rPr>
-      </w:pPr>
-      <w:r>
-        <w:rPr>
-          <w:sz w:val="24"/>
-          <w:szCs w:val="24"/>
-          <w:highlight w:val="none"/>
-          <w:lang w:val="es-ES"/>
-        </w:rPr>
-        <w:t xml:space="preserve">Los routers son equipos mas avanzados y por lo tanto tambien requieren de una configuracion mas avanzada para funcionar correctamente. A diferencia del switch los routers no los podemos solamente conectar y esperara que cumplan con sus funciones.</w:t>
-      </w:r>
-      <w:r/>
-    </w:p>
-    <w:p>
-      <w:pPr>
-        <w:jc w:val="both"/>
-        <w:rPr>
-          <w:sz w:val="24"/>
-          <w:szCs w:val="24"/>
-          <w:highlight w:val="none"/>
-          <w:lang w:val="es-ES"/>
-        </w:rPr>
-      </w:pPr>
-      <w:r>
-        <w:rPr>
-          <w:sz w:val="24"/>
-          <w:szCs w:val="24"/>
-          <w:highlight w:val="none"/>
-          <w:lang w:val="es-ES"/>
-        </w:rPr>
-        <w:t xml:space="preserve">Para que los router funcionen adecuadamente en un ambiente con subredes se debe que utilizar la version 2 del protocolo de informacion de enrutamiento (RIP).</w:t>
-      </w:r>
-      <w:r>
-        <w:rPr>
-          <w:sz w:val="24"/>
-          <w:szCs w:val="24"/>
-          <w:highlight w:val="none"/>
-          <w:lang w:val="es-ES"/>
-        </w:rPr>
-      </w:r>
-      <w:r/>
-    </w:p>
-    <w:p>
-      <w:pPr>
-        <w:ind w:left="0" w:right="0" w:firstLine="0"/>
-        <w:jc w:val="both"/>
-        <w:spacing w:before="240" w:after="240"/>
-        <w:rPr>
-          <w:rFonts w:ascii="Times New Roman" w:hAnsi="Times New Roman" w:cs="Times New Roman"/>
-          <w:b/>
-          <w:bCs/>
-          <w:sz w:val="40"/>
-          <w:szCs w:val="40"/>
-          <w:highlight w:val="none"/>
-          <w:lang w:val="es-ES"/>
-          <w14:ligatures w14:val="none"/>
-        </w:rPr>
-        <w:pBdr>
-          <w:top w:val="none" w:color="000000" w:sz="4" w:space="0"/>
-          <w:left w:val="none" w:color="000000" w:sz="4" w:space="0"/>
-          <w:bottom w:val="none" w:color="000000" w:sz="4" w:space="0"/>
-          <w:right w:val="none" w:color="000000" w:sz="4" w:space="0"/>
-        </w:pBdr>
-      </w:pPr>
-      <w:r>
-        <w:rPr>
-          <w:rFonts w:ascii="Times New Roman" w:hAnsi="Times New Roman" w:cs="Times New Roman"/>
-          <w:b/>
-          <w:bCs/>
-          <w:sz w:val="40"/>
-          <w:szCs w:val="40"/>
-          <w:highlight w:val="none"/>
-          <w:lang w:val="es-ES"/>
-          <w14:ligatures w14:val="none"/>
-        </w:rPr>
-        <w:t xml:space="preserve">Glosario</w:t>
-      </w:r>
-      <w:r>
-        <w:rPr>
-          <w:b/>
-          <w:bCs/>
-          <w:sz w:val="24"/>
-          <w:szCs w:val="24"/>
-          <w:highlight w:val="none"/>
-        </w:rPr>
-      </w:r>
-      <w:r/>
-    </w:p>
-    <w:p>
-      <w:pPr>
-        <w:jc w:val="both"/>
-        <w:rPr>
-          <w:highlight w:val="none"/>
-          <w:lang w:val="es-ES"/>
-          <w14:ligatures w14:val="none"/>
-        </w:rPr>
-      </w:pPr>
-      <w:r>
-        <w:rPr>
-          <w:sz w:val="24"/>
-          <w:szCs w:val="24"/>
-          <w:highlight w:val="none"/>
-          <w:lang w:val="es-ES"/>
-        </w:rPr>
-        <w:t xml:space="preserve">Router.- </w:t>
-      </w:r>
-      <w:r>
-        <w:rPr>
-          <w:sz w:val="24"/>
-          <w:szCs w:val="24"/>
-          <w:highlight w:val="none"/>
-          <w:lang w:val="es-ES"/>
-        </w:rPr>
-        <w:t xml:space="preserve">Un rúter, ​ enrutador​ o encaminador​ es un dispositivo que permite interconectar redes con distinto prefijo en su dirección IP.</w:t>
-      </w:r>
-      <w:r>
-        <w:rPr>
-          <w:sz w:val="24"/>
-          <w:szCs w:val="24"/>
-          <w:highlight w:val="none"/>
-          <w:lang w:val="es-ES"/>
-        </w:rPr>
-      </w:r>
-      <w:r/>
-    </w:p>
-    <w:p>
-      <w:pPr>
-        <w:jc w:val="both"/>
-        <w:rPr>
-          <w:highlight w:val="none"/>
-          <w:lang w:val="es-ES"/>
-          <w14:ligatures w14:val="none"/>
-        </w:rPr>
-      </w:pPr>
-      <w:r>
-        <w:rPr>
-          <w:sz w:val="24"/>
-          <w:szCs w:val="24"/>
-          <w:highlight w:val="none"/>
-          <w:lang w:val="es-ES"/>
-        </w:rPr>
-        <w:t xml:space="preserve">Backbone</w:t>
-      </w:r>
-      <w:r>
-        <w:rPr>
-          <w:sz w:val="24"/>
-          <w:szCs w:val="24"/>
-          <w:highlight w:val="none"/>
-          <w:lang w:val="es-ES"/>
-        </w:rPr>
-        <w:t xml:space="preserve">.- </w:t>
-      </w:r>
-      <w:r>
-        <w:rPr>
-          <w:sz w:val="24"/>
-          <w:szCs w:val="24"/>
-          <w:highlight w:val="none"/>
-          <w:lang w:val="es-ES"/>
-        </w:rPr>
-        <w:t xml:space="preserve">Es una línea o conjunto de líneas a las que las redes de área local se conectan para tener conexión de red de área amplia (WAN) o dentro de una red de área local (LAN) para abarcar distancias de manera eficiente (por ejemplo, entre los edificios).</w:t>
-      </w:r>
-      <w:r>
-        <w:rPr>
-          <w:sz w:val="24"/>
-          <w:szCs w:val="24"/>
           <w:highlight w:val="none"/>
           <w:lang w:val="es-ES"/>
         </w:rPr>
@@ -4790,7 +5249,6 @@
           <w:lang w:val="es-ES"/>
           <w14:ligatures w14:val="none"/>
         </w:rPr>
-        <w:t xml:space="preserve">Referencias</w:t>
       </w:r>
       <w:r>
         <w:rPr>
@@ -4807,6 +5265,373 @@
       <w:r/>
     </w:p>
     <w:p>
+      <w:pPr>
+        <w:ind w:left="0" w:right="0" w:firstLine="0"/>
+        <w:jc w:val="both"/>
+        <w:spacing w:before="240" w:after="240"/>
+        <w:rPr>
+          <w:rFonts w:ascii="Times New Roman" w:hAnsi="Times New Roman" w:cs="Times New Roman"/>
+          <w:b/>
+          <w:bCs/>
+          <w:sz w:val="40"/>
+          <w:szCs w:val="40"/>
+          <w:highlight w:val="none"/>
+          <w:lang w:val="es-ES"/>
+          <w14:ligatures w14:val="none"/>
+        </w:rPr>
+        <w:pBdr>
+          <w:top w:val="none" w:color="000000" w:sz="4" w:space="0"/>
+          <w:left w:val="none" w:color="000000" w:sz="4" w:space="0"/>
+          <w:bottom w:val="none" w:color="000000" w:sz="4" w:space="0"/>
+          <w:right w:val="none" w:color="000000" w:sz="4" w:space="0"/>
+        </w:pBdr>
+      </w:pPr>
+      <w:r>
+        <w:rPr>
+          <w:rFonts w:ascii="Times New Roman" w:hAnsi="Times New Roman" w:cs="Times New Roman"/>
+          <w:b/>
+          <w:bCs/>
+          <w:sz w:val="40"/>
+          <w:szCs w:val="40"/>
+          <w:highlight w:val="none"/>
+          <w:lang w:val="es-ES"/>
+          <w14:ligatures w14:val="none"/>
+        </w:rPr>
+        <w:t xml:space="preserve">Conclusiones</w:t>
+      </w:r>
+      <w:r>
+        <w:rPr>
+          <w:rFonts w:ascii="Times New Roman" w:hAnsi="Times New Roman" w:cs="Times New Roman"/>
+          <w:b/>
+          <w:bCs/>
+          <w:sz w:val="40"/>
+          <w:szCs w:val="40"/>
+          <w:highlight w:val="none"/>
+          <w:lang w:val="es-ES"/>
+          <w14:ligatures w14:val="none"/>
+        </w:rPr>
+      </w:r>
+      <w:r/>
+    </w:p>
+    <w:p>
+      <w:pPr>
+        <w:jc w:val="both"/>
+        <w:rPr>
+          <w:sz w:val="24"/>
+          <w:szCs w:val="24"/>
+          <w:highlight w:val="none"/>
+          <w:lang w:val="es-ES"/>
+        </w:rPr>
+      </w:pPr>
+      <w:r>
+        <w:rPr>
+          <w:sz w:val="24"/>
+          <w:szCs w:val="24"/>
+          <w:highlight w:val="none"/>
+          <w:lang w:val="es-ES"/>
+        </w:rPr>
+        <w:t xml:space="preserve">Los routers son equipos mas avanzados y por lo tanto tambien requieren de una configuración mas avanzada para funcionar correctamente. A diferencia del switch los routers no los podemos solamente conectar y esperara que cumplan con sus funciones.</w:t>
+      </w:r>
+      <w:r/>
+    </w:p>
+    <w:p>
+      <w:pPr>
+        <w:jc w:val="both"/>
+        <w:rPr>
+          <w:sz w:val="24"/>
+          <w:szCs w:val="24"/>
+          <w:highlight w:val="none"/>
+          <w:lang w:val="es-ES"/>
+        </w:rPr>
+      </w:pPr>
+      <w:r>
+        <w:rPr>
+          <w:sz w:val="24"/>
+          <w:szCs w:val="24"/>
+          <w:highlight w:val="none"/>
+          <w:lang w:val="es-ES"/>
+        </w:rPr>
+        <w:t xml:space="preserve">Para que los router funcionen adecuadamente en un ambiente con subredes se debe que utilizar la version 2 del protocolo de información de enrutamiento (RIP).</w:t>
+      </w:r>
+      <w:r>
+        <w:rPr>
+          <w:sz w:val="24"/>
+          <w:szCs w:val="24"/>
+          <w:highlight w:val="none"/>
+          <w:lang w:val="es-ES"/>
+        </w:rPr>
+      </w:r>
+      <w:r/>
+    </w:p>
+    <w:p>
+      <w:pPr>
+        <w:jc w:val="both"/>
+        <w:rPr>
+          <w:sz w:val="24"/>
+          <w:szCs w:val="24"/>
+          <w:highlight w:val="none"/>
+          <w:lang w:val="es-ES"/>
+        </w:rPr>
+      </w:pPr>
+      <w:r>
+        <w:rPr>
+          <w:sz w:val="24"/>
+          <w:szCs w:val="24"/>
+          <w:highlight w:val="none"/>
+          <w:lang w:val="es-ES"/>
+        </w:rPr>
+        <w:t xml:space="preserve">Toda la configuración real de los equipos de redes se realiza mediante la interfaz de linea de comando, packet tracer ofrece interfaces visuales para mayor facilidad que ademas al interactuar con dichas interfaces también</w:t>
+      </w:r>
+      <w:r>
+        <w:rPr>
+          <w:sz w:val="24"/>
+          <w:szCs w:val="24"/>
+          <w:highlight w:val="none"/>
+          <w:lang w:val="es-ES"/>
+        </w:rPr>
+        <w:t xml:space="preserve"> se generan los comandos que se usarían  por si se necesita replicar la configuración </w:t>
+      </w:r>
+      <w:r>
+        <w:rPr>
+          <w:lang w:val="es-ES"/>
+        </w:rPr>
+        <w:t xml:space="preserve">en un equipo real</w:t>
+      </w:r>
+      <w:r>
+        <w:rPr>
+          <w:sz w:val="24"/>
+          <w:szCs w:val="24"/>
+          <w:highlight w:val="none"/>
+          <w:lang w:val="es-ES"/>
+        </w:rPr>
+      </w:r>
+    </w:p>
+    <w:p>
+      <w:pPr>
+        <w:ind w:left="0" w:right="0" w:firstLine="0"/>
+        <w:jc w:val="both"/>
+        <w:spacing w:before="240" w:after="240"/>
+        <w:rPr>
+          <w:rFonts w:ascii="Times New Roman" w:hAnsi="Times New Roman" w:cs="Times New Roman"/>
+          <w:b/>
+          <w:bCs/>
+          <w:sz w:val="40"/>
+          <w:szCs w:val="40"/>
+          <w:highlight w:val="none"/>
+          <w:lang w:val="es-ES"/>
+          <w14:ligatures w14:val="none"/>
+        </w:rPr>
+        <w:pBdr>
+          <w:top w:val="none" w:color="000000" w:sz="4" w:space="0"/>
+          <w:left w:val="none" w:color="000000" w:sz="4" w:space="0"/>
+          <w:bottom w:val="none" w:color="000000" w:sz="4" w:space="0"/>
+          <w:right w:val="none" w:color="000000" w:sz="4" w:space="0"/>
+        </w:pBdr>
+      </w:pPr>
+      <w:r>
+        <w:rPr>
+          <w:rFonts w:ascii="Times New Roman" w:hAnsi="Times New Roman" w:cs="Times New Roman"/>
+          <w:b/>
+          <w:bCs/>
+          <w:sz w:val="40"/>
+          <w:szCs w:val="40"/>
+          <w:highlight w:val="none"/>
+          <w:lang w:val="es-ES"/>
+          <w14:ligatures w14:val="none"/>
+        </w:rPr>
+        <w:t xml:space="preserve">Glosario</w:t>
+      </w:r>
+      <w:r>
+        <w:rPr>
+          <w:b/>
+          <w:bCs/>
+          <w:sz w:val="24"/>
+          <w:szCs w:val="24"/>
+          <w:highlight w:val="none"/>
+        </w:rPr>
+      </w:r>
+      <w:r/>
+    </w:p>
+    <w:p>
+      <w:pPr>
+        <w:jc w:val="both"/>
+        <w:rPr>
+          <w:highlight w:val="none"/>
+          <w:lang w:val="es-ES"/>
+          <w14:ligatures w14:val="none"/>
+        </w:rPr>
+      </w:pPr>
+      <w:r>
+        <w:rPr>
+          <w:b/>
+          <w:bCs/>
+          <w:sz w:val="24"/>
+          <w:szCs w:val="24"/>
+          <w:highlight w:val="none"/>
+          <w:lang w:val="es-ES"/>
+        </w:rPr>
+        <w:t xml:space="preserve">Router.-</w:t>
+      </w:r>
+      <w:r>
+        <w:rPr>
+          <w:sz w:val="24"/>
+          <w:szCs w:val="24"/>
+          <w:highlight w:val="none"/>
+          <w:lang w:val="es-ES"/>
+        </w:rPr>
+        <w:t xml:space="preserve"> </w:t>
+      </w:r>
+      <w:r>
+        <w:rPr>
+          <w:sz w:val="24"/>
+          <w:szCs w:val="24"/>
+          <w:highlight w:val="none"/>
+          <w:lang w:val="es-ES"/>
+        </w:rPr>
+        <w:t xml:space="preserve">Un rúter, ​ enrutador​ o encaminador​ es un dispositivo que permite interconectar redes con distinto prefijo en su dirección IP.</w:t>
+      </w:r>
+      <w:r>
+        <w:rPr>
+          <w:sz w:val="24"/>
+          <w:szCs w:val="24"/>
+          <w:highlight w:val="none"/>
+          <w:lang w:val="es-ES"/>
+        </w:rPr>
+      </w:r>
+      <w:r/>
+    </w:p>
+    <w:p>
+      <w:pPr>
+        <w:jc w:val="both"/>
+        <w:rPr>
+          <w:highlight w:val="none"/>
+          <w:lang w:val="es-ES"/>
+          <w14:ligatures w14:val="none"/>
+        </w:rPr>
+      </w:pPr>
+      <w:r>
+        <w:rPr>
+          <w:b/>
+          <w:bCs/>
+          <w:sz w:val="24"/>
+          <w:szCs w:val="24"/>
+          <w:highlight w:val="none"/>
+          <w:lang w:val="es-ES"/>
+        </w:rPr>
+        <w:t xml:space="preserve">Backbone</w:t>
+      </w:r>
+      <w:r>
+        <w:rPr>
+          <w:b/>
+          <w:bCs/>
+          <w:sz w:val="24"/>
+          <w:szCs w:val="24"/>
+          <w:highlight w:val="none"/>
+          <w:lang w:val="es-ES"/>
+        </w:rPr>
+        <w:t xml:space="preserve">.-</w:t>
+      </w:r>
+      <w:r>
+        <w:rPr>
+          <w:sz w:val="24"/>
+          <w:szCs w:val="24"/>
+          <w:highlight w:val="none"/>
+          <w:lang w:val="es-ES"/>
+        </w:rPr>
+        <w:t xml:space="preserve"> </w:t>
+      </w:r>
+      <w:r>
+        <w:rPr>
+          <w:sz w:val="24"/>
+          <w:szCs w:val="24"/>
+          <w:highlight w:val="none"/>
+          <w:lang w:val="es-ES"/>
+        </w:rPr>
+        <w:t xml:space="preserve">Es una línea o conjunto de líneas a las que las redes de área local se conectan para tener conexión de red de área amplia (WAN) o dentro de una red de área local (LAN) para abarcar distancias de manera eficiente (por ejemplo, entre los edificios).</w:t>
+      </w:r>
+      <w:r>
+        <w:rPr>
+          <w:rFonts w:ascii="Times New Roman" w:hAnsi="Times New Roman" w:cs="Times New Roman"/>
+          <w:b/>
+          <w:bCs/>
+          <w:sz w:val="40"/>
+          <w:szCs w:val="40"/>
+          <w:highlight w:val="none"/>
+          <w:lang w:val="es-ES"/>
+          <w14:ligatures w14:val="none"/>
+        </w:rPr>
+        <w:br w:type="page" w:clear="all"/>
+      </w:r>
+      <w:r>
+        <w:rPr>
+          <w:rFonts w:ascii="Times New Roman" w:hAnsi="Times New Roman" w:cs="Times New Roman"/>
+          <w:b/>
+          <w:bCs/>
+          <w:sz w:val="40"/>
+          <w:szCs w:val="40"/>
+          <w:highlight w:val="none"/>
+          <w:lang w:val="es-ES"/>
+          <w14:ligatures w14:val="none"/>
+        </w:rPr>
+      </w:r>
+      <w:r>
+        <w:rPr>
+          <w:highlight w:val="none"/>
+          <w:lang w:val="es-ES"/>
+          <w14:ligatures w14:val="none"/>
+        </w:rPr>
+      </w:r>
+    </w:p>
+    <w:p>
+      <w:pPr>
+        <w:ind w:left="0" w:right="0" w:firstLine="0"/>
+        <w:jc w:val="both"/>
+        <w:spacing w:before="240" w:after="240"/>
+        <w:rPr>
+          <w:rFonts w:ascii="Times New Roman" w:hAnsi="Times New Roman" w:cs="Times New Roman"/>
+          <w:b/>
+          <w:bCs/>
+          <w:sz w:val="40"/>
+          <w:szCs w:val="40"/>
+          <w:highlight w:val="none"/>
+          <w:lang w:val="es-ES"/>
+          <w14:ligatures w14:val="none"/>
+        </w:rPr>
+        <w:pBdr>
+          <w:top w:val="none" w:color="000000" w:sz="4" w:space="0"/>
+          <w:left w:val="none" w:color="000000" w:sz="4" w:space="0"/>
+          <w:bottom w:val="none" w:color="000000" w:sz="4" w:space="0"/>
+          <w:right w:val="none" w:color="000000" w:sz="4" w:space="0"/>
+        </w:pBdr>
+      </w:pPr>
+      <w:r>
+        <w:rPr>
+          <w:rFonts w:ascii="Times New Roman" w:hAnsi="Times New Roman" w:cs="Times New Roman"/>
+          <w:b/>
+          <w:bCs/>
+          <w:sz w:val="40"/>
+          <w:szCs w:val="40"/>
+          <w:highlight w:val="none"/>
+          <w:lang w:val="es-ES"/>
+          <w14:ligatures w14:val="none"/>
+        </w:rPr>
+        <w:t xml:space="preserve">Referencias</w:t>
+      </w:r>
+      <w:r>
+        <w:rPr>
+          <w:rFonts w:ascii="Times New Roman" w:hAnsi="Times New Roman" w:cs="Times New Roman"/>
+          <w:b/>
+          <w:bCs/>
+          <w:sz w:val="40"/>
+          <w:szCs w:val="40"/>
+          <w:highlight w:val="none"/>
+          <w:lang w:val="es-ES"/>
+          <w14:ligatures w14:val="none"/>
+        </w:rPr>
+      </w:r>
+      <w:r/>
+    </w:p>
+    <w:p>
       <w:r>
         <w:rPr>
           <w:rFonts w:ascii="Arial" w:hAnsi="Arial" w:eastAsia="Arial" w:cs="Arial"/>
@@ -4935,7 +5760,7 @@
           <w:lang w:val="es-ES"/>
         </w:rPr>
       </w:r>
-      <w:hyperlink r:id="rId18" w:tooltip="https://www.trabajosocial.unlp.edu.ar/uploads/docs/switch__routers_y_acces_point__conceptos_generales.pdf" w:history="1">
+      <w:hyperlink r:id="rId21" w:tooltip="https://www.trabajosocial.unlp.edu.ar/uploads/docs/switch__routers_y_acces_point__conceptos_generales.pdf" w:history="1">
         <w:r>
           <w:rPr>
             <w:rStyle w:val="798"/>
@@ -4982,6 +5807,19 @@
         <w:jc w:val="both"/>
         <w:spacing w:before="240" w:after="240"/>
         <w:rPr>
+          <w:sz w:val="24"/>
+          <w:szCs w:val="24"/>
+          <w:highlight w:val="none"/>
+        </w:rPr>
+        <w:pBdr>
+          <w:top w:val="none" w:color="000000" w:sz="4" w:space="0"/>
+          <w:left w:val="none" w:color="000000" w:sz="4" w:space="0"/>
+          <w:bottom w:val="none" w:color="000000" w:sz="4" w:space="0"/>
+          <w:right w:val="none" w:color="000000" w:sz="4" w:space="0"/>
+        </w:pBdr>
+      </w:pPr>
+      <w:r>
+        <w:rPr>
           <w:rFonts w:ascii="Times New Roman" w:hAnsi="Times New Roman" w:eastAsia="Times New Roman" w:cs="Times New Roman"/>
           <w:b/>
           <w:bCs/>
@@ -4989,15 +5827,50 @@
           <w:szCs w:val="32"/>
           <w:highlight w:val="none"/>
           <w:lang w:val="es-ES"/>
-        </w:rPr>
-        <w:pBdr>
-          <w:top w:val="none" w:color="000000" w:sz="4" w:space="0"/>
-          <w:left w:val="none" w:color="000000" w:sz="4" w:space="0"/>
-          <w:bottom w:val="none" w:color="000000" w:sz="4" w:space="0"/>
-          <w:right w:val="none" w:color="000000" w:sz="4" w:space="0"/>
-        </w:pBdr>
-      </w:pPr>
-      <w:r>
+          <w14:ligatures w14:val="none"/>
+        </w:rPr>
+      </w:r>
+      <w:r>
+        <w:rPr>
+          <w:sz w:val="24"/>
+          <w:szCs w:val="24"/>
+        </w:rPr>
+      </w:r>
+      <w:r>
+        <w:rPr>
+          <w:sz w:val="24"/>
+          <w:szCs w:val="24"/>
+        </w:rPr>
+      </w:r>
+      <w:hyperlink r:id="rId22" w:tooltip="https://study-ccna.com/configuring-ripv2/" w:history="1">
+        <w:r>
+          <w:rPr>
+            <w:rStyle w:val="798"/>
+            <w:sz w:val="24"/>
+            <w:szCs w:val="24"/>
+          </w:rPr>
+          <w:t xml:space="preserve">https://study-ccna.com/configuring-ripv2/</w:t>
+        </w:r>
+        <w:r>
+          <w:rPr>
+            <w:rStyle w:val="798"/>
+            <w:sz w:val="24"/>
+            <w:szCs w:val="24"/>
+          </w:rPr>
+        </w:r>
+        <w:r>
+          <w:rPr>
+            <w:rStyle w:val="798"/>
+          </w:rPr>
+        </w:r>
+      </w:hyperlink>
+      <w:r/>
+    </w:p>
+    <w:p>
+      <w:pPr>
+        <w:ind w:left="0" w:right="0" w:firstLine="0"/>
+        <w:jc w:val="both"/>
+        <w:spacing w:before="240" w:after="240"/>
         <w:rPr>
           <w:rFonts w:ascii="Times New Roman" w:hAnsi="Times New Roman" w:eastAsia="Times New Roman" w:cs="Times New Roman"/>
           <w:b/>
@@ -5006,16 +5879,28 @@
           <w:szCs w:val="32"/>
           <w:highlight w:val="none"/>
           <w:lang w:val="es-ES"/>
-          <w14:ligatures w14:val="none"/>
-        </w:rPr>
-      </w:r>
-      <w:r>
-        <w:rPr>
-          <w:sz w:val="24"/>
-          <w:szCs w:val="24"/>
-        </w:rPr>
-      </w:r>
-      <w:r/>
+        </w:rPr>
+        <w:pBdr>
+          <w:top w:val="none" w:color="000000" w:sz="4" w:space="0"/>
+          <w:left w:val="none" w:color="000000" w:sz="4" w:space="0"/>
+          <w:bottom w:val="none" w:color="000000" w:sz="4" w:space="0"/>
+          <w:right w:val="none" w:color="000000" w:sz="4" w:space="0"/>
+        </w:pBdr>
+      </w:pPr>
+      <w:r>
+        <w:rPr>
+          <w:sz w:val="24"/>
+          <w:szCs w:val="24"/>
+          <w:highlight w:val="none"/>
+        </w:rPr>
+      </w:r>
+      <w:r>
+        <w:rPr>
+          <w:sz w:val="24"/>
+          <w:szCs w:val="24"/>
+          <w:highlight w:val="none"/>
+        </w:rPr>
+      </w:r>
     </w:p>
     <w:p>
       <w:pPr>
@@ -5053,6 +5938,9 @@
       <w:r/>
     </w:p>
     <w:sectPr>
+      <w:headerReference w:type="first" r:id="rId9"/>
+      <w:footerReference w:type="default" r:id="rId10"/>
+      <w:footerReference w:type="first" r:id="rId11"/>
       <w:footnotePr/>
       <w:endnotePr/>
       <w:type w:val="nextPage"/>
@@ -5060,6 +5948,7 @@
       <w:pgMar w:top="1134" w:right="850" w:bottom="1134" w:left="1701" w:header="709" w:footer="709" w:gutter="0"/>
       <w:cols w:num="1" w:sep="0" w:space="708" w:equalWidth="1"/>
       <w:docGrid w:linePitch="360"/>
+      <w:titlePg/>
     </w:sectPr>
   </w:body>
 </w:document>
@@ -5092,6 +5981,42 @@
 </w:endnotes>
 </file>
 
+<file path=word/footer1.xml><?xml version="1.0" encoding="utf-8"?>
+<w:ftr xmlns:wpc="http://schemas.microsoft.com/office/word/2010/wordprocessingCanvas" xmlns:mc="http://schemas.openxmlformats.org/markup-compatibility/2006" xmlns:o="urn:schemas-microsoft-com:office:office" xmlns:r="http://schemas.openxmlformats.org/officeDocument/2006/relationships" xmlns:m="http://schemas.openxmlformats.org/officeDocument/2006/math" xmlns:v="urn:schemas-microsoft-com:vml" xmlns:wp14="http://schemas.microsoft.com/office/word/2010/wordprocessingDrawing" xmlns:wp="http://schemas.openxmlformats.org/drawingml/2006/wordprocessingDrawing" xmlns:w10="urn:schemas-microsoft-com:office:word" xmlns:w="http://schemas.openxmlformats.org/wordprocessingml/2006/main" xmlns:w14="http://schemas.microsoft.com/office/word/2010/wordml" xmlns:w15="http://schemas.microsoft.com/office/word/2012/wordml" xmlns:wpg="http://schemas.microsoft.com/office/word/2010/wordprocessingGroup" xmlns:wpi="http://schemas.microsoft.com/office/word/2010/wordprocessingInk" xmlns:wne="http://schemas.microsoft.com/office/word/2006/wordml" xmlns:a="http://schemas.openxmlformats.org/drawingml/2006/main" xmlns:wps="http://schemas.microsoft.com/office/word/2010/wordprocessingShape" mc:Ignorable="w14 w15 wp14">
+  <w:p>
+    <w:pPr>
+      <w:pStyle w:val="668"/>
+      <w:jc w:val="center"/>
+    </w:pPr>
+    <w:fldSimple w:instr="PAGE \* MERGEFORMAT">
+      <w:r>
+        <w:t xml:space="preserve">1</w:t>
+      </w:r>
+    </w:fldSimple>
+    <w:r/>
+    <w:r/>
+  </w:p>
+  <w:p>
+    <w:pPr>
+      <w:pStyle w:val="668"/>
+    </w:pPr>
+    <w:r/>
+  </w:p>
+</w:ftr>
+</file>
+
+<file path=word/footer2.xml><?xml version="1.0" encoding="utf-8"?>
+<w:ftr xmlns:wpc="http://schemas.microsoft.com/office/word/2010/wordprocessingCanvas" xmlns:mc="http://schemas.openxmlformats.org/markup-compatibility/2006" xmlns:o="urn:schemas-microsoft-com:office:office" xmlns:r="http://schemas.openxmlformats.org/officeDocument/2006/relationships" xmlns:m="http://schemas.openxmlformats.org/officeDocument/2006/math" xmlns:v="urn:schemas-microsoft-com:vml" xmlns:wp14="http://schemas.microsoft.com/office/word/2010/wordprocessingDrawing" xmlns:wp="http://schemas.openxmlformats.org/drawingml/2006/wordprocessingDrawing" xmlns:w10="urn:schemas-microsoft-com:office:word" xmlns:w="http://schemas.openxmlformats.org/wordprocessingml/2006/main" xmlns:w14="http://schemas.microsoft.com/office/word/2010/wordml" xmlns:w15="http://schemas.microsoft.com/office/word/2012/wordml" xmlns:wpg="http://schemas.microsoft.com/office/word/2010/wordprocessingGroup" xmlns:wpi="http://schemas.microsoft.com/office/word/2010/wordprocessingInk" xmlns:wne="http://schemas.microsoft.com/office/word/2006/wordml" xmlns:a="http://schemas.openxmlformats.org/drawingml/2006/main" xmlns:wps="http://schemas.microsoft.com/office/word/2010/wordprocessingShape" mc:Ignorable="w14 w15 wp14">
+  <w:p>
+    <w:pPr>
+      <w:pStyle w:val="668"/>
+    </w:pPr>
+    <w:r/>
+    <w:r/>
+  </w:p>
+</w:ftr>
+</file>
+
 <file path=word/footnotes.xml><?xml version="1.0" encoding="utf-8"?>
 <w:footnotes xmlns:wpc="http://schemas.microsoft.com/office/word/2010/wordprocessingCanvas" xmlns:mc="http://schemas.openxmlformats.org/markup-compatibility/2006" xmlns:o="urn:schemas-microsoft-com:office:office" xmlns:r="http://schemas.openxmlformats.org/officeDocument/2006/relationships" xmlns:m="http://schemas.openxmlformats.org/officeDocument/2006/math" xmlns:v="urn:schemas-microsoft-com:vml" xmlns:wp14="http://schemas.microsoft.com/office/word/2010/wordprocessingDrawing" xmlns:wp="http://schemas.openxmlformats.org/drawingml/2006/wordprocessingDrawing" xmlns:w10="urn:schemas-microsoft-com:office:word" xmlns:w="http://schemas.openxmlformats.org/wordprocessingml/2006/main" xmlns:w14="http://schemas.microsoft.com/office/word/2010/wordml" xmlns:w15="http://schemas.microsoft.com/office/word/2012/wordml" xmlns:wpg="http://schemas.microsoft.com/office/word/2010/wordprocessingGroup" xmlns:wpi="http://schemas.microsoft.com/office/word/2010/wordprocessingInk" xmlns:wne="http://schemas.microsoft.com/office/word/2006/wordml" xmlns:a="http://schemas.openxmlformats.org/drawingml/2006/main" xmlns:wps="http://schemas.microsoft.com/office/word/2010/wordprocessingShape" mc:Ignorable="w14 w15 wp14">
   <w:footnote w:type="separator" w:id="-1">
@@ -5117,6 +6042,18 @@
     </w:p>
   </w:footnote>
 </w:footnotes>
+</file>
+
+<file path=word/header1.xml><?xml version="1.0" encoding="utf-8"?>
+<w:hdr xmlns:wpc="http://schemas.microsoft.com/office/word/2010/wordprocessingCanvas" xmlns:mc="http://schemas.openxmlformats.org/markup-compatibility/2006" xmlns:o="urn:schemas-microsoft-com:office:office" xmlns:r="http://schemas.openxmlformats.org/officeDocument/2006/relationships" xmlns:m="http://schemas.openxmlformats.org/officeDocument/2006/math" xmlns:v="urn:schemas-microsoft-com:vml" xmlns:wp14="http://schemas.microsoft.com/office/word/2010/wordprocessingDrawing" xmlns:wp="http://schemas.openxmlformats.org/drawingml/2006/wordprocessingDrawing" xmlns:w10="urn:schemas-microsoft-com:office:word" xmlns:w="http://schemas.openxmlformats.org/wordprocessingml/2006/main" xmlns:w14="http://schemas.microsoft.com/office/word/2010/wordml" xmlns:w15="http://schemas.microsoft.com/office/word/2012/wordml" xmlns:wpg="http://schemas.microsoft.com/office/word/2010/wordprocessingGroup" xmlns:wpi="http://schemas.microsoft.com/office/word/2010/wordprocessingInk" xmlns:wne="http://schemas.microsoft.com/office/word/2006/wordml" xmlns:a="http://schemas.openxmlformats.org/drawingml/2006/main" xmlns:wps="http://schemas.microsoft.com/office/word/2010/wordprocessingShape" mc:Ignorable="w14 w15 wp14">
+  <w:p>
+    <w:pPr>
+      <w:pStyle w:val="666"/>
+    </w:pPr>
+    <w:r/>
+    <w:r/>
+  </w:p>
+</w:hdr>
 </file>
 
 <file path=word/numbering.xml><?xml version="1.0" encoding="utf-8"?>

</xml_diff>

<commit_message>
agregar tabla de direcciones para practica de subneteo
</commit_message>
<xml_diff>
--- a/admin_redes/Practicas/subneteo_router/Reporte subneteo con router Edgar Martinez.docx
+++ b/admin_redes/Practicas/subneteo_router/Reporte subneteo con router Edgar Martinez.docx
@@ -1705,7 +1705,7 @@
     </w:p>
     <w:p>
       <w:pPr>
-        <w:pStyle w:val="820"/>
+        <w:pStyle w:val="856"/>
         <w:numPr>
           <w:ilvl w:val="0"/>
           <w:numId w:val="1"/>
@@ -1731,7 +1731,7 @@
     </w:p>
     <w:p>
       <w:pPr>
-        <w:pStyle w:val="820"/>
+        <w:pStyle w:val="856"/>
         <w:numPr>
           <w:ilvl w:val="0"/>
           <w:numId w:val="1"/>
@@ -2939,7 +2939,7 @@
     </w:p>
     <w:p>
       <w:pPr>
-        <w:pStyle w:val="820"/>
+        <w:pStyle w:val="856"/>
         <w:numPr>
           <w:ilvl w:val="0"/>
           <w:numId w:val="2"/>
@@ -2975,7 +2975,7 @@
     </w:p>
     <w:p>
       <w:pPr>
-        <w:pStyle w:val="820"/>
+        <w:pStyle w:val="856"/>
         <w:numPr>
           <w:ilvl w:val="0"/>
           <w:numId w:val="2"/>
@@ -3011,7 +3011,7 @@
     </w:p>
     <w:p>
       <w:pPr>
-        <w:pStyle w:val="820"/>
+        <w:pStyle w:val="856"/>
         <w:numPr>
           <w:ilvl w:val="0"/>
           <w:numId w:val="2"/>
@@ -3047,7 +3047,7 @@
     </w:p>
     <w:p>
       <w:pPr>
-        <w:pStyle w:val="820"/>
+        <w:pStyle w:val="856"/>
         <w:numPr>
           <w:ilvl w:val="0"/>
           <w:numId w:val="2"/>
@@ -3149,7 +3149,7 @@
     </w:p>
     <w:p>
       <w:pPr>
-        <w:pStyle w:val="820"/>
+        <w:pStyle w:val="856"/>
         <w:numPr>
           <w:ilvl w:val="0"/>
           <w:numId w:val="3"/>
@@ -3185,7 +3185,7 @@
     </w:p>
     <w:p>
       <w:pPr>
-        <w:pStyle w:val="820"/>
+        <w:pStyle w:val="856"/>
         <w:numPr>
           <w:ilvl w:val="0"/>
           <w:numId w:val="3"/>
@@ -3221,7 +3221,7 @@
     </w:p>
     <w:p>
       <w:pPr>
-        <w:pStyle w:val="820"/>
+        <w:pStyle w:val="856"/>
         <w:numPr>
           <w:ilvl w:val="0"/>
           <w:numId w:val="3"/>
@@ -3257,7 +3257,7 @@
     </w:p>
     <w:p>
       <w:pPr>
-        <w:pStyle w:val="820"/>
+        <w:pStyle w:val="856"/>
         <w:numPr>
           <w:ilvl w:val="0"/>
           <w:numId w:val="3"/>
@@ -3434,7 +3434,6 @@
         <w:t xml:space="preserve">DCE incluye los dispositivos que pueden utilizarse para ganar acceso a un sistema a través de las líneas de telecomunicaciones. Las formas más comunes de DCE son los módems y los multiplexores.</w:t>
       </w:r>
       <w:r/>
-      <w:r/>
     </w:p>
     <w:p>
       <w:pPr>
@@ -3562,6 +3561,7 @@
           <w14:ligatures w14:val="none"/>
         </w:rPr>
       </w:r>
+      <w:r/>
     </w:p>
     <w:p>
       <w:pPr>
@@ -3661,6 +3661,7 @@
           <w14:ligatures w14:val="none"/>
         </w:rPr>
       </w:r>
+      <w:r/>
     </w:p>
     <w:p>
       <w:pPr>
@@ -3694,23 +3695,24 @@
           <w:szCs w:val="24"/>
           <w:lang w:val="es-ES"/>
         </w:rPr>
-        <w:t xml:space="preserve"> diferencia de los otros dispositivos de red que hemos usado durante el curso y que se conectan mediante puertos ethernet, los routers se conectan entre ellos mediante el puerto serial. PacketTracer automáticamente conecta el dct y dte de la manera correcta </w:t>
-      </w:r>
-      <w:r>
-        <w:rPr>
-          <w:sz w:val="24"/>
-          <w:szCs w:val="24"/>
-          <w:lang w:val="es-ES"/>
-          <w14:ligatures w14:val="none"/>
-        </w:rPr>
-      </w:r>
-      <w:r>
-        <w:rPr>
-          <w:sz w:val="24"/>
-          <w:szCs w:val="24"/>
-          <w:lang w:val="es-ES"/>
-        </w:rPr>
-      </w:r>
+        <w:t xml:space="preserve"> d</w:t>
+      </w:r>
+      <w:r>
+        <w:rPr>
+          <w:sz w:val="24"/>
+          <w:szCs w:val="24"/>
+          <w:lang w:val="es-ES"/>
+        </w:rPr>
+        <w:t xml:space="preserve">iferencia de los otros dispositivos de red que hemos usado durante el curso y que se conectan mediante puertos ethernet, los routers se conectan entre ellos mediante el puerto serial. PacketTracer automáticamente conecta el dct y dte de la manera correcta </w:t>
+      </w:r>
+      <w:r>
+        <w:rPr>
+          <w:sz w:val="24"/>
+          <w:szCs w:val="24"/>
+          <w:lang w:val="es-ES"/>
+        </w:rPr>
+      </w:r>
+      <w:r/>
     </w:p>
     <w:p>
       <w:pPr>
@@ -3826,42 +3828,6 @@
         </w:rPr>
       </w:r>
       <w:r/>
-      <w:r>
-        <w:rPr>
-          <w:rFonts w:ascii="Times New Roman" w:hAnsi="Times New Roman" w:eastAsia="Times New Roman" w:cs="Times New Roman"/>
-          <w:b/>
-          <w:bCs/>
-          <w:sz w:val="32"/>
-          <w:szCs w:val="32"/>
-          <w:highlight w:val="none"/>
-          <w:lang w:val="es-ES"/>
-          <w14:ligatures w14:val="none"/>
-        </w:rPr>
-      </w:r>
-      <w:r>
-        <w:rPr>
-          <w:rFonts w:ascii="Times New Roman" w:hAnsi="Times New Roman" w:eastAsia="Times New Roman" w:cs="Times New Roman"/>
-          <w:b/>
-          <w:bCs/>
-          <w:sz w:val="32"/>
-          <w:szCs w:val="32"/>
-          <w:highlight w:val="none"/>
-          <w:lang w:val="es-ES"/>
-          <w14:ligatures w14:val="none"/>
-        </w:rPr>
-      </w:r>
-      <w:r>
-        <w:rPr>
-          <w:rFonts w:ascii="Times New Roman" w:hAnsi="Times New Roman" w:eastAsia="Times New Roman" w:cs="Times New Roman"/>
-          <w:b/>
-          <w:bCs/>
-          <w:sz w:val="32"/>
-          <w:szCs w:val="32"/>
-          <w:highlight w:val="none"/>
-          <w:lang w:val="es-ES"/>
-          <w14:ligatures w14:val="none"/>
-        </w:rPr>
-      </w:r>
     </w:p>
     <w:p>
       <w:pPr>
@@ -3896,12 +3862,6 @@
         </w:rPr>
         <w:t xml:space="preserve">A cada equipo le asignaremos la ip que le corresponde según la subred a la que pertenezca y el numero de equipo que le toca en esa subred. </w:t>
       </w:r>
-      <w:r/>
-      <w:r>
-        <w:rPr>
-          <w:highlight w:val="none"/>
-        </w:rPr>
-      </w:r>
       <w:r>
         <w:rPr>
           <w:sz w:val="24"/>
@@ -3954,10 +3914,11 @@
           <w14:ligatures w14:val="none"/>
         </w:rPr>
       </w:r>
+      <w:r/>
     </w:p>
     <w:tbl>
       <w:tblPr>
-        <w:tblStyle w:val="706"/>
+        <w:tblStyle w:val="742"/>
         <w:tblW w:w="0" w:type="auto"/>
         <w:tblLayout w:type="fixed"/>
         <w:tblLook w:val="04A0" w:firstRow="1" w:lastRow="0" w:firstColumn="1" w:lastColumn="0" w:noHBand="0" w:noVBand="1"/>
@@ -4288,16 +4249,26 @@
           <w:highlight w:val="none"/>
           <w:lang w:val="es-ES"/>
         </w:rPr>
-        <w:t xml:space="preserve">También se deberá agregar una dirección de gateway que sera la que se configure entre el  router hacia el switch, a esta dirección se enviaran todos los paquetes con un destino que no pertenece a la subred del equipo y de ahí el router la enviara al lugar indicado según el descubrimiento de hosts realizado por RIP</w:t>
-      </w:r>
-      <w:r>
-        <w:rPr>
-          <w:sz w:val="24"/>
-          <w:szCs w:val="24"/>
-          <w:highlight w:val="none"/>
-          <w:lang w:val="es-ES"/>
-        </w:rPr>
-      </w:r>
+        <w:t xml:space="preserve">También se deberá agregar una dirección de gateway que sera</w:t>
+      </w:r>
+      <w:r>
+        <w:rPr>
+          <w:sz w:val="24"/>
+          <w:szCs w:val="24"/>
+          <w:highlight w:val="none"/>
+          <w:lang w:val="es-ES"/>
+        </w:rPr>
+        <w:t xml:space="preserve"> la que se configure entre el  router hacia el switch, a esta dirección se enviaran todos los paquetes con un destino que no pertenece a la subred del equipo y de ahí el router la enviara al lugar indicado según el descubrimiento de hosts realizado por RIP</w:t>
+      </w:r>
+      <w:r>
+        <w:rPr>
+          <w:sz w:val="24"/>
+          <w:szCs w:val="24"/>
+          <w:highlight w:val="none"/>
+          <w:lang w:val="es-ES"/>
+        </w:rPr>
+      </w:r>
+      <w:r/>
     </w:p>
     <w:p>
       <w:pPr>
@@ -4406,24 +4377,11 @@
         </w:rPr>
       </w:r>
       <w:r/>
-      <w:r>
-        <w:rPr>
-          <w:rFonts w:ascii="Times New Roman" w:hAnsi="Times New Roman" w:eastAsia="Times New Roman" w:cs="Times New Roman"/>
-          <w:b/>
-          <w:bCs/>
-          <w:sz w:val="32"/>
-          <w:szCs w:val="32"/>
-          <w:highlight w:val="none"/>
-          <w:lang w:val="es-ES"/>
-          <w14:ligatures w14:val="none"/>
-        </w:rPr>
-      </w:r>
-      <w:r/>
     </w:p>
     <w:p>
       <w:pPr>
         <w:jc w:val="both"/>
-        <w:shd w:val="nil"/>
+        <w:shd w:val="nil" w:color="auto"/>
         <w:rPr>
           <w:sz w:val="24"/>
           <w:szCs w:val="24"/>
@@ -4447,91 +4405,27 @@
           <w:highlight w:val="none"/>
           <w:lang w:val="es-ES"/>
         </w:rPr>
-        <w:t xml:space="preserve">La configuración de rip solo requiere conocer las direcciones bases de las redes a las que pertenece el router, el descubrimiento de las direcciones de los servidores lo realizara el protocolo en cuanto se vayan requiriendo. Cabe mencionar que la red 128.1.0.0 se utiliza entre los routers a  manera de simular el cambio de red que sucede en el  backbone y mas adelante se mostrara como se distribuyo dicha red.</w:t>
-      </w:r>
-      <w:r>
-        <w:rPr>
-          <w:rFonts w:ascii="Times New Roman" w:hAnsi="Times New Roman" w:eastAsia="Times New Roman" w:cs="Times New Roman"/>
-          <w:b/>
-          <w:bCs/>
-          <w:sz w:val="32"/>
-          <w:szCs w:val="32"/>
+        <w:t xml:space="preserve">La configuración de rip solo requiere conocer las direcciones bases de las redes a las que pertenece el router, el descubrimiento de las direcciones de los</w:t>
+      </w:r>
+      <w:r>
+        <w:rPr>
+          <w:sz w:val="24"/>
+          <w:szCs w:val="24"/>
+          <w:highlight w:val="none"/>
+          <w:lang w:val="es-ES"/>
+        </w:rPr>
+        <w:t xml:space="preserve"> servidores lo realizara el protocolo en cuanto se vayan requiriendo. Cabe mencionar que la red 128.1.0.0 se utiliza entre los routers a  manera de simular el cambio de red que sucede en el  backbone y mas adelante se mostrara como se distribuyo dicha red.</w:t>
+      </w:r>
+      <w:r>
+        <w:rPr>
+          <w:sz w:val="24"/>
+          <w:szCs w:val="24"/>
           <w:highlight w:val="none"/>
           <w:lang w:val="es-ES"/>
           <w14:ligatures w14:val="none"/>
         </w:rPr>
       </w:r>
-      <w:r>
-        <w:rPr>
-          <w:highlight w:val="none"/>
-        </w:rPr>
-      </w:r>
-      <w:r>
-        <w:rPr>
-          <w:highlight w:val="none"/>
-        </w:rPr>
-      </w:r>
-      <w:r>
-        <w:rPr>
-          <w:sz w:val="24"/>
-          <w:szCs w:val="24"/>
-          <w:highlight w:val="none"/>
-          <w:lang w:val="es-ES"/>
-          <w14:ligatures w14:val="none"/>
-        </w:rPr>
-      </w:r>
-      <w:r>
-        <w:rPr>
-          <w:sz w:val="24"/>
-          <w:szCs w:val="24"/>
-          <w:highlight w:val="none"/>
-          <w:lang w:val="es-ES"/>
-          <w14:ligatures w14:val="none"/>
-        </w:rPr>
-      </w:r>
-      <w:r>
-        <w:rPr>
-          <w:sz w:val="24"/>
-          <w:szCs w:val="24"/>
-          <w:highlight w:val="none"/>
-          <w:lang w:val="es-ES"/>
-          <w14:ligatures w14:val="none"/>
-        </w:rPr>
-      </w:r>
-      <w:r>
-        <w:rPr>
-          <w:sz w:val="24"/>
-          <w:szCs w:val="24"/>
-          <w:highlight w:val="none"/>
-          <w:lang w:val="es-ES"/>
-        </w:rPr>
-      </w:r>
-      <w:r>
-        <w:rPr>
-          <w:sz w:val="24"/>
-          <w:szCs w:val="24"/>
-          <w:highlight w:val="none"/>
-          <w:lang w:val="es-ES"/>
-        </w:rPr>
-      </w:r>
-      <w:r>
-        <w:rPr>
-          <w:sz w:val="24"/>
-          <w:szCs w:val="24"/>
-          <w:highlight w:val="none"/>
-          <w:lang w:val="es-ES"/>
-          <w14:ligatures w14:val="none"/>
-        </w:rPr>
-      </w:r>
-      <w:r>
-        <w:rPr>
-          <w:sz w:val="24"/>
-          <w:szCs w:val="24"/>
-          <w:highlight w:val="none"/>
-          <w:lang w:val="es-ES"/>
-          <w14:ligatures w14:val="none"/>
-        </w:rPr>
-      </w:r>
+      <w:r/>
     </w:p>
     <w:p>
       <w:pPr>
@@ -4664,16 +4558,26 @@
           <w:highlight w:val="none"/>
           <w:lang w:val="es-ES"/>
         </w:rPr>
-        <w:t xml:space="preserve">En los puertos ethernet los routers se conectan con los switches y aquí debemos que asignarle desde el router la direccion gateway para que el switch le envíe  los paquetes con destino a equipos en otras subredes como mencionamos previamente en la configuración de los equipos</w:t>
-      </w:r>
-      <w:r>
-        <w:rPr>
-          <w:sz w:val="24"/>
-          <w:szCs w:val="24"/>
-          <w:highlight w:val="none"/>
-          <w:lang w:val="es-ES"/>
-        </w:rPr>
-      </w:r>
+        <w:t xml:space="preserve">En los puertos ether</w:t>
+      </w:r>
+      <w:r>
+        <w:rPr>
+          <w:sz w:val="24"/>
+          <w:szCs w:val="24"/>
+          <w:highlight w:val="none"/>
+          <w:lang w:val="es-ES"/>
+        </w:rPr>
+        <w:t xml:space="preserve">net los routers se conectan con los switches y aquí debemos que asignarle desde el router la direccion gateway para que el switch le envíe  los paquetes con destino a equipos en otras subredes como mencionamos previamente en la configuración de los equipos</w:t>
+      </w:r>
+      <w:r>
+        <w:rPr>
+          <w:sz w:val="24"/>
+          <w:szCs w:val="24"/>
+          <w:highlight w:val="none"/>
+          <w:lang w:val="es-ES"/>
+        </w:rPr>
+      </w:r>
+      <w:r/>
     </w:p>
     <w:p>
       <w:pPr>
@@ -4768,21 +4672,10 @@
         <w:rPr>
           <w:highlight w:val="none"/>
           <w:lang w:val="es-ES"/>
-        </w:rPr>
-      </w:r>
-      <w:r>
-        <w:rPr>
-          <w:highlight w:val="none"/>
-          <w:lang w:val="es-ES"/>
-        </w:rPr>
-      </w:r>
-      <w:r>
-        <w:rPr>
-          <w:highlight w:val="none"/>
-          <w:lang w:val="es-ES"/>
           <w14:ligatures w14:val="none"/>
         </w:rPr>
       </w:r>
+      <w:r/>
     </w:p>
     <w:p>
       <w:pPr>
@@ -4793,7 +4686,6 @@
           <w:sz w:val="24"/>
           <w:szCs w:val="24"/>
           <w:highlight w:val="none"/>
-          <w:lang w:val="es-ES"/>
           <w14:ligatures w14:val="none"/>
         </w:rPr>
         <w:pBdr>
@@ -4810,23 +4702,24 @@
           <w:highlight w:val="none"/>
           <w:lang w:val="es-ES"/>
         </w:rPr>
-        <w:t xml:space="preserve">Como mencionamos anteriormente, también existe una red entre los routers y es necesario indicar la dirección de servidor en cada puerto para que el router pueda identificar las diferentes salidas que tiene para enviar los paquetes y también informar de estas a los demás routers utilizando el protocolo de enrutamiento</w:t>
-      </w:r>
-      <w:r>
-        <w:rPr>
-          <w:sz w:val="24"/>
-          <w:szCs w:val="24"/>
-          <w:highlight w:val="none"/>
-          <w:lang w:val="es-ES"/>
-          <w14:ligatures w14:val="none"/>
-        </w:rPr>
-      </w:r>
-      <w:r>
-        <w:rPr>
-          <w:sz w:val="24"/>
-          <w:szCs w:val="24"/>
-        </w:rPr>
-      </w:r>
+        <w:t xml:space="preserve">Como mencionamos anteriormente, también existe una red entre l</w:t>
+      </w:r>
+      <w:r>
+        <w:rPr>
+          <w:sz w:val="24"/>
+          <w:szCs w:val="24"/>
+          <w:highlight w:val="none"/>
+          <w:lang w:val="es-ES"/>
+        </w:rPr>
+        <w:t xml:space="preserve">os routers y es necesario indicar la dirección de servidor en cada puerto para que el router pueda identificar las diferentes salidas que tiene para enviar los paquetes y también informar de estas a los demás routers utilizando el protocolo de enrutamiento</w:t>
+      </w:r>
+      <w:r>
+        <w:rPr>
+          <w:sz w:val="24"/>
+          <w:szCs w:val="24"/>
+        </w:rPr>
+      </w:r>
+      <w:r/>
     </w:p>
     <w:p>
       <w:pPr>
@@ -4834,6 +4727,170 @@
         <w:jc w:val="both"/>
         <w:spacing w:before="240" w:after="240"/>
         <w:rPr>
+          <w:sz w:val="24"/>
+          <w:szCs w:val="24"/>
+          <w:highlight w:val="none"/>
+          <w14:ligatures w14:val="none"/>
+        </w:rPr>
+        <w:pBdr>
+          <w:top w:val="none" w:color="000000" w:sz="4" w:space="0"/>
+          <w:left w:val="none" w:color="000000" w:sz="4" w:space="0"/>
+          <w:bottom w:val="none" w:color="000000" w:sz="4" w:space="0"/>
+          <w:right w:val="none" w:color="000000" w:sz="4" w:space="0"/>
+        </w:pBdr>
+      </w:pPr>
+      <w:r>
+        <w:rPr>
+          <w:sz w:val="24"/>
+          <w:szCs w:val="24"/>
+          <w:highlight w:val="none"/>
+        </w:rPr>
+        <w:t xml:space="preserve">Esta red se distribuyo de la siguiente manera, notese que tambien fue subneteada para tener una subred entre cada router y asi lograr que la configuracion represente apropiadamente la organizacion de la red.</w:t>
+      </w:r>
+      <w:r>
+        <w:rPr>
+          <w:sz w:val="24"/>
+          <w:szCs w:val="24"/>
+          <w:highlight w:val="none"/>
+        </w:rPr>
+      </w:r>
+    </w:p>
+    <w:p>
+      <w:pPr>
+        <w:ind w:left="0" w:right="0" w:firstLine="0"/>
+        <w:jc w:val="both"/>
+        <w:spacing w:before="240" w:after="240"/>
+        <w:rPr>
+          <w:sz w:val="24"/>
+          <w:szCs w:val="24"/>
+          <w:highlight w:val="none"/>
+          <w:lang w:val="es-ES"/>
+          <w14:ligatures w14:val="none"/>
+        </w:rPr>
+        <w:pBdr>
+          <w:top w:val="none" w:color="000000" w:sz="4" w:space="0"/>
+          <w:left w:val="none" w:color="000000" w:sz="4" w:space="0"/>
+          <w:bottom w:val="none" w:color="000000" w:sz="4" w:space="0"/>
+          <w:right w:val="none" w:color="000000" w:sz="4" w:space="0"/>
+        </w:pBdr>
+      </w:pPr>
+      <w:r>
+        <w:rPr>
+          <w:sz w:val="24"/>
+          <w:szCs w:val="24"/>
+          <w:highlight w:val="none"/>
+        </w:rPr>
+        <mc:AlternateContent>
+          <mc:Choice Requires="wpg">
+            <w:drawing>
+              <wp:inline xmlns:wp="http://schemas.openxmlformats.org/drawingml/2006/wordprocessingDrawing" distT="0" distB="0" distL="0" distR="0">
+                <wp:extent cx="5940425" cy="1474266"/>
+                <wp:effectExtent l="0" t="0" r="0" b="0"/>
+                <wp:docPr id="7" name=""/>
+                <wp:cNvGraphicFramePr>
+                  <a:graphicFrameLocks xmlns:a="http://schemas.openxmlformats.org/drawingml/2006/main" noChangeAspect="1"/>
+                </wp:cNvGraphicFramePr>
+                <a:graphic xmlns:a="http://schemas.openxmlformats.org/drawingml/2006/main">
+                  <a:graphicData uri="http://schemas.openxmlformats.org/drawingml/2006/picture">
+                    <pic:pic xmlns:pic="http://schemas.openxmlformats.org/drawingml/2006/picture">
+                      <pic:nvPicPr>
+                        <pic:cNvPr id="265105433" name=""/>
+                        <pic:cNvPicPr>
+                          <a:picLocks noChangeAspect="1"/>
+                        </pic:cNvPicPr>
+                        <pic:nvPr/>
+                      </pic:nvPicPr>
+                      <pic:blipFill>
+                        <a:blip r:embed="rId18"/>
+                        <a:stretch/>
+                      </pic:blipFill>
+                      <pic:spPr bwMode="auto">
+                        <a:xfrm>
+                          <a:off x="0" y="0"/>
+                          <a:ext cx="5940424" cy="1474265"/>
+                        </a:xfrm>
+                        <a:prstGeom prst="rect">
+                          <a:avLst/>
+                        </a:prstGeom>
+                      </pic:spPr>
+                    </pic:pic>
+                  </a:graphicData>
+                </a:graphic>
+              </wp:inline>
+            </w:drawing>
+          </mc:Choice>
+          <mc:Fallback>
+            <w:pict>
+              <v:shapetype type="#_x0000_t75" o:spt="75" coordsize="21600,21600" o:preferrelative="t" path="m@4@5l@4@11@9@11@9@5xe">
+                <v:formulas>
+                  <v:f eqn="if lineDrawn pixelLineWidth 0"/>
+                  <v:f eqn="sum @0 1 0"/>
+                  <v:f eqn="sum 0 0 @1"/>
+                  <v:f eqn="prod @2 1 2"/>
+                  <v:f eqn="prod @3 21600 pixelWidth"/>
+                  <v:f eqn="prod @3 21600 pixelHeight"/>
+                  <v:f eqn="sum @0 0 1"/>
+                  <v:f eqn="prod @6 1 2"/>
+                  <v:f eqn="prod @7 21600 pixelWidth"/>
+                  <v:f eqn="sum @8 21600 0"/>
+                  <v:f eqn="prod @7 21600 pixelHeight"/>
+                  <v:f eqn="sum @10 21600 0"/>
+                </v:formulas>
+              </v:shapetype>
+              <v:shape id="_x0000_i6" o:spid="_x0000_s6" type="#_x0000_t75" style="width:467.8pt;height:116.1pt;mso-wrap-distance-left:0.0pt;mso-wrap-distance-top:0.0pt;mso-wrap-distance-right:0.0pt;mso-wrap-distance-bottom:0.0pt;" stroked="false">
+                <v:path textboxrect="0,0,0,0"/>
+                <v:imagedata r:id="rId18" o:title=""/>
+              </v:shape>
+            </w:pict>
+          </mc:Fallback>
+        </mc:AlternateContent>
+      </w:r>
+      <w:r/>
+      <w:r>
+        <w:rPr>
+          <w:sz w:val="24"/>
+          <w:szCs w:val="24"/>
+          <w:highlight w:val="none"/>
+        </w:rPr>
+      </w:r>
+      <w:r/>
+      <w:r>
+        <w:rPr>
+          <w:sz w:val="24"/>
+          <w:szCs w:val="24"/>
+          <w:highlight w:val="none"/>
+        </w:rPr>
+      </w:r>
+      <w:r/>
+      <w:r>
+        <w:rPr>
+          <w:sz w:val="24"/>
+          <w:szCs w:val="24"/>
+          <w:highlight w:val="none"/>
+        </w:rPr>
+      </w:r>
+      <w:r/>
+      <w:r>
+        <w:rPr>
+          <w:sz w:val="24"/>
+          <w:szCs w:val="24"/>
+          <w:highlight w:val="none"/>
+        </w:rPr>
+      </w:r>
+      <w:r>
+        <w:rPr>
+          <w:sz w:val="24"/>
+          <w:szCs w:val="24"/>
+          <w:highlight w:val="none"/>
+        </w:rPr>
+      </w:r>
+    </w:p>
+    <w:p>
+      <w:pPr>
+        <w:ind w:left="0" w:right="0" w:firstLine="0"/>
+        <w:jc w:val="both"/>
+        <w:spacing w:before="240" w:after="240"/>
+        <w:rPr>
           <w:highlight w:val="none"/>
           <w:lang w:val="es-ES"/>
           <w14:ligatures w14:val="none"/>
@@ -4858,7 +4915,7 @@
               <wp:inline xmlns:wp="http://schemas.openxmlformats.org/drawingml/2006/wordprocessingDrawing" distT="0" distB="0" distL="0" distR="0">
                 <wp:extent cx="5940425" cy="3271908"/>
                 <wp:effectExtent l="0" t="0" r="0" b="0"/>
-                <wp:docPr id="7" name=""/>
+                <wp:docPr id="8" name=""/>
                 <wp:cNvGraphicFramePr>
                   <a:graphicFrameLocks xmlns:a="http://schemas.openxmlformats.org/drawingml/2006/main" noChangeAspect="1"/>
                 </wp:cNvGraphicFramePr>
@@ -4873,7 +4930,7 @@
                         <pic:nvPr/>
                       </pic:nvPicPr>
                       <pic:blipFill>
-                        <a:blip r:embed="rId18"/>
+                        <a:blip r:embed="rId19"/>
                         <a:stretch/>
                       </pic:blipFill>
                       <pic:spPr bwMode="auto">
@@ -4909,9 +4966,9 @@
                   <v:f eqn="sum @10 21600 0"/>
                 </v:formulas>
               </v:shapetype>
-              <v:shape id="_x0000_i6" o:spid="_x0000_s6" type="#_x0000_t75" style="width:467.8pt;height:257.6pt;mso-wrap-distance-left:0.0pt;mso-wrap-distance-top:0.0pt;mso-wrap-distance-right:0.0pt;mso-wrap-distance-bottom:0.0pt;" stroked="false">
+              <v:shape id="_x0000_i7" o:spid="_x0000_s7" type="#_x0000_t75" style="width:467.8pt;height:257.6pt;mso-wrap-distance-left:0.0pt;mso-wrap-distance-top:0.0pt;mso-wrap-distance-right:0.0pt;mso-wrap-distance-bottom:0.0pt;" stroked="false">
                 <v:path textboxrect="0,0,0,0"/>
-                <v:imagedata r:id="rId18" o:title=""/>
+                <v:imagedata r:id="rId19" o:title=""/>
               </v:shape>
             </w:pict>
           </mc:Fallback>
@@ -4927,7 +4984,7 @@
     </w:p>
     <w:p>
       <w:pPr>
-        <w:shd w:val="nil"/>
+        <w:shd w:val="nil" w:color="auto"/>
         <w:rPr>
           <w:highlight w:val="none"/>
           <w:lang w:val="es-ES"/>
@@ -4941,28 +4998,32 @@
           <w:highlight w:val="none"/>
           <w:lang w:val="es-ES"/>
         </w:rPr>
-        <w:br w:type="page" w:clear="all"/>
-      </w:r>
-      <w:r>
-        <w:rPr>
-          <w:sz w:val="24"/>
-          <w:szCs w:val="24"/>
-          <w:highlight w:val="none"/>
-          <w:lang w:val="es-ES"/>
-        </w:rPr>
-      </w:r>
-    </w:p>
-    <w:p>
-      <w:pPr>
-        <w:shd w:val="nil"/>
-        <w:rPr>
-          <w:sz w:val="24"/>
-          <w:szCs w:val="24"/>
+      </w:r>
+      <w:r>
+        <w:rPr>
           <w:highlight w:val="none"/>
           <w:lang w:val="es-ES"/>
           <w14:ligatures w14:val="none"/>
         </w:rPr>
-      </w:pPr>
+      </w:r>
+      <w:r>
+        <w:rPr>
+          <w:sz w:val="24"/>
+          <w:szCs w:val="24"/>
+          <w:highlight w:val="none"/>
+          <w:lang w:val="es-ES"/>
+        </w:rPr>
+        <w:t xml:space="preserve">Como vimos en la co</w:t>
+      </w:r>
+      <w:r>
+        <w:rPr>
+          <w:sz w:val="24"/>
+          <w:szCs w:val="24"/>
+          <w:highlight w:val="none"/>
+          <w:lang w:val="es-ES"/>
+        </w:rPr>
+        <w:t xml:space="preserve">mparación de versiones de RIP es necesario usar la segunda versión para que funcione entre subredes, PacketTracer no ofrece una interfaz para hacer este cambio por lo que tendremos que ingresar los siguientes comandos en cada router desde la pestaña de CLI</w:t>
+      </w:r>
       <w:r>
         <w:rPr>
           <w:highlight w:val="none"/>
@@ -4970,23 +5031,7 @@
           <w14:ligatures w14:val="none"/>
         </w:rPr>
       </w:r>
-      <w:r>
-        <w:rPr>
-          <w:sz w:val="24"/>
-          <w:szCs w:val="24"/>
-          <w:highlight w:val="none"/>
-          <w:lang w:val="es-ES"/>
-        </w:rPr>
-        <w:t xml:space="preserve">Como vimos en la comparación de versiones de RIP es necesario usar la segunda versión para que funcione entre subredes, PacketTracer no ofrece una interfaz para hacer este cambio por lo que tendremos que ingresar los siguientes comandos en cada router desde la pestaña de CLI</w:t>
-      </w:r>
-      <w:r>
-        <w:rPr>
-          <w:sz w:val="24"/>
-          <w:szCs w:val="24"/>
-          <w:highlight w:val="none"/>
-          <w:lang w:val="es-ES"/>
-        </w:rPr>
-      </w:r>
+      <w:r/>
       <w:r>
         <w:rPr>
           <w:highlight w:val="none"/>
@@ -5025,7 +5070,7 @@
               <wp:inline xmlns:wp="http://schemas.openxmlformats.org/drawingml/2006/wordprocessingDrawing" distT="0" distB="0" distL="0" distR="0">
                 <wp:extent cx="2057400" cy="438150"/>
                 <wp:effectExtent l="0" t="0" r="0" b="0"/>
-                <wp:docPr id="8" name=""/>
+                <wp:docPr id="9" name=""/>
                 <wp:cNvGraphicFramePr>
                   <a:graphicFrameLocks xmlns:a="http://schemas.openxmlformats.org/drawingml/2006/main" noChangeAspect="1"/>
                 </wp:cNvGraphicFramePr>
@@ -5040,7 +5085,7 @@
                         <pic:nvPr/>
                       </pic:nvPicPr>
                       <pic:blipFill>
-                        <a:blip r:embed="rId19"/>
+                        <a:blip r:embed="rId20"/>
                         <a:stretch/>
                       </pic:blipFill>
                       <pic:spPr bwMode="auto">
@@ -5076,9 +5121,9 @@
                   <v:f eqn="sum @10 21600 0"/>
                 </v:formulas>
               </v:shapetype>
-              <v:shape id="_x0000_i7" o:spid="_x0000_s7" type="#_x0000_t75" style="width:162.0pt;height:34.5pt;mso-wrap-distance-left:0.0pt;mso-wrap-distance-top:0.0pt;mso-wrap-distance-right:0.0pt;mso-wrap-distance-bottom:0.0pt;" stroked="false">
+              <v:shape id="_x0000_i8" o:spid="_x0000_s8" type="#_x0000_t75" style="width:162.0pt;height:34.5pt;mso-wrap-distance-left:0.0pt;mso-wrap-distance-top:0.0pt;mso-wrap-distance-right:0.0pt;mso-wrap-distance-bottom:0.0pt;" stroked="false">
                 <v:path textboxrect="0,0,0,0"/>
-                <v:imagedata r:id="rId19" o:title=""/>
+                <v:imagedata r:id="rId20" o:title=""/>
               </v:shape>
             </w:pict>
           </mc:Fallback>
@@ -5118,16 +5163,26 @@
           <w:highlight w:val="none"/>
           <w:lang w:val="es-ES"/>
         </w:rPr>
-        <w:t xml:space="preserve">Una vez terminada la configuración de la red debemos probar la conectividad entre los equipos, es importante notar que la comunicación entre equipos de una misma subred es inmediata gracias al switch pero cuando se comunican equipos de diferentes subredes, los routers tienen que hacer el descubrimiento de la red al momento por lo que el primer paquete que se envíe entre dos equipos fallara pero los siguientes paquetes enviados entre esos dos mismos equipos serán exitosos.</w:t>
-      </w:r>
-      <w:r>
-        <w:rPr>
-          <w:sz w:val="24"/>
-          <w:szCs w:val="24"/>
-          <w:highlight w:val="none"/>
-          <w:lang w:val="es-ES"/>
-        </w:rPr>
-      </w:r>
+        <w:t xml:space="preserve">Una vez terminada la configuración de la red debemos probar la conectividad entre los equipos, es importante notar que la comunicación entre equipos de una misma subred es inmediata gracias al switch pero cuando se comun</w:t>
+      </w:r>
+      <w:r>
+        <w:rPr>
+          <w:sz w:val="24"/>
+          <w:szCs w:val="24"/>
+          <w:highlight w:val="none"/>
+          <w:lang w:val="es-ES"/>
+        </w:rPr>
+        <w:t xml:space="preserve">ican equipos de diferentes subredes, los routers tienen que hacer el descubrimiento de la red al momento por lo que el primer paquete que se envíe entre dos equipos fallara pero los siguientes paquetes enviados entre esos dos mismos equipos serán exitosos.</w:t>
+      </w:r>
+      <w:r>
+        <w:rPr>
+          <w:sz w:val="24"/>
+          <w:szCs w:val="24"/>
+          <w:highlight w:val="none"/>
+          <w:lang w:val="es-ES"/>
+        </w:rPr>
+      </w:r>
+      <w:r/>
     </w:p>
     <w:p>
       <w:pPr>
@@ -5159,7 +5214,7 @@
               <wp:inline xmlns:wp="http://schemas.openxmlformats.org/drawingml/2006/wordprocessingDrawing" distT="0" distB="0" distL="0" distR="0">
                 <wp:extent cx="5940425" cy="1269638"/>
                 <wp:effectExtent l="0" t="0" r="0" b="0"/>
-                <wp:docPr id="9" name=""/>
+                <wp:docPr id="10" name=""/>
                 <wp:cNvGraphicFramePr>
                   <a:graphicFrameLocks xmlns:a="http://schemas.openxmlformats.org/drawingml/2006/main" noChangeAspect="1"/>
                 </wp:cNvGraphicFramePr>
@@ -5174,7 +5229,7 @@
                         <pic:nvPr/>
                       </pic:nvPicPr>
                       <pic:blipFill>
-                        <a:blip r:embed="rId20"/>
+                        <a:blip r:embed="rId21"/>
                         <a:stretch/>
                       </pic:blipFill>
                       <pic:spPr bwMode="auto">
@@ -5210,9 +5265,9 @@
                   <v:f eqn="sum @10 21600 0"/>
                 </v:formulas>
               </v:shapetype>
-              <v:shape id="_x0000_i8" o:spid="_x0000_s8" type="#_x0000_t75" style="width:467.8pt;height:100.0pt;mso-wrap-distance-left:0.0pt;mso-wrap-distance-top:0.0pt;mso-wrap-distance-right:0.0pt;mso-wrap-distance-bottom:0.0pt;" stroked="false">
+              <v:shape id="_x0000_i9" o:spid="_x0000_s9" type="#_x0000_t75" style="width:467.8pt;height:100.0pt;mso-wrap-distance-left:0.0pt;mso-wrap-distance-top:0.0pt;mso-wrap-distance-right:0.0pt;mso-wrap-distance-bottom:0.0pt;" stroked="false">
                 <v:path textboxrect="0,0,0,0"/>
-                <v:imagedata r:id="rId20" o:title=""/>
+                <v:imagedata r:id="rId21" o:title=""/>
               </v:shape>
             </w:pict>
           </mc:Fallback>
@@ -5297,7 +5352,6 @@
           <w:lang w:val="es-ES"/>
           <w14:ligatures w14:val="none"/>
         </w:rPr>
-        <w:t xml:space="preserve">Conclusiones</w:t>
       </w:r>
       <w:r>
         <w:rPr>
@@ -5309,100 +5363,6 @@
           <w:highlight w:val="none"/>
           <w:lang w:val="es-ES"/>
           <w14:ligatures w14:val="none"/>
-        </w:rPr>
-      </w:r>
-      <w:r/>
-    </w:p>
-    <w:p>
-      <w:pPr>
-        <w:jc w:val="both"/>
-        <w:rPr>
-          <w:sz w:val="24"/>
-          <w:szCs w:val="24"/>
-          <w:highlight w:val="none"/>
-          <w:lang w:val="es-ES"/>
-        </w:rPr>
-      </w:pPr>
-      <w:r>
-        <w:rPr>
-          <w:sz w:val="24"/>
-          <w:szCs w:val="24"/>
-          <w:highlight w:val="none"/>
-          <w:lang w:val="es-ES"/>
-        </w:rPr>
-        <w:t xml:space="preserve">Los routers son equipos mas avanzados y por lo tanto tambien requieren de una configuración mas avanzada para funcionar correctamente. A diferencia del switch los routers no los podemos solamente conectar y esperara que cumplan con sus funciones.</w:t>
-      </w:r>
-      <w:r/>
-    </w:p>
-    <w:p>
-      <w:pPr>
-        <w:jc w:val="both"/>
-        <w:rPr>
-          <w:sz w:val="24"/>
-          <w:szCs w:val="24"/>
-          <w:highlight w:val="none"/>
-          <w:lang w:val="es-ES"/>
-        </w:rPr>
-      </w:pPr>
-      <w:r>
-        <w:rPr>
-          <w:sz w:val="24"/>
-          <w:szCs w:val="24"/>
-          <w:highlight w:val="none"/>
-          <w:lang w:val="es-ES"/>
-        </w:rPr>
-        <w:t xml:space="preserve">Para que los router funcionen adecuadamente en un ambiente con subredes se debe que utilizar la version 2 del protocolo de información de enrutamiento (RIP).</w:t>
-      </w:r>
-      <w:r>
-        <w:rPr>
-          <w:sz w:val="24"/>
-          <w:szCs w:val="24"/>
-          <w:highlight w:val="none"/>
-          <w:lang w:val="es-ES"/>
-        </w:rPr>
-      </w:r>
-      <w:r/>
-    </w:p>
-    <w:p>
-      <w:pPr>
-        <w:jc w:val="both"/>
-        <w:rPr>
-          <w:sz w:val="24"/>
-          <w:szCs w:val="24"/>
-          <w:highlight w:val="none"/>
-          <w:lang w:val="es-ES"/>
-        </w:rPr>
-      </w:pPr>
-      <w:r>
-        <w:rPr>
-          <w:sz w:val="24"/>
-          <w:szCs w:val="24"/>
-          <w:highlight w:val="none"/>
-          <w:lang w:val="es-ES"/>
-        </w:rPr>
-        <w:t xml:space="preserve">Toda la configuración real de los equipos de redes se realiza mediante la interfaz de linea de comando, packet tracer ofrece interfaces visuales para mayor facilidad que ademas al interactuar con dichas interfaces también</w:t>
-      </w:r>
-      <w:r>
-        <w:rPr>
-          <w:sz w:val="24"/>
-          <w:szCs w:val="24"/>
-          <w:highlight w:val="none"/>
-          <w:lang w:val="es-ES"/>
-        </w:rPr>
-        <w:t xml:space="preserve"> se generan los comandos que se usarían  por si se necesita replicar la configuración </w:t>
-      </w:r>
-      <w:r>
-        <w:rPr>
-          <w:lang w:val="es-ES"/>
-        </w:rPr>
-        <w:t xml:space="preserve">en un equipo real</w:t>
-      </w:r>
-      <w:r>
-        <w:rPr>
-          <w:sz w:val="24"/>
-          <w:szCs w:val="24"/>
-          <w:highlight w:val="none"/>
-          <w:lang w:val="es-ES"/>
         </w:rPr>
       </w:r>
     </w:p>
@@ -5439,115 +5399,6 @@
           <w:lang w:val="es-ES"/>
           <w14:ligatures w14:val="none"/>
         </w:rPr>
-        <w:t xml:space="preserve">Glosario</w:t>
-      </w:r>
-      <w:r>
-        <w:rPr>
-          <w:b/>
-          <w:bCs/>
-          <w:sz w:val="24"/>
-          <w:szCs w:val="24"/>
-          <w:highlight w:val="none"/>
-        </w:rPr>
-      </w:r>
-      <w:r/>
-    </w:p>
-    <w:p>
-      <w:pPr>
-        <w:jc w:val="both"/>
-        <w:rPr>
-          <w:highlight w:val="none"/>
-          <w:lang w:val="es-ES"/>
-          <w14:ligatures w14:val="none"/>
-        </w:rPr>
-      </w:pPr>
-      <w:r>
-        <w:rPr>
-          <w:b/>
-          <w:bCs/>
-          <w:sz w:val="24"/>
-          <w:szCs w:val="24"/>
-          <w:highlight w:val="none"/>
-          <w:lang w:val="es-ES"/>
-        </w:rPr>
-        <w:t xml:space="preserve">Router.-</w:t>
-      </w:r>
-      <w:r>
-        <w:rPr>
-          <w:sz w:val="24"/>
-          <w:szCs w:val="24"/>
-          <w:highlight w:val="none"/>
-          <w:lang w:val="es-ES"/>
-        </w:rPr>
-        <w:t xml:space="preserve"> </w:t>
-      </w:r>
-      <w:r>
-        <w:rPr>
-          <w:sz w:val="24"/>
-          <w:szCs w:val="24"/>
-          <w:highlight w:val="none"/>
-          <w:lang w:val="es-ES"/>
-        </w:rPr>
-        <w:t xml:space="preserve">Un rúter, ​ enrutador​ o encaminador​ es un dispositivo que permite interconectar redes con distinto prefijo en su dirección IP.</w:t>
-      </w:r>
-      <w:r>
-        <w:rPr>
-          <w:sz w:val="24"/>
-          <w:szCs w:val="24"/>
-          <w:highlight w:val="none"/>
-          <w:lang w:val="es-ES"/>
-        </w:rPr>
-      </w:r>
-      <w:r/>
-    </w:p>
-    <w:p>
-      <w:pPr>
-        <w:jc w:val="both"/>
-        <w:rPr>
-          <w:highlight w:val="none"/>
-          <w:lang w:val="es-ES"/>
-          <w14:ligatures w14:val="none"/>
-        </w:rPr>
-      </w:pPr>
-      <w:r>
-        <w:rPr>
-          <w:b/>
-          <w:bCs/>
-          <w:sz w:val="24"/>
-          <w:szCs w:val="24"/>
-          <w:highlight w:val="none"/>
-          <w:lang w:val="es-ES"/>
-        </w:rPr>
-        <w:t xml:space="preserve">Backbone</w:t>
-      </w:r>
-      <w:r>
-        <w:rPr>
-          <w:b/>
-          <w:bCs/>
-          <w:sz w:val="24"/>
-          <w:szCs w:val="24"/>
-          <w:highlight w:val="none"/>
-          <w:lang w:val="es-ES"/>
-        </w:rPr>
-        <w:t xml:space="preserve">.-</w:t>
-      </w:r>
-      <w:r>
-        <w:rPr>
-          <w:sz w:val="24"/>
-          <w:szCs w:val="24"/>
-          <w:highlight w:val="none"/>
-          <w:lang w:val="es-ES"/>
-        </w:rPr>
-        <w:t xml:space="preserve"> </w:t>
-      </w:r>
-      <w:r>
-        <w:rPr>
-          <w:sz w:val="24"/>
-          <w:szCs w:val="24"/>
-          <w:highlight w:val="none"/>
-          <w:lang w:val="es-ES"/>
-        </w:rPr>
-        <w:t xml:space="preserve">Es una línea o conjunto de líneas a las que las redes de área local se conectan para tener conexión de red de área amplia (WAN) o dentro de una red de área local (LAN) para abarcar distancias de manera eficiente (por ejemplo, entre los edificios).</w:t>
       </w:r>
       <w:r>
         <w:rPr>
@@ -5556,26 +5407,6 @@
           <w:bCs/>
           <w:sz w:val="40"/>
           <w:szCs w:val="40"/>
-          <w:highlight w:val="none"/>
-          <w:lang w:val="es-ES"/>
-          <w14:ligatures w14:val="none"/>
-        </w:rPr>
-        <w:br w:type="page" w:clear="all"/>
-      </w:r>
-      <w:r>
-        <w:rPr>
-          <w:rFonts w:ascii="Times New Roman" w:hAnsi="Times New Roman" w:cs="Times New Roman"/>
-          <w:b/>
-          <w:bCs/>
-          <w:sz w:val="40"/>
-          <w:szCs w:val="40"/>
-          <w:highlight w:val="none"/>
-          <w:lang w:val="es-ES"/>
-          <w14:ligatures w14:val="none"/>
-        </w:rPr>
-      </w:r>
-      <w:r>
-        <w:rPr>
           <w:highlight w:val="none"/>
           <w:lang w:val="es-ES"/>
           <w14:ligatures w14:val="none"/>
@@ -5615,7 +5446,7 @@
           <w:lang w:val="es-ES"/>
           <w14:ligatures w14:val="none"/>
         </w:rPr>
-        <w:t xml:space="preserve">Referencias</w:t>
+        <w:t xml:space="preserve">Conclusiones</w:t>
       </w:r>
       <w:r>
         <w:rPr>
@@ -5632,6 +5463,299 @@
       <w:r/>
     </w:p>
     <w:p>
+      <w:pPr>
+        <w:jc w:val="both"/>
+        <w:rPr>
+          <w:sz w:val="24"/>
+          <w:szCs w:val="24"/>
+          <w:highlight w:val="none"/>
+          <w:lang w:val="es-ES"/>
+        </w:rPr>
+      </w:pPr>
+      <w:r>
+        <w:rPr>
+          <w:sz w:val="24"/>
+          <w:szCs w:val="24"/>
+          <w:highlight w:val="none"/>
+          <w:lang w:val="es-ES"/>
+        </w:rPr>
+        <w:t xml:space="preserve">Los routers son equipos mas avanzados y por lo tanto tambien requieren de una configuración mas avanzada para funcionar correctamente. A diferencia del switch los routers no los podemos solamente conectar y esperara que cumplan con sus funciones.</w:t>
+      </w:r>
+      <w:r/>
+    </w:p>
+    <w:p>
+      <w:pPr>
+        <w:jc w:val="both"/>
+        <w:rPr>
+          <w:sz w:val="24"/>
+          <w:szCs w:val="24"/>
+          <w:highlight w:val="none"/>
+          <w:lang w:val="es-ES"/>
+        </w:rPr>
+      </w:pPr>
+      <w:r>
+        <w:rPr>
+          <w:sz w:val="24"/>
+          <w:szCs w:val="24"/>
+          <w:highlight w:val="none"/>
+          <w:lang w:val="es-ES"/>
+        </w:rPr>
+        <w:t xml:space="preserve">Para que los router funcionen adecuadamente en un ambiente con subredes se debe que utilizar la version 2 del protocolo de información de enrutamiento (RIP).</w:t>
+      </w:r>
+      <w:r>
+        <w:rPr>
+          <w:sz w:val="24"/>
+          <w:szCs w:val="24"/>
+          <w:highlight w:val="none"/>
+          <w:lang w:val="es-ES"/>
+        </w:rPr>
+      </w:r>
+      <w:r/>
+    </w:p>
+    <w:p>
+      <w:pPr>
+        <w:jc w:val="both"/>
+        <w:rPr>
+          <w:sz w:val="24"/>
+          <w:szCs w:val="24"/>
+          <w:highlight w:val="none"/>
+          <w:lang w:val="es-ES"/>
+        </w:rPr>
+      </w:pPr>
+      <w:r>
+        <w:rPr>
+          <w:sz w:val="24"/>
+          <w:szCs w:val="24"/>
+          <w:highlight w:val="none"/>
+          <w:lang w:val="es-ES"/>
+        </w:rPr>
+        <w:t xml:space="preserve">Toda la configuración real de los equipos de redes se realiza mediante la interfaz de linea de comando, packet tracer ofrece interfaces visuales para mayor facilidad que ademas al interactuar con dichas interfaces también</w:t>
+      </w:r>
+      <w:r>
+        <w:rPr>
+          <w:sz w:val="24"/>
+          <w:szCs w:val="24"/>
+          <w:highlight w:val="none"/>
+          <w:lang w:val="es-ES"/>
+        </w:rPr>
+        <w:t xml:space="preserve"> se generan los comandos que se usarían  por si se necesita replicar la configuración </w:t>
+      </w:r>
+      <w:r>
+        <w:rPr>
+          <w:lang w:val="es-ES"/>
+        </w:rPr>
+        <w:t xml:space="preserve">en un equipo real</w:t>
+      </w:r>
+      <w:r>
+        <w:rPr>
+          <w:sz w:val="24"/>
+          <w:szCs w:val="24"/>
+          <w:highlight w:val="none"/>
+          <w:lang w:val="es-ES"/>
+        </w:rPr>
+      </w:r>
+      <w:r/>
+    </w:p>
+    <w:p>
+      <w:pPr>
+        <w:ind w:left="0" w:right="0" w:firstLine="0"/>
+        <w:jc w:val="both"/>
+        <w:spacing w:before="240" w:after="240"/>
+        <w:rPr>
+          <w:rFonts w:ascii="Times New Roman" w:hAnsi="Times New Roman" w:cs="Times New Roman"/>
+          <w:b/>
+          <w:bCs/>
+          <w:sz w:val="40"/>
+          <w:szCs w:val="40"/>
+          <w:highlight w:val="none"/>
+          <w:lang w:val="es-ES"/>
+          <w14:ligatures w14:val="none"/>
+        </w:rPr>
+        <w:pBdr>
+          <w:top w:val="none" w:color="000000" w:sz="4" w:space="0"/>
+          <w:left w:val="none" w:color="000000" w:sz="4" w:space="0"/>
+          <w:bottom w:val="none" w:color="000000" w:sz="4" w:space="0"/>
+          <w:right w:val="none" w:color="000000" w:sz="4" w:space="0"/>
+        </w:pBdr>
+      </w:pPr>
+      <w:r>
+        <w:rPr>
+          <w:rFonts w:ascii="Times New Roman" w:hAnsi="Times New Roman" w:cs="Times New Roman"/>
+          <w:b/>
+          <w:bCs/>
+          <w:sz w:val="40"/>
+          <w:szCs w:val="40"/>
+          <w:highlight w:val="none"/>
+          <w:lang w:val="es-ES"/>
+          <w14:ligatures w14:val="none"/>
+        </w:rPr>
+        <w:t xml:space="preserve">Glosario</w:t>
+      </w:r>
+      <w:r>
+        <w:rPr>
+          <w:b/>
+          <w:bCs/>
+          <w:sz w:val="24"/>
+          <w:szCs w:val="24"/>
+          <w:highlight w:val="none"/>
+        </w:rPr>
+      </w:r>
+      <w:r/>
+    </w:p>
+    <w:p>
+      <w:pPr>
+        <w:jc w:val="both"/>
+        <w:rPr>
+          <w:highlight w:val="none"/>
+          <w:lang w:val="es-ES"/>
+          <w14:ligatures w14:val="none"/>
+        </w:rPr>
+      </w:pPr>
+      <w:r>
+        <w:rPr>
+          <w:b/>
+          <w:bCs/>
+          <w:sz w:val="24"/>
+          <w:szCs w:val="24"/>
+          <w:highlight w:val="none"/>
+          <w:lang w:val="es-ES"/>
+        </w:rPr>
+        <w:t xml:space="preserve">Router.-</w:t>
+      </w:r>
+      <w:r>
+        <w:rPr>
+          <w:sz w:val="24"/>
+          <w:szCs w:val="24"/>
+          <w:highlight w:val="none"/>
+          <w:lang w:val="es-ES"/>
+        </w:rPr>
+        <w:t xml:space="preserve"> </w:t>
+      </w:r>
+      <w:r>
+        <w:rPr>
+          <w:sz w:val="24"/>
+          <w:szCs w:val="24"/>
+          <w:highlight w:val="none"/>
+          <w:lang w:val="es-ES"/>
+        </w:rPr>
+        <w:t xml:space="preserve">Un rúter, ​ enrutador​ o encaminador​ es un dispositivo que permite interconectar redes con distinto prefijo en su dirección IP.</w:t>
+      </w:r>
+      <w:r>
+        <w:rPr>
+          <w:sz w:val="24"/>
+          <w:szCs w:val="24"/>
+          <w:highlight w:val="none"/>
+          <w:lang w:val="es-ES"/>
+        </w:rPr>
+      </w:r>
+      <w:r/>
+    </w:p>
+    <w:p>
+      <w:pPr>
+        <w:jc w:val="both"/>
+        <w:rPr>
+          <w:rFonts w:ascii="Times New Roman" w:hAnsi="Times New Roman" w:cs="Times New Roman"/>
+          <w:b/>
+          <w:bCs/>
+          <w:sz w:val="40"/>
+          <w:szCs w:val="40"/>
+          <w:highlight w:val="none"/>
+          <w:lang w:val="es-ES"/>
+          <w14:ligatures w14:val="none"/>
+        </w:rPr>
+      </w:pPr>
+      <w:r>
+        <w:rPr>
+          <w:b/>
+          <w:bCs/>
+          <w:sz w:val="24"/>
+          <w:szCs w:val="24"/>
+          <w:highlight w:val="none"/>
+          <w:lang w:val="es-ES"/>
+        </w:rPr>
+        <w:t xml:space="preserve">Backbone</w:t>
+      </w:r>
+      <w:r>
+        <w:rPr>
+          <w:b/>
+          <w:bCs/>
+          <w:sz w:val="24"/>
+          <w:szCs w:val="24"/>
+          <w:highlight w:val="none"/>
+          <w:lang w:val="es-ES"/>
+        </w:rPr>
+        <w:t xml:space="preserve">.-</w:t>
+      </w:r>
+      <w:r>
+        <w:rPr>
+          <w:sz w:val="24"/>
+          <w:szCs w:val="24"/>
+          <w:highlight w:val="none"/>
+          <w:lang w:val="es-ES"/>
+        </w:rPr>
+        <w:t xml:space="preserve"> </w:t>
+      </w:r>
+      <w:r>
+        <w:rPr>
+          <w:sz w:val="24"/>
+          <w:szCs w:val="24"/>
+          <w:highlight w:val="none"/>
+          <w:lang w:val="es-ES"/>
+        </w:rPr>
+        <w:t xml:space="preserve">Es una línea o conjunto de líneas a las que las redes de área local se conectan para tener conexión de red de área amplia (WAN) o dentro de una red de área local (LAN) para abarcar distancias de manera eficiente (por ejemplo, entre los edificios).</w:t>
+      </w:r>
+      <w:r>
+        <w:rPr>
+          <w:rFonts w:ascii="Times New Roman" w:hAnsi="Times New Roman" w:cs="Times New Roman"/>
+          <w:b/>
+          <w:bCs/>
+          <w:sz w:val="40"/>
+          <w:szCs w:val="40"/>
+          <w:highlight w:val="none"/>
+          <w:lang w:val="es-ES"/>
+          <w14:ligatures w14:val="none"/>
+        </w:rPr>
+      </w:r>
+      <w:r>
+        <w:rPr>
+          <w:highlight w:val="none"/>
+          <w:lang w:val="es-ES"/>
+          <w14:ligatures w14:val="none"/>
+        </w:rPr>
+      </w:r>
+    </w:p>
+    <w:p>
+      <w:pPr>
+        <w:jc w:val="both"/>
+        <w:rPr>
+          <w:highlight w:val="none"/>
+          <w:lang w:val="es-ES"/>
+          <w14:ligatures w14:val="none"/>
+        </w:rPr>
+      </w:pPr>
+      <w:r>
+        <w:rPr>
+          <w:rFonts w:ascii="Times New Roman" w:hAnsi="Times New Roman" w:cs="Times New Roman"/>
+          <w:b/>
+          <w:bCs/>
+          <w:sz w:val="40"/>
+          <w:szCs w:val="40"/>
+          <w:highlight w:val="none"/>
+          <w:lang w:val="es-ES"/>
+          <w14:ligatures w14:val="none"/>
+        </w:rPr>
+        <w:t xml:space="preserve">Referencias</w:t>
+      </w:r>
+      <w:r>
+        <w:rPr>
+          <w:highlight w:val="none"/>
+          <w:lang w:val="es-ES"/>
+          <w14:ligatures w14:val="none"/>
+        </w:rPr>
+      </w:r>
+      <w:r/>
+    </w:p>
+    <w:p>
       <w:r>
         <w:rPr>
           <w:rFonts w:ascii="Arial" w:hAnsi="Arial" w:eastAsia="Arial" w:cs="Arial"/>
@@ -5760,10 +5884,10 @@
           <w:lang w:val="es-ES"/>
         </w:rPr>
       </w:r>
-      <w:hyperlink r:id="rId21" w:tooltip="https://www.trabajosocial.unlp.edu.ar/uploads/docs/switch__routers_y_acces_point__conceptos_generales.pdf" w:history="1">
+      <w:hyperlink r:id="rId22" w:tooltip="https://www.trabajosocial.unlp.edu.ar/uploads/docs/switch__routers_y_acces_point__conceptos_generales.pdf" w:history="1">
         <w:r>
           <w:rPr>
-            <w:rStyle w:val="798"/>
+            <w:rStyle w:val="834"/>
             <w:sz w:val="24"/>
             <w:szCs w:val="24"/>
             <w:highlight w:val="none"/>
@@ -5773,7 +5897,7 @@
         </w:r>
         <w:r>
           <w:rPr>
-            <w:rStyle w:val="798"/>
+            <w:rStyle w:val="834"/>
             <w:sz w:val="24"/>
             <w:szCs w:val="24"/>
             <w:highlight w:val="none"/>
@@ -5782,7 +5906,7 @@
         </w:r>
         <w:r>
           <w:rPr>
-            <w:rStyle w:val="798"/>
+            <w:rStyle w:val="834"/>
             <w:sz w:val="24"/>
             <w:szCs w:val="24"/>
             <w:highlight w:val="none"/>
@@ -5836,16 +5960,10 @@
           <w:szCs w:val="24"/>
         </w:rPr>
       </w:r>
-      <w:r>
-        <w:rPr>
-          <w:sz w:val="24"/>
-          <w:szCs w:val="24"/>
-        </w:rPr>
-      </w:r>
-      <w:hyperlink r:id="rId22" w:tooltip="https://study-ccna.com/configuring-ripv2/" w:history="1">
+      <w:hyperlink r:id="rId23" w:tooltip="https://study-ccna.com/configuring-ripv2/" w:history="1">
         <w:r>
           <w:rPr>
-            <w:rStyle w:val="798"/>
+            <w:rStyle w:val="834"/>
             <w:sz w:val="24"/>
             <w:szCs w:val="24"/>
           </w:rPr>
@@ -5853,17 +5971,18 @@
         </w:r>
         <w:r>
           <w:rPr>
-            <w:rStyle w:val="798"/>
+            <w:rStyle w:val="834"/>
             <w:sz w:val="24"/>
             <w:szCs w:val="24"/>
           </w:rPr>
         </w:r>
         <w:r>
           <w:rPr>
-            <w:rStyle w:val="798"/>
+            <w:rStyle w:val="834"/>
           </w:rPr>
         </w:r>
       </w:hyperlink>
+      <w:r/>
       <w:r/>
     </w:p>
     <w:p>
@@ -5901,6 +6020,7 @@
           <w:highlight w:val="none"/>
         </w:rPr>
       </w:r>
+      <w:r/>
     </w:p>
     <w:p>
       <w:pPr>
@@ -5985,7 +6105,7 @@
 <w:ftr xmlns:wpc="http://schemas.microsoft.com/office/word/2010/wordprocessingCanvas" xmlns:mc="http://schemas.openxmlformats.org/markup-compatibility/2006" xmlns:o="urn:schemas-microsoft-com:office:office" xmlns:r="http://schemas.openxmlformats.org/officeDocument/2006/relationships" xmlns:m="http://schemas.openxmlformats.org/officeDocument/2006/math" xmlns:v="urn:schemas-microsoft-com:vml" xmlns:wp14="http://schemas.microsoft.com/office/word/2010/wordprocessingDrawing" xmlns:wp="http://schemas.openxmlformats.org/drawingml/2006/wordprocessingDrawing" xmlns:w10="urn:schemas-microsoft-com:office:word" xmlns:w="http://schemas.openxmlformats.org/wordprocessingml/2006/main" xmlns:w14="http://schemas.microsoft.com/office/word/2010/wordml" xmlns:w15="http://schemas.microsoft.com/office/word/2012/wordml" xmlns:wpg="http://schemas.microsoft.com/office/word/2010/wordprocessingGroup" xmlns:wpi="http://schemas.microsoft.com/office/word/2010/wordprocessingInk" xmlns:wne="http://schemas.microsoft.com/office/word/2006/wordml" xmlns:a="http://schemas.openxmlformats.org/drawingml/2006/main" xmlns:wps="http://schemas.microsoft.com/office/word/2010/wordprocessingShape" mc:Ignorable="w14 w15 wp14">
   <w:p>
     <w:pPr>
-      <w:pStyle w:val="668"/>
+      <w:pStyle w:val="704"/>
       <w:jc w:val="center"/>
     </w:pPr>
     <w:fldSimple w:instr="PAGE \* MERGEFORMAT">
@@ -5998,8 +6118,9 @@
   </w:p>
   <w:p>
     <w:pPr>
-      <w:pStyle w:val="668"/>
+      <w:pStyle w:val="704"/>
     </w:pPr>
+    <w:r/>
     <w:r/>
   </w:p>
 </w:ftr>
@@ -6009,7 +6130,7 @@
 <w:ftr xmlns:wpc="http://schemas.microsoft.com/office/word/2010/wordprocessingCanvas" xmlns:mc="http://schemas.openxmlformats.org/markup-compatibility/2006" xmlns:o="urn:schemas-microsoft-com:office:office" xmlns:r="http://schemas.openxmlformats.org/officeDocument/2006/relationships" xmlns:m="http://schemas.openxmlformats.org/officeDocument/2006/math" xmlns:v="urn:schemas-microsoft-com:vml" xmlns:wp14="http://schemas.microsoft.com/office/word/2010/wordprocessingDrawing" xmlns:wp="http://schemas.openxmlformats.org/drawingml/2006/wordprocessingDrawing" xmlns:w10="urn:schemas-microsoft-com:office:word" xmlns:w="http://schemas.openxmlformats.org/wordprocessingml/2006/main" xmlns:w14="http://schemas.microsoft.com/office/word/2010/wordml" xmlns:w15="http://schemas.microsoft.com/office/word/2012/wordml" xmlns:wpg="http://schemas.microsoft.com/office/word/2010/wordprocessingGroup" xmlns:wpi="http://schemas.microsoft.com/office/word/2010/wordprocessingInk" xmlns:wne="http://schemas.microsoft.com/office/word/2006/wordml" xmlns:a="http://schemas.openxmlformats.org/drawingml/2006/main" xmlns:wps="http://schemas.microsoft.com/office/word/2010/wordprocessingShape" mc:Ignorable="w14 w15 wp14">
   <w:p>
     <w:pPr>
-      <w:pStyle w:val="668"/>
+      <w:pStyle w:val="704"/>
     </w:pPr>
     <w:r/>
     <w:r/>
@@ -6048,7 +6169,7 @@
 <w:hdr xmlns:wpc="http://schemas.microsoft.com/office/word/2010/wordprocessingCanvas" xmlns:mc="http://schemas.openxmlformats.org/markup-compatibility/2006" xmlns:o="urn:schemas-microsoft-com:office:office" xmlns:r="http://schemas.openxmlformats.org/officeDocument/2006/relationships" xmlns:m="http://schemas.openxmlformats.org/officeDocument/2006/math" xmlns:v="urn:schemas-microsoft-com:vml" xmlns:wp14="http://schemas.microsoft.com/office/word/2010/wordprocessingDrawing" xmlns:wp="http://schemas.openxmlformats.org/drawingml/2006/wordprocessingDrawing" xmlns:w10="urn:schemas-microsoft-com:office:word" xmlns:w="http://schemas.openxmlformats.org/wordprocessingml/2006/main" xmlns:w14="http://schemas.microsoft.com/office/word/2010/wordml" xmlns:w15="http://schemas.microsoft.com/office/word/2012/wordml" xmlns:wpg="http://schemas.microsoft.com/office/word/2010/wordprocessingGroup" xmlns:wpi="http://schemas.microsoft.com/office/word/2010/wordprocessingInk" xmlns:wne="http://schemas.microsoft.com/office/word/2006/wordml" xmlns:a="http://schemas.openxmlformats.org/drawingml/2006/main" xmlns:wps="http://schemas.microsoft.com/office/word/2010/wordprocessingShape" mc:Ignorable="w14 w15 wp14">
   <w:p>
     <w:pPr>
-      <w:pStyle w:val="666"/>
+      <w:pStyle w:val="702"/>
     </w:pPr>
     <w:r/>
     <w:r/>
@@ -6613,11 +6734,11 @@
     <w:lsdException w:name="Bibliography" w:uiPriority="37"/>
     <w:lsdException w:name="TOC Heading" w:uiPriority="39" w:qFormat="1"/>
   </w:latentStyles>
-  <w:style w:type="paragraph" w:styleId="640">
+  <w:style w:type="paragraph" w:styleId="676">
     <w:name w:val="Heading 1"/>
-    <w:basedOn w:val="816"/>
-    <w:next w:val="816"/>
-    <w:link w:val="641"/>
+    <w:basedOn w:val="852"/>
+    <w:next w:val="852"/>
+    <w:link w:val="677"/>
     <w:uiPriority w:val="9"/>
     <w:qFormat/>
     <w:pPr>
@@ -6632,9 +6753,9 @@
       <w:szCs w:val="40"/>
     </w:rPr>
   </w:style>
-  <w:style w:type="character" w:styleId="641">
+  <w:style w:type="character" w:styleId="677">
     <w:name w:val="Heading 1 Char"/>
-    <w:link w:val="640"/>
+    <w:link w:val="676"/>
     <w:uiPriority w:val="9"/>
     <w:rPr>
       <w:rFonts w:ascii="Arial" w:hAnsi="Arial" w:eastAsia="Arial" w:cs="Arial"/>
@@ -6642,11 +6763,11 @@
       <w:szCs w:val="40"/>
     </w:rPr>
   </w:style>
-  <w:style w:type="paragraph" w:styleId="642">
+  <w:style w:type="paragraph" w:styleId="678">
     <w:name w:val="Heading 2"/>
-    <w:basedOn w:val="816"/>
-    <w:next w:val="816"/>
-    <w:link w:val="643"/>
+    <w:basedOn w:val="852"/>
+    <w:next w:val="852"/>
+    <w:link w:val="679"/>
     <w:uiPriority w:val="9"/>
     <w:unhideWhenUsed/>
     <w:qFormat/>
@@ -6661,20 +6782,20 @@
       <w:sz w:val="34"/>
     </w:rPr>
   </w:style>
-  <w:style w:type="character" w:styleId="643">
+  <w:style w:type="character" w:styleId="679">
     <w:name w:val="Heading 2 Char"/>
-    <w:link w:val="642"/>
+    <w:link w:val="678"/>
     <w:uiPriority w:val="9"/>
     <w:rPr>
       <w:rFonts w:ascii="Arial" w:hAnsi="Arial" w:eastAsia="Arial" w:cs="Arial"/>
       <w:sz w:val="34"/>
     </w:rPr>
   </w:style>
-  <w:style w:type="paragraph" w:styleId="644">
+  <w:style w:type="paragraph" w:styleId="680">
     <w:name w:val="Heading 3"/>
-    <w:basedOn w:val="816"/>
-    <w:next w:val="816"/>
-    <w:link w:val="645"/>
+    <w:basedOn w:val="852"/>
+    <w:next w:val="852"/>
+    <w:link w:val="681"/>
     <w:uiPriority w:val="9"/>
     <w:unhideWhenUsed/>
     <w:qFormat/>
@@ -6690,9 +6811,9 @@
       <w:szCs w:val="30"/>
     </w:rPr>
   </w:style>
-  <w:style w:type="character" w:styleId="645">
+  <w:style w:type="character" w:styleId="681">
     <w:name w:val="Heading 3 Char"/>
-    <w:link w:val="644"/>
+    <w:link w:val="680"/>
     <w:uiPriority w:val="9"/>
     <w:rPr>
       <w:rFonts w:ascii="Arial" w:hAnsi="Arial" w:eastAsia="Arial" w:cs="Arial"/>
@@ -6700,11 +6821,11 @@
       <w:szCs w:val="30"/>
     </w:rPr>
   </w:style>
-  <w:style w:type="paragraph" w:styleId="646">
+  <w:style w:type="paragraph" w:styleId="682">
     <w:name w:val="Heading 4"/>
-    <w:basedOn w:val="816"/>
-    <w:next w:val="816"/>
-    <w:link w:val="647"/>
+    <w:basedOn w:val="852"/>
+    <w:next w:val="852"/>
+    <w:link w:val="683"/>
     <w:uiPriority w:val="9"/>
     <w:unhideWhenUsed/>
     <w:qFormat/>
@@ -6722,9 +6843,9 @@
       <w:szCs w:val="26"/>
     </w:rPr>
   </w:style>
-  <w:style w:type="character" w:styleId="647">
+  <w:style w:type="character" w:styleId="683">
     <w:name w:val="Heading 4 Char"/>
-    <w:link w:val="646"/>
+    <w:link w:val="682"/>
     <w:uiPriority w:val="9"/>
     <w:rPr>
       <w:rFonts w:ascii="Arial" w:hAnsi="Arial" w:eastAsia="Arial" w:cs="Arial"/>
@@ -6734,11 +6855,11 @@
       <w:szCs w:val="26"/>
     </w:rPr>
   </w:style>
-  <w:style w:type="paragraph" w:styleId="648">
+  <w:style w:type="paragraph" w:styleId="684">
     <w:name w:val="Heading 5"/>
-    <w:basedOn w:val="816"/>
-    <w:next w:val="816"/>
-    <w:link w:val="649"/>
+    <w:basedOn w:val="852"/>
+    <w:next w:val="852"/>
+    <w:link w:val="685"/>
     <w:uiPriority w:val="9"/>
     <w:unhideWhenUsed/>
     <w:qFormat/>
@@ -6756,9 +6877,9 @@
       <w:szCs w:val="24"/>
     </w:rPr>
   </w:style>
-  <w:style w:type="character" w:styleId="649">
+  <w:style w:type="character" w:styleId="685">
     <w:name w:val="Heading 5 Char"/>
-    <w:link w:val="648"/>
+    <w:link w:val="684"/>
     <w:uiPriority w:val="9"/>
     <w:rPr>
       <w:rFonts w:ascii="Arial" w:hAnsi="Arial" w:eastAsia="Arial" w:cs="Arial"/>
@@ -6768,11 +6889,11 @@
       <w:szCs w:val="24"/>
     </w:rPr>
   </w:style>
-  <w:style w:type="paragraph" w:styleId="650">
+  <w:style w:type="paragraph" w:styleId="686">
     <w:name w:val="Heading 6"/>
-    <w:basedOn w:val="816"/>
-    <w:next w:val="816"/>
-    <w:link w:val="651"/>
+    <w:basedOn w:val="852"/>
+    <w:next w:val="852"/>
+    <w:link w:val="687"/>
     <w:uiPriority w:val="9"/>
     <w:unhideWhenUsed/>
     <w:qFormat/>
@@ -6790,9 +6911,9 @@
       <w:szCs w:val="22"/>
     </w:rPr>
   </w:style>
-  <w:style w:type="character" w:styleId="651">
+  <w:style w:type="character" w:styleId="687">
     <w:name w:val="Heading 6 Char"/>
-    <w:link w:val="650"/>
+    <w:link w:val="686"/>
     <w:uiPriority w:val="9"/>
     <w:rPr>
       <w:rFonts w:ascii="Arial" w:hAnsi="Arial" w:eastAsia="Arial" w:cs="Arial"/>
@@ -6802,11 +6923,11 @@
       <w:szCs w:val="22"/>
     </w:rPr>
   </w:style>
-  <w:style w:type="paragraph" w:styleId="652">
+  <w:style w:type="paragraph" w:styleId="688">
     <w:name w:val="Heading 7"/>
-    <w:basedOn w:val="816"/>
-    <w:next w:val="816"/>
-    <w:link w:val="653"/>
+    <w:basedOn w:val="852"/>
+    <w:next w:val="852"/>
+    <w:link w:val="689"/>
     <w:uiPriority w:val="9"/>
     <w:unhideWhenUsed/>
     <w:qFormat/>
@@ -6826,9 +6947,9 @@
       <w:szCs w:val="22"/>
     </w:rPr>
   </w:style>
-  <w:style w:type="character" w:styleId="653">
+  <w:style w:type="character" w:styleId="689">
     <w:name w:val="Heading 7 Char"/>
-    <w:link w:val="652"/>
+    <w:link w:val="688"/>
     <w:uiPriority w:val="9"/>
     <w:rPr>
       <w:rFonts w:ascii="Arial" w:hAnsi="Arial" w:eastAsia="Arial" w:cs="Arial"/>
@@ -6840,11 +6961,11 @@
       <w:szCs w:val="22"/>
     </w:rPr>
   </w:style>
-  <w:style w:type="paragraph" w:styleId="654">
+  <w:style w:type="paragraph" w:styleId="690">
     <w:name w:val="Heading 8"/>
-    <w:basedOn w:val="816"/>
-    <w:next w:val="816"/>
-    <w:link w:val="655"/>
+    <w:basedOn w:val="852"/>
+    <w:next w:val="852"/>
+    <w:link w:val="691"/>
     <w:uiPriority w:val="9"/>
     <w:unhideWhenUsed/>
     <w:qFormat/>
@@ -6862,9 +6983,9 @@
       <w:szCs w:val="22"/>
     </w:rPr>
   </w:style>
-  <w:style w:type="character" w:styleId="655">
+  <w:style w:type="character" w:styleId="691">
     <w:name w:val="Heading 8 Char"/>
-    <w:link w:val="654"/>
+    <w:link w:val="690"/>
     <w:uiPriority w:val="9"/>
     <w:rPr>
       <w:rFonts w:ascii="Arial" w:hAnsi="Arial" w:eastAsia="Arial" w:cs="Arial"/>
@@ -6874,11 +6995,11 @@
       <w:szCs w:val="22"/>
     </w:rPr>
   </w:style>
-  <w:style w:type="paragraph" w:styleId="656">
+  <w:style w:type="paragraph" w:styleId="692">
     <w:name w:val="Heading 9"/>
-    <w:basedOn w:val="816"/>
-    <w:next w:val="816"/>
-    <w:link w:val="657"/>
+    <w:basedOn w:val="852"/>
+    <w:next w:val="852"/>
+    <w:link w:val="693"/>
     <w:uiPriority w:val="9"/>
     <w:unhideWhenUsed/>
     <w:qFormat/>
@@ -6896,9 +7017,9 @@
       <w:szCs w:val="21"/>
     </w:rPr>
   </w:style>
-  <w:style w:type="character" w:styleId="657">
+  <w:style w:type="character" w:styleId="693">
     <w:name w:val="Heading 9 Char"/>
-    <w:link w:val="656"/>
+    <w:link w:val="692"/>
     <w:uiPriority w:val="9"/>
     <w:rPr>
       <w:rFonts w:ascii="Arial" w:hAnsi="Arial" w:eastAsia="Arial" w:cs="Arial"/>
@@ -6908,11 +7029,11 @@
       <w:szCs w:val="21"/>
     </w:rPr>
   </w:style>
-  <w:style w:type="paragraph" w:styleId="658">
+  <w:style w:type="paragraph" w:styleId="694">
     <w:name w:val="Title"/>
-    <w:basedOn w:val="816"/>
-    <w:next w:val="816"/>
-    <w:link w:val="659"/>
+    <w:basedOn w:val="852"/>
+    <w:next w:val="852"/>
+    <w:link w:val="695"/>
     <w:uiPriority w:val="10"/>
     <w:qFormat/>
     <w:pPr>
@@ -6924,20 +7045,20 @@
       <w:szCs w:val="48"/>
     </w:rPr>
   </w:style>
-  <w:style w:type="character" w:styleId="659">
+  <w:style w:type="character" w:styleId="695">
     <w:name w:val="Title Char"/>
-    <w:link w:val="658"/>
+    <w:link w:val="694"/>
     <w:uiPriority w:val="10"/>
     <w:rPr>
       <w:sz w:val="48"/>
       <w:szCs w:val="48"/>
     </w:rPr>
   </w:style>
-  <w:style w:type="paragraph" w:styleId="660">
+  <w:style w:type="paragraph" w:styleId="696">
     <w:name w:val="Subtitle"/>
-    <w:basedOn w:val="816"/>
-    <w:next w:val="816"/>
-    <w:link w:val="661"/>
+    <w:basedOn w:val="852"/>
+    <w:next w:val="852"/>
+    <w:link w:val="697"/>
     <w:uiPriority w:val="11"/>
     <w:qFormat/>
     <w:pPr>
@@ -6948,20 +7069,20 @@
       <w:szCs w:val="24"/>
     </w:rPr>
   </w:style>
-  <w:style w:type="character" w:styleId="661">
+  <w:style w:type="character" w:styleId="697">
     <w:name w:val="Subtitle Char"/>
-    <w:link w:val="660"/>
+    <w:link w:val="696"/>
     <w:uiPriority w:val="11"/>
     <w:rPr>
       <w:sz w:val="24"/>
       <w:szCs w:val="24"/>
     </w:rPr>
   </w:style>
-  <w:style w:type="paragraph" w:styleId="662">
+  <w:style w:type="paragraph" w:styleId="698">
     <w:name w:val="Quote"/>
-    <w:basedOn w:val="816"/>
-    <w:next w:val="816"/>
-    <w:link w:val="663"/>
+    <w:basedOn w:val="852"/>
+    <w:next w:val="852"/>
+    <w:link w:val="699"/>
     <w:uiPriority w:val="29"/>
     <w:qFormat/>
     <w:pPr>
@@ -6971,19 +7092,19 @@
       <w:i/>
     </w:rPr>
   </w:style>
-  <w:style w:type="character" w:styleId="663">
+  <w:style w:type="character" w:styleId="699">
     <w:name w:val="Quote Char"/>
-    <w:link w:val="662"/>
+    <w:link w:val="698"/>
     <w:uiPriority w:val="29"/>
     <w:rPr>
       <w:i/>
     </w:rPr>
   </w:style>
-  <w:style w:type="paragraph" w:styleId="664">
+  <w:style w:type="paragraph" w:styleId="700">
     <w:name w:val="Intense Quote"/>
-    <w:basedOn w:val="816"/>
-    <w:next w:val="816"/>
-    <w:link w:val="665"/>
+    <w:basedOn w:val="852"/>
+    <w:next w:val="852"/>
+    <w:link w:val="701"/>
     <w:uiPriority w:val="30"/>
     <w:qFormat/>
     <w:pPr>
@@ -7001,18 +7122,18 @@
       <w:i/>
     </w:rPr>
   </w:style>
-  <w:style w:type="character" w:styleId="665">
+  <w:style w:type="character" w:styleId="701">
     <w:name w:val="Intense Quote Char"/>
-    <w:link w:val="664"/>
+    <w:link w:val="700"/>
     <w:uiPriority w:val="30"/>
     <w:rPr>
       <w:i/>
     </w:rPr>
   </w:style>
-  <w:style w:type="paragraph" w:styleId="666">
+  <w:style w:type="paragraph" w:styleId="702">
     <w:name w:val="Header"/>
-    <w:basedOn w:val="816"/>
-    <w:link w:val="667"/>
+    <w:basedOn w:val="852"/>
+    <w:link w:val="703"/>
     <w:uiPriority w:val="99"/>
     <w:unhideWhenUsed/>
     <w:pPr>
@@ -7023,15 +7144,15 @@
       </w:tabs>
     </w:pPr>
   </w:style>
-  <w:style w:type="character" w:styleId="667">
+  <w:style w:type="character" w:styleId="703">
     <w:name w:val="Header Char"/>
-    <w:link w:val="666"/>
+    <w:link w:val="702"/>
     <w:uiPriority w:val="99"/>
   </w:style>
-  <w:style w:type="paragraph" w:styleId="668">
+  <w:style w:type="paragraph" w:styleId="704">
     <w:name w:val="Footer"/>
-    <w:basedOn w:val="816"/>
-    <w:link w:val="671"/>
+    <w:basedOn w:val="852"/>
+    <w:link w:val="707"/>
     <w:uiPriority w:val="99"/>
     <w:unhideWhenUsed/>
     <w:pPr>
@@ -7042,15 +7163,15 @@
       </w:tabs>
     </w:pPr>
   </w:style>
-  <w:style w:type="character" w:styleId="669">
+  <w:style w:type="character" w:styleId="705">
     <w:name w:val="Footer Char"/>
-    <w:link w:val="668"/>
+    <w:link w:val="704"/>
     <w:uiPriority w:val="99"/>
   </w:style>
-  <w:style w:type="paragraph" w:styleId="670">
+  <w:style w:type="paragraph" w:styleId="706">
     <w:name w:val="Caption"/>
-    <w:basedOn w:val="816"/>
-    <w:next w:val="816"/>
+    <w:basedOn w:val="852"/>
+    <w:next w:val="852"/>
     <w:uiPriority w:val="35"/>
     <w:semiHidden/>
     <w:unhideWhenUsed/>
@@ -7066,15 +7187,15 @@
       <w:szCs w:val="18"/>
     </w:rPr>
   </w:style>
-  <w:style w:type="character" w:styleId="671">
+  <w:style w:type="character" w:styleId="707">
     <w:name w:val="Caption Char"/>
-    <w:basedOn w:val="670"/>
-    <w:link w:val="668"/>
+    <w:basedOn w:val="706"/>
+    <w:link w:val="704"/>
     <w:uiPriority w:val="99"/>
   </w:style>
-  <w:style w:type="table" w:styleId="672">
+  <w:style w:type="table" w:styleId="708">
     <w:name w:val="Table Grid"/>
-    <w:basedOn w:val="817"/>
+    <w:basedOn w:val="853"/>
     <w:uiPriority w:val="59"/>
     <w:pPr>
       <w:spacing w:after="0" w:line="240" w:lineRule="auto"/>
@@ -7097,9 +7218,9 @@
       </w:tblCellMar>
     </w:tblPr>
   </w:style>
-  <w:style w:type="table" w:styleId="673">
+  <w:style w:type="table" w:styleId="709">
     <w:name w:val="Table Grid Light"/>
-    <w:basedOn w:val="817"/>
+    <w:basedOn w:val="853"/>
     <w:uiPriority w:val="59"/>
     <w:pPr>
       <w:spacing w:after="0" w:line="240" w:lineRule="auto"/>
@@ -7122,9 +7243,9 @@
       </w:tblCellMar>
     </w:tblPr>
   </w:style>
-  <w:style w:type="table" w:styleId="674">
+  <w:style w:type="table" w:styleId="710">
     <w:name w:val="Plain Table 1"/>
-    <w:basedOn w:val="817"/>
+    <w:basedOn w:val="853"/>
     <w:uiPriority w:val="59"/>
     <w:pPr>
       <w:spacing w:after="0" w:line="240" w:lineRule="auto"/>
@@ -7189,9 +7310,9 @@
       </w:rPr>
     </w:tblStylePr>
   </w:style>
-  <w:style w:type="table" w:styleId="675">
+  <w:style w:type="table" w:styleId="711">
     <w:name w:val="Plain Table 2"/>
-    <w:basedOn w:val="817"/>
+    <w:basedOn w:val="853"/>
     <w:uiPriority w:val="59"/>
     <w:pPr>
       <w:spacing w:after="0" w:line="240" w:lineRule="auto"/>
@@ -7274,9 +7395,9 @@
       </w:rPr>
     </w:tblStylePr>
   </w:style>
-  <w:style w:type="table" w:styleId="676">
+  <w:style w:type="table" w:styleId="712">
     <w:name w:val="Plain Table 3"/>
-    <w:basedOn w:val="817"/>
+    <w:basedOn w:val="853"/>
     <w:uiPriority w:val="99"/>
     <w:pPr>
       <w:spacing w:after="0" w:line="240" w:lineRule="auto"/>
@@ -7351,9 +7472,9 @@
       </w:rPr>
     </w:tblStylePr>
   </w:style>
-  <w:style w:type="table" w:styleId="677">
+  <w:style w:type="table" w:styleId="713">
     <w:name w:val="Plain Table 4"/>
-    <w:basedOn w:val="817"/>
+    <w:basedOn w:val="853"/>
     <w:uiPriority w:val="99"/>
     <w:pPr>
       <w:spacing w:after="0" w:line="240" w:lineRule="auto"/>
@@ -7408,9 +7529,9 @@
       </w:rPr>
     </w:tblStylePr>
   </w:style>
-  <w:style w:type="table" w:styleId="678">
+  <w:style w:type="table" w:styleId="714">
     <w:name w:val="Plain Table 5"/>
-    <w:basedOn w:val="817"/>
+    <w:basedOn w:val="853"/>
     <w:uiPriority w:val="99"/>
     <w:pPr>
       <w:spacing w:after="0" w:line="240" w:lineRule="auto"/>
@@ -7496,9 +7617,9 @@
       </w:tcPr>
     </w:tblStylePr>
   </w:style>
-  <w:style w:type="table" w:styleId="679">
+  <w:style w:type="table" w:styleId="715">
     <w:name w:val="Grid Table 1 Light"/>
-    <w:basedOn w:val="817"/>
+    <w:basedOn w:val="853"/>
     <w:uiPriority w:val="99"/>
     <w:pPr>
       <w:spacing w:after="0" w:line="240" w:lineRule="auto"/>
@@ -7561,9 +7682,9 @@
       </w:rPr>
     </w:tblStylePr>
   </w:style>
-  <w:style w:type="table" w:styleId="680">
+  <w:style w:type="table" w:styleId="716">
     <w:name w:val="Grid Table 1 Light - Accent 1"/>
-    <w:basedOn w:val="817"/>
+    <w:basedOn w:val="853"/>
     <w:uiPriority w:val="99"/>
     <w:pPr>
       <w:spacing w:after="0" w:line="240" w:lineRule="auto"/>
@@ -7626,9 +7747,9 @@
       </w:rPr>
     </w:tblStylePr>
   </w:style>
-  <w:style w:type="table" w:styleId="681">
+  <w:style w:type="table" w:styleId="717">
     <w:name w:val="Grid Table 1 Light - Accent 2"/>
-    <w:basedOn w:val="817"/>
+    <w:basedOn w:val="853"/>
     <w:uiPriority w:val="99"/>
     <w:pPr>
       <w:spacing w:after="0" w:line="240" w:lineRule="auto"/>
@@ -7691,9 +7812,9 @@
       </w:rPr>
     </w:tblStylePr>
   </w:style>
-  <w:style w:type="table" w:styleId="682">
+  <w:style w:type="table" w:styleId="718">
     <w:name w:val="Grid Table 1 Light - Accent 3"/>
-    <w:basedOn w:val="817"/>
+    <w:basedOn w:val="853"/>
     <w:uiPriority w:val="99"/>
     <w:pPr>
       <w:spacing w:after="0" w:line="240" w:lineRule="auto"/>
@@ -7756,9 +7877,9 @@
       </w:rPr>
     </w:tblStylePr>
   </w:style>
-  <w:style w:type="table" w:styleId="683">
+  <w:style w:type="table" w:styleId="719">
     <w:name w:val="Grid Table 1 Light - Accent 4"/>
-    <w:basedOn w:val="817"/>
+    <w:basedOn w:val="853"/>
     <w:uiPriority w:val="99"/>
     <w:pPr>
       <w:spacing w:after="0" w:line="240" w:lineRule="auto"/>
@@ -7821,9 +7942,9 @@
       </w:rPr>
     </w:tblStylePr>
   </w:style>
-  <w:style w:type="table" w:styleId="684">
+  <w:style w:type="table" w:styleId="720">
     <w:name w:val="Grid Table 1 Light - Accent 5"/>
-    <w:basedOn w:val="817"/>
+    <w:basedOn w:val="853"/>
     <w:uiPriority w:val="99"/>
     <w:pPr>
       <w:spacing w:after="0" w:line="240" w:lineRule="auto"/>
@@ -7886,9 +8007,9 @@
       </w:rPr>
     </w:tblStylePr>
   </w:style>
-  <w:style w:type="table" w:styleId="685">
+  <w:style w:type="table" w:styleId="721">
     <w:name w:val="Grid Table 1 Light - Accent 6"/>
-    <w:basedOn w:val="817"/>
+    <w:basedOn w:val="853"/>
     <w:uiPriority w:val="99"/>
     <w:pPr>
       <w:spacing w:after="0" w:line="240" w:lineRule="auto"/>
@@ -7951,9 +8072,9 @@
       </w:rPr>
     </w:tblStylePr>
   </w:style>
-  <w:style w:type="table" w:styleId="686">
+  <w:style w:type="table" w:styleId="722">
     <w:name w:val="Grid Table 2"/>
-    <w:basedOn w:val="817"/>
+    <w:basedOn w:val="853"/>
     <w:uiPriority w:val="99"/>
     <w:pPr>
       <w:spacing w:after="0" w:line="240" w:lineRule="auto"/>
@@ -8031,9 +8152,9 @@
       </w:tcPr>
     </w:tblStylePr>
   </w:style>
-  <w:style w:type="table" w:styleId="687">
+  <w:style w:type="table" w:styleId="723">
     <w:name w:val="Grid Table 2 - Accent 1"/>
-    <w:basedOn w:val="817"/>
+    <w:basedOn w:val="853"/>
     <w:uiPriority w:val="99"/>
     <w:pPr>
       <w:spacing w:after="0" w:line="240" w:lineRule="auto"/>
@@ -8111,9 +8232,9 @@
       </w:tcPr>
     </w:tblStylePr>
   </w:style>
-  <w:style w:type="table" w:styleId="688">
+  <w:style w:type="table" w:styleId="724">
     <w:name w:val="Grid Table 2 - Accent 2"/>
-    <w:basedOn w:val="817"/>
+    <w:basedOn w:val="853"/>
     <w:uiPriority w:val="99"/>
     <w:pPr>
       <w:spacing w:after="0" w:line="240" w:lineRule="auto"/>
@@ -8191,9 +8312,9 @@
       </w:tcPr>
     </w:tblStylePr>
   </w:style>
-  <w:style w:type="table" w:styleId="689">
+  <w:style w:type="table" w:styleId="725">
     <w:name w:val="Grid Table 2 - Accent 3"/>
-    <w:basedOn w:val="817"/>
+    <w:basedOn w:val="853"/>
     <w:uiPriority w:val="99"/>
     <w:pPr>
       <w:spacing w:after="0" w:line="240" w:lineRule="auto"/>
@@ -8271,9 +8392,9 @@
       </w:tcPr>
     </w:tblStylePr>
   </w:style>
-  <w:style w:type="table" w:styleId="690">
+  <w:style w:type="table" w:styleId="726">
     <w:name w:val="Grid Table 2 - Accent 4"/>
-    <w:basedOn w:val="817"/>
+    <w:basedOn w:val="853"/>
     <w:uiPriority w:val="99"/>
     <w:pPr>
       <w:spacing w:after="0" w:line="240" w:lineRule="auto"/>
@@ -8351,9 +8472,9 @@
       </w:tcPr>
     </w:tblStylePr>
   </w:style>
-  <w:style w:type="table" w:styleId="691">
+  <w:style w:type="table" w:styleId="727">
     <w:name w:val="Grid Table 2 - Accent 5"/>
-    <w:basedOn w:val="817"/>
+    <w:basedOn w:val="853"/>
     <w:uiPriority w:val="99"/>
     <w:pPr>
       <w:spacing w:after="0" w:line="240" w:lineRule="auto"/>
@@ -8431,9 +8552,9 @@
       </w:tcPr>
     </w:tblStylePr>
   </w:style>
-  <w:style w:type="table" w:styleId="692">
+  <w:style w:type="table" w:styleId="728">
     <w:name w:val="Grid Table 2 - Accent 6"/>
-    <w:basedOn w:val="817"/>
+    <w:basedOn w:val="853"/>
     <w:uiPriority w:val="99"/>
     <w:pPr>
       <w:spacing w:after="0" w:line="240" w:lineRule="auto"/>
@@ -8511,9 +8632,9 @@
       </w:tcPr>
     </w:tblStylePr>
   </w:style>
-  <w:style w:type="table" w:styleId="693">
+  <w:style w:type="table" w:styleId="729">
     <w:name w:val="Grid Table 3"/>
-    <w:basedOn w:val="817"/>
+    <w:basedOn w:val="853"/>
     <w:uiPriority w:val="99"/>
     <w:pPr>
       <w:spacing w:after="0" w:line="240" w:lineRule="auto"/>
@@ -8612,9 +8733,9 @@
       </w:tcPr>
     </w:tblStylePr>
   </w:style>
-  <w:style w:type="table" w:styleId="694">
+  <w:style w:type="table" w:styleId="730">
     <w:name w:val="Grid Table 3 - Accent 1"/>
-    <w:basedOn w:val="817"/>
+    <w:basedOn w:val="853"/>
     <w:uiPriority w:val="99"/>
     <w:pPr>
       <w:spacing w:after="0" w:line="240" w:lineRule="auto"/>
@@ -8713,9 +8834,9 @@
       </w:tcPr>
     </w:tblStylePr>
   </w:style>
-  <w:style w:type="table" w:styleId="695">
+  <w:style w:type="table" w:styleId="731">
     <w:name w:val="Grid Table 3 - Accent 2"/>
-    <w:basedOn w:val="817"/>
+    <w:basedOn w:val="853"/>
     <w:uiPriority w:val="99"/>
     <w:pPr>
       <w:spacing w:after="0" w:line="240" w:lineRule="auto"/>
@@ -8814,9 +8935,9 @@
       </w:tcPr>
     </w:tblStylePr>
   </w:style>
-  <w:style w:type="table" w:styleId="696">
+  <w:style w:type="table" w:styleId="732">
     <w:name w:val="Grid Table 3 - Accent 3"/>
-    <w:basedOn w:val="817"/>
+    <w:basedOn w:val="853"/>
     <w:uiPriority w:val="99"/>
     <w:pPr>
       <w:spacing w:after="0" w:line="240" w:lineRule="auto"/>
@@ -8915,9 +9036,9 @@
       </w:tcPr>
     </w:tblStylePr>
   </w:style>
-  <w:style w:type="table" w:styleId="697">
+  <w:style w:type="table" w:styleId="733">
     <w:name w:val="Grid Table 3 - Accent 4"/>
-    <w:basedOn w:val="817"/>
+    <w:basedOn w:val="853"/>
     <w:uiPriority w:val="99"/>
     <w:pPr>
       <w:spacing w:after="0" w:line="240" w:lineRule="auto"/>
@@ -9016,9 +9137,9 @@
       </w:tcPr>
     </w:tblStylePr>
   </w:style>
-  <w:style w:type="table" w:styleId="698">
+  <w:style w:type="table" w:styleId="734">
     <w:name w:val="Grid Table 3 - Accent 5"/>
-    <w:basedOn w:val="817"/>
+    <w:basedOn w:val="853"/>
     <w:uiPriority w:val="99"/>
     <w:pPr>
       <w:spacing w:after="0" w:line="240" w:lineRule="auto"/>
@@ -9117,9 +9238,9 @@
       </w:tcPr>
     </w:tblStylePr>
   </w:style>
-  <w:style w:type="table" w:styleId="699">
+  <w:style w:type="table" w:styleId="735">
     <w:name w:val="Grid Table 3 - Accent 6"/>
-    <w:basedOn w:val="817"/>
+    <w:basedOn w:val="853"/>
     <w:uiPriority w:val="99"/>
     <w:pPr>
       <w:spacing w:after="0" w:line="240" w:lineRule="auto"/>
@@ -9218,9 +9339,9 @@
       </w:tcPr>
     </w:tblStylePr>
   </w:style>
-  <w:style w:type="table" w:styleId="700">
+  <w:style w:type="table" w:styleId="736">
     <w:name w:val="Grid Table 4"/>
-    <w:basedOn w:val="817"/>
+    <w:basedOn w:val="853"/>
     <w:uiPriority w:val="59"/>
     <w:pPr>
       <w:spacing w:after="0" w:line="240" w:lineRule="auto"/>
@@ -9299,9 +9420,9 @@
       </w:tcPr>
     </w:tblStylePr>
   </w:style>
-  <w:style w:type="table" w:styleId="701">
+  <w:style w:type="table" w:styleId="737">
     <w:name w:val="Grid Table 4 - Accent 1"/>
-    <w:basedOn w:val="817"/>
+    <w:basedOn w:val="853"/>
     <w:uiPriority w:val="59"/>
     <w:pPr>
       <w:spacing w:after="0" w:line="240" w:lineRule="auto"/>
@@ -9380,9 +9501,9 @@
       </w:tcPr>
     </w:tblStylePr>
   </w:style>
-  <w:style w:type="table" w:styleId="702">
+  <w:style w:type="table" w:styleId="738">
     <w:name w:val="Grid Table 4 - Accent 2"/>
-    <w:basedOn w:val="817"/>
+    <w:basedOn w:val="853"/>
     <w:uiPriority w:val="59"/>
     <w:pPr>
       <w:spacing w:after="0" w:line="240" w:lineRule="auto"/>
@@ -9461,9 +9582,9 @@
       </w:tcPr>
     </w:tblStylePr>
   </w:style>
-  <w:style w:type="table" w:styleId="703">
+  <w:style w:type="table" w:styleId="739">
     <w:name w:val="Grid Table 4 - Accent 3"/>
-    <w:basedOn w:val="817"/>
+    <w:basedOn w:val="853"/>
     <w:uiPriority w:val="59"/>
     <w:pPr>
       <w:spacing w:after="0" w:line="240" w:lineRule="auto"/>
@@ -9542,9 +9663,9 @@
       </w:tcPr>
     </w:tblStylePr>
   </w:style>
-  <w:style w:type="table" w:styleId="704">
+  <w:style w:type="table" w:styleId="740">
     <w:name w:val="Grid Table 4 - Accent 4"/>
-    <w:basedOn w:val="817"/>
+    <w:basedOn w:val="853"/>
     <w:uiPriority w:val="59"/>
     <w:pPr>
       <w:spacing w:after="0" w:line="240" w:lineRule="auto"/>
@@ -9623,9 +9744,9 @@
       </w:tcPr>
     </w:tblStylePr>
   </w:style>
-  <w:style w:type="table" w:styleId="705">
+  <w:style w:type="table" w:styleId="741">
     <w:name w:val="Grid Table 4 - Accent 5"/>
-    <w:basedOn w:val="817"/>
+    <w:basedOn w:val="853"/>
     <w:uiPriority w:val="59"/>
     <w:pPr>
       <w:spacing w:after="0" w:line="240" w:lineRule="auto"/>
@@ -9704,9 +9825,9 @@
       </w:tcPr>
     </w:tblStylePr>
   </w:style>
-  <w:style w:type="table" w:styleId="706">
+  <w:style w:type="table" w:styleId="742">
     <w:name w:val="Grid Table 4 - Accent 6"/>
-    <w:basedOn w:val="817"/>
+    <w:basedOn w:val="853"/>
     <w:uiPriority w:val="59"/>
     <w:pPr>
       <w:spacing w:after="0" w:line="240" w:lineRule="auto"/>
@@ -9785,9 +9906,9 @@
       </w:tcPr>
     </w:tblStylePr>
   </w:style>
-  <w:style w:type="table" w:styleId="707">
+  <w:style w:type="table" w:styleId="743">
     <w:name w:val="Grid Table 5 Dark"/>
-    <w:basedOn w:val="817"/>
+    <w:basedOn w:val="853"/>
     <w:uiPriority w:val="99"/>
     <w:pPr>
       <w:spacing w:after="0" w:line="240" w:lineRule="auto"/>
@@ -9864,9 +9985,9 @@
       </w:tcPr>
     </w:tblStylePr>
   </w:style>
-  <w:style w:type="table" w:styleId="708">
+  <w:style w:type="table" w:styleId="744">
     <w:name w:val="Grid Table 5 Dark- Accent 1"/>
-    <w:basedOn w:val="817"/>
+    <w:basedOn w:val="853"/>
     <w:uiPriority w:val="99"/>
     <w:pPr>
       <w:spacing w:after="0" w:line="240" w:lineRule="auto"/>
@@ -9943,9 +10064,9 @@
       </w:tcPr>
     </w:tblStylePr>
   </w:style>
-  <w:style w:type="table" w:styleId="709">
+  <w:style w:type="table" w:styleId="745">
     <w:name w:val="Grid Table 5 Dark - Accent 2"/>
-    <w:basedOn w:val="817"/>
+    <w:basedOn w:val="853"/>
     <w:uiPriority w:val="99"/>
     <w:pPr>
       <w:spacing w:after="0" w:line="240" w:lineRule="auto"/>
@@ -10022,9 +10143,9 @@
       </w:tcPr>
     </w:tblStylePr>
   </w:style>
-  <w:style w:type="table" w:styleId="710">
+  <w:style w:type="table" w:styleId="746">
     <w:name w:val="Grid Table 5 Dark - Accent 3"/>
-    <w:basedOn w:val="817"/>
+    <w:basedOn w:val="853"/>
     <w:uiPriority w:val="99"/>
     <w:pPr>
       <w:spacing w:after="0" w:line="240" w:lineRule="auto"/>
@@ -10101,9 +10222,9 @@
       </w:tcPr>
     </w:tblStylePr>
   </w:style>
-  <w:style w:type="table" w:styleId="711">
+  <w:style w:type="table" w:styleId="747">
     <w:name w:val="Grid Table 5 Dark- Accent 4"/>
-    <w:basedOn w:val="817"/>
+    <w:basedOn w:val="853"/>
     <w:uiPriority w:val="99"/>
     <w:pPr>
       <w:spacing w:after="0" w:line="240" w:lineRule="auto"/>
@@ -10180,9 +10301,9 @@
       </w:tcPr>
     </w:tblStylePr>
   </w:style>
-  <w:style w:type="table" w:styleId="712">
+  <w:style w:type="table" w:styleId="748">
     <w:name w:val="Grid Table 5 Dark - Accent 5"/>
-    <w:basedOn w:val="817"/>
+    <w:basedOn w:val="853"/>
     <w:uiPriority w:val="99"/>
     <w:pPr>
       <w:spacing w:after="0" w:line="240" w:lineRule="auto"/>
@@ -10259,9 +10380,9 @@
       </w:tcPr>
     </w:tblStylePr>
   </w:style>
-  <w:style w:type="table" w:styleId="713">
+  <w:style w:type="table" w:styleId="749">
     <w:name w:val="Grid Table 5 Dark - Accent 6"/>
-    <w:basedOn w:val="817"/>
+    <w:basedOn w:val="853"/>
     <w:uiPriority w:val="99"/>
     <w:pPr>
       <w:spacing w:after="0" w:line="240" w:lineRule="auto"/>
@@ -10338,9 +10459,9 @@
       </w:tcPr>
     </w:tblStylePr>
   </w:style>
-  <w:style w:type="table" w:styleId="714">
+  <w:style w:type="table" w:styleId="750">
     <w:name w:val="Grid Table 6 Colorful"/>
-    <w:basedOn w:val="817"/>
+    <w:basedOn w:val="853"/>
     <w:uiPriority w:val="99"/>
     <w:pPr>
       <w:spacing w:after="0" w:line="240" w:lineRule="auto"/>
@@ -10417,9 +10538,9 @@
       </w:rPr>
     </w:tblStylePr>
   </w:style>
-  <w:style w:type="table" w:styleId="715">
+  <w:style w:type="table" w:styleId="751">
     <w:name w:val="Grid Table 6 Colorful - Accent 1"/>
-    <w:basedOn w:val="817"/>
+    <w:basedOn w:val="853"/>
     <w:uiPriority w:val="99"/>
     <w:pPr>
       <w:spacing w:after="0" w:line="240" w:lineRule="auto"/>
@@ -10496,9 +10617,9 @@
       </w:rPr>
     </w:tblStylePr>
   </w:style>
-  <w:style w:type="table" w:styleId="716">
+  <w:style w:type="table" w:styleId="752">
     <w:name w:val="Grid Table 6 Colorful - Accent 2"/>
-    <w:basedOn w:val="817"/>
+    <w:basedOn w:val="853"/>
     <w:uiPriority w:val="99"/>
     <w:pPr>
       <w:spacing w:after="0" w:line="240" w:lineRule="auto"/>
@@ -10575,9 +10696,9 @@
       </w:rPr>
     </w:tblStylePr>
   </w:style>
-  <w:style w:type="table" w:styleId="717">
+  <w:style w:type="table" w:styleId="753">
     <w:name w:val="Grid Table 6 Colorful - Accent 3"/>
-    <w:basedOn w:val="817"/>
+    <w:basedOn w:val="853"/>
     <w:uiPriority w:val="99"/>
     <w:pPr>
       <w:spacing w:after="0" w:line="240" w:lineRule="auto"/>
@@ -10654,9 +10775,9 @@
       </w:rPr>
     </w:tblStylePr>
   </w:style>
-  <w:style w:type="table" w:styleId="718">
+  <w:style w:type="table" w:styleId="754">
     <w:name w:val="Grid Table 6 Colorful - Accent 4"/>
-    <w:basedOn w:val="817"/>
+    <w:basedOn w:val="853"/>
     <w:uiPriority w:val="99"/>
     <w:pPr>
       <w:spacing w:after="0" w:line="240" w:lineRule="auto"/>
@@ -10733,9 +10854,9 @@
       </w:rPr>
     </w:tblStylePr>
   </w:style>
-  <w:style w:type="table" w:styleId="719">
+  <w:style w:type="table" w:styleId="755">
     <w:name w:val="Grid Table 6 Colorful - Accent 5"/>
-    <w:basedOn w:val="817"/>
+    <w:basedOn w:val="853"/>
     <w:uiPriority w:val="99"/>
     <w:pPr>
       <w:spacing w:after="0" w:line="240" w:lineRule="auto"/>
@@ -10812,9 +10933,9 @@
       </w:rPr>
     </w:tblStylePr>
   </w:style>
-  <w:style w:type="table" w:styleId="720">
+  <w:style w:type="table" w:styleId="756">
     <w:name w:val="Grid Table 6 Colorful - Accent 6"/>
-    <w:basedOn w:val="817"/>
+    <w:basedOn w:val="853"/>
     <w:uiPriority w:val="99"/>
     <w:pPr>
       <w:spacing w:after="0" w:line="240" w:lineRule="auto"/>
@@ -10891,9 +11012,9 @@
       </w:rPr>
     </w:tblStylePr>
   </w:style>
-  <w:style w:type="table" w:styleId="721">
+  <w:style w:type="table" w:styleId="757">
     <w:name w:val="Grid Table 7 Colorful"/>
-    <w:basedOn w:val="817"/>
+    <w:basedOn w:val="853"/>
     <w:uiPriority w:val="99"/>
     <w:pPr>
       <w:spacing w:after="0" w:line="240" w:lineRule="auto"/>
@@ -11003,9 +11124,9 @@
       </w:tcPr>
     </w:tblStylePr>
   </w:style>
-  <w:style w:type="table" w:styleId="722">
+  <w:style w:type="table" w:styleId="758">
     <w:name w:val="Grid Table 7 Colorful - Accent 1"/>
-    <w:basedOn w:val="817"/>
+    <w:basedOn w:val="853"/>
     <w:uiPriority w:val="99"/>
     <w:pPr>
       <w:spacing w:after="0" w:line="240" w:lineRule="auto"/>
@@ -11115,9 +11236,9 @@
       </w:tcPr>
     </w:tblStylePr>
   </w:style>
-  <w:style w:type="table" w:styleId="723">
+  <w:style w:type="table" w:styleId="759">
     <w:name w:val="Grid Table 7 Colorful - Accent 2"/>
-    <w:basedOn w:val="817"/>
+    <w:basedOn w:val="853"/>
     <w:uiPriority w:val="99"/>
     <w:pPr>
       <w:spacing w:after="0" w:line="240" w:lineRule="auto"/>
@@ -11227,9 +11348,9 @@
       </w:tcPr>
     </w:tblStylePr>
   </w:style>
-  <w:style w:type="table" w:styleId="724">
+  <w:style w:type="table" w:styleId="760">
     <w:name w:val="Grid Table 7 Colorful - Accent 3"/>
-    <w:basedOn w:val="817"/>
+    <w:basedOn w:val="853"/>
     <w:uiPriority w:val="99"/>
     <w:pPr>
       <w:spacing w:after="0" w:line="240" w:lineRule="auto"/>
@@ -11339,9 +11460,9 @@
       </w:tcPr>
     </w:tblStylePr>
   </w:style>
-  <w:style w:type="table" w:styleId="725">
+  <w:style w:type="table" w:styleId="761">
     <w:name w:val="Grid Table 7 Colorful - Accent 4"/>
-    <w:basedOn w:val="817"/>
+    <w:basedOn w:val="853"/>
     <w:uiPriority w:val="99"/>
     <w:pPr>
       <w:spacing w:after="0" w:line="240" w:lineRule="auto"/>
@@ -11451,9 +11572,9 @@
       </w:tcPr>
     </w:tblStylePr>
   </w:style>
-  <w:style w:type="table" w:styleId="726">
+  <w:style w:type="table" w:styleId="762">
     <w:name w:val="Grid Table 7 Colorful - Accent 5"/>
-    <w:basedOn w:val="817"/>
+    <w:basedOn w:val="853"/>
     <w:uiPriority w:val="99"/>
     <w:pPr>
       <w:spacing w:after="0" w:line="240" w:lineRule="auto"/>
@@ -11563,9 +11684,9 @@
       </w:tcPr>
     </w:tblStylePr>
   </w:style>
-  <w:style w:type="table" w:styleId="727">
+  <w:style w:type="table" w:styleId="763">
     <w:name w:val="Grid Table 7 Colorful - Accent 6"/>
-    <w:basedOn w:val="817"/>
+    <w:basedOn w:val="853"/>
     <w:uiPriority w:val="99"/>
     <w:pPr>
       <w:spacing w:after="0" w:line="240" w:lineRule="auto"/>
@@ -11675,9 +11796,9 @@
       </w:tcPr>
     </w:tblStylePr>
   </w:style>
-  <w:style w:type="table" w:styleId="728">
+  <w:style w:type="table" w:styleId="764">
     <w:name w:val="List Table 1 Light"/>
-    <w:basedOn w:val="817"/>
+    <w:basedOn w:val="853"/>
     <w:uiPriority w:val="99"/>
     <w:pPr>
       <w:spacing w:after="0" w:line="240" w:lineRule="auto"/>
@@ -11738,9 +11859,9 @@
       </w:tcPr>
     </w:tblStylePr>
   </w:style>
-  <w:style w:type="table" w:styleId="729">
+  <w:style w:type="table" w:styleId="765">
     <w:name w:val="List Table 1 Light - Accent 1"/>
-    <w:basedOn w:val="817"/>
+    <w:basedOn w:val="853"/>
     <w:uiPriority w:val="99"/>
     <w:pPr>
       <w:spacing w:after="0" w:line="240" w:lineRule="auto"/>
@@ -11801,9 +11922,9 @@
       </w:tcPr>
     </w:tblStylePr>
   </w:style>
-  <w:style w:type="table" w:styleId="730">
+  <w:style w:type="table" w:styleId="766">
     <w:name w:val="List Table 1 Light - Accent 2"/>
-    <w:basedOn w:val="817"/>
+    <w:basedOn w:val="853"/>
     <w:uiPriority w:val="99"/>
     <w:pPr>
       <w:spacing w:after="0" w:line="240" w:lineRule="auto"/>
@@ -11864,9 +11985,9 @@
       </w:tcPr>
     </w:tblStylePr>
   </w:style>
-  <w:style w:type="table" w:styleId="731">
+  <w:style w:type="table" w:styleId="767">
     <w:name w:val="List Table 1 Light - Accent 3"/>
-    <w:basedOn w:val="817"/>
+    <w:basedOn w:val="853"/>
     <w:uiPriority w:val="99"/>
     <w:pPr>
       <w:spacing w:after="0" w:line="240" w:lineRule="auto"/>
@@ -11927,9 +12048,9 @@
       </w:tcPr>
     </w:tblStylePr>
   </w:style>
-  <w:style w:type="table" w:styleId="732">
+  <w:style w:type="table" w:styleId="768">
     <w:name w:val="List Table 1 Light - Accent 4"/>
-    <w:basedOn w:val="817"/>
+    <w:basedOn w:val="853"/>
     <w:uiPriority w:val="99"/>
     <w:pPr>
       <w:spacing w:after="0" w:line="240" w:lineRule="auto"/>
@@ -11990,9 +12111,9 @@
       </w:tcPr>
     </w:tblStylePr>
   </w:style>
-  <w:style w:type="table" w:styleId="733">
+  <w:style w:type="table" w:styleId="769">
     <w:name w:val="List Table 1 Light - Accent 5"/>
-    <w:basedOn w:val="817"/>
+    <w:basedOn w:val="853"/>
     <w:uiPriority w:val="99"/>
     <w:pPr>
       <w:spacing w:after="0" w:line="240" w:lineRule="auto"/>
@@ -12053,9 +12174,9 @@
       </w:tcPr>
     </w:tblStylePr>
   </w:style>
-  <w:style w:type="table" w:styleId="734">
+  <w:style w:type="table" w:styleId="770">
     <w:name w:val="List Table 1 Light - Accent 6"/>
-    <w:basedOn w:val="817"/>
+    <w:basedOn w:val="853"/>
     <w:uiPriority w:val="99"/>
     <w:pPr>
       <w:spacing w:after="0" w:line="240" w:lineRule="auto"/>
@@ -12116,9 +12237,9 @@
       </w:tcPr>
     </w:tblStylePr>
   </w:style>
-  <w:style w:type="table" w:styleId="735">
+  <w:style w:type="table" w:styleId="771">
     <w:name w:val="List Table 2"/>
-    <w:basedOn w:val="817"/>
+    <w:basedOn w:val="853"/>
     <w:uiPriority w:val="99"/>
     <w:pPr>
       <w:spacing w:after="0" w:line="240" w:lineRule="auto"/>
@@ -12202,9 +12323,9 @@
       </w:tcPr>
     </w:tblStylePr>
   </w:style>
-  <w:style w:type="table" w:styleId="736">
+  <w:style w:type="table" w:styleId="772">
     <w:name w:val="List Table 2 - Accent 1"/>
-    <w:basedOn w:val="817"/>
+    <w:basedOn w:val="853"/>
     <w:uiPriority w:val="99"/>
     <w:pPr>
       <w:spacing w:after="0" w:line="240" w:lineRule="auto"/>
@@ -12288,9 +12409,9 @@
       </w:tcPr>
     </w:tblStylePr>
   </w:style>
-  <w:style w:type="table" w:styleId="737">
+  <w:style w:type="table" w:styleId="773">
     <w:name w:val="List Table 2 - Accent 2"/>
-    <w:basedOn w:val="817"/>
+    <w:basedOn w:val="853"/>
     <w:uiPriority w:val="99"/>
     <w:pPr>
       <w:spacing w:after="0" w:line="240" w:lineRule="auto"/>
@@ -12374,9 +12495,9 @@
       </w:tcPr>
     </w:tblStylePr>
   </w:style>
-  <w:style w:type="table" w:styleId="738">
+  <w:style w:type="table" w:styleId="774">
     <w:name w:val="List Table 2 - Accent 3"/>
-    <w:basedOn w:val="817"/>
+    <w:basedOn w:val="853"/>
     <w:uiPriority w:val="99"/>
     <w:pPr>
       <w:spacing w:after="0" w:line="240" w:lineRule="auto"/>
@@ -12460,9 +12581,9 @@
       </w:tcPr>
     </w:tblStylePr>
   </w:style>
-  <w:style w:type="table" w:styleId="739">
+  <w:style w:type="table" w:styleId="775">
     <w:name w:val="List Table 2 - Accent 4"/>
-    <w:basedOn w:val="817"/>
+    <w:basedOn w:val="853"/>
     <w:uiPriority w:val="99"/>
     <w:pPr>
       <w:spacing w:after="0" w:line="240" w:lineRule="auto"/>
@@ -12546,9 +12667,9 @@
       </w:tcPr>
     </w:tblStylePr>
   </w:style>
-  <w:style w:type="table" w:styleId="740">
+  <w:style w:type="table" w:styleId="776">
     <w:name w:val="List Table 2 - Accent 5"/>
-    <w:basedOn w:val="817"/>
+    <w:basedOn w:val="853"/>
     <w:uiPriority w:val="99"/>
     <w:pPr>
       <w:spacing w:after="0" w:line="240" w:lineRule="auto"/>
@@ -12632,9 +12753,9 @@
       </w:tcPr>
     </w:tblStylePr>
   </w:style>
-  <w:style w:type="table" w:styleId="741">
+  <w:style w:type="table" w:styleId="777">
     <w:name w:val="List Table 2 - Accent 6"/>
-    <w:basedOn w:val="817"/>
+    <w:basedOn w:val="853"/>
     <w:uiPriority w:val="99"/>
     <w:pPr>
       <w:spacing w:after="0" w:line="240" w:lineRule="auto"/>
@@ -12718,9 +12839,9 @@
       </w:tcPr>
     </w:tblStylePr>
   </w:style>
-  <w:style w:type="table" w:styleId="742">
+  <w:style w:type="table" w:styleId="778">
     <w:name w:val="List Table 3"/>
-    <w:basedOn w:val="817"/>
+    <w:basedOn w:val="853"/>
     <w:uiPriority w:val="99"/>
     <w:pPr>
       <w:spacing w:after="0" w:line="240" w:lineRule="auto"/>
@@ -12792,9 +12913,9 @@
       </w:rPr>
     </w:tblStylePr>
   </w:style>
-  <w:style w:type="table" w:styleId="743">
+  <w:style w:type="table" w:styleId="779">
     <w:name w:val="List Table 3 - Accent 1"/>
-    <w:basedOn w:val="817"/>
+    <w:basedOn w:val="853"/>
     <w:uiPriority w:val="99"/>
     <w:pPr>
       <w:spacing w:after="0" w:line="240" w:lineRule="auto"/>
@@ -12866,9 +12987,9 @@
       </w:rPr>
     </w:tblStylePr>
   </w:style>
-  <w:style w:type="table" w:styleId="744">
+  <w:style w:type="table" w:styleId="780">
     <w:name w:val="List Table 3 - Accent 2"/>
-    <w:basedOn w:val="817"/>
+    <w:basedOn w:val="853"/>
     <w:uiPriority w:val="99"/>
     <w:pPr>
       <w:spacing w:after="0" w:line="240" w:lineRule="auto"/>
@@ -12940,9 +13061,9 @@
       </w:rPr>
     </w:tblStylePr>
   </w:style>
-  <w:style w:type="table" w:styleId="745">
+  <w:style w:type="table" w:styleId="781">
     <w:name w:val="List Table 3 - Accent 3"/>
-    <w:basedOn w:val="817"/>
+    <w:basedOn w:val="853"/>
     <w:uiPriority w:val="99"/>
     <w:pPr>
       <w:spacing w:after="0" w:line="240" w:lineRule="auto"/>
@@ -13014,9 +13135,9 @@
       </w:rPr>
     </w:tblStylePr>
   </w:style>
-  <w:style w:type="table" w:styleId="746">
+  <w:style w:type="table" w:styleId="782">
     <w:name w:val="List Table 3 - Accent 4"/>
-    <w:basedOn w:val="817"/>
+    <w:basedOn w:val="853"/>
     <w:uiPriority w:val="99"/>
     <w:pPr>
       <w:spacing w:after="0" w:line="240" w:lineRule="auto"/>
@@ -13088,9 +13209,9 @@
       </w:rPr>
     </w:tblStylePr>
   </w:style>
-  <w:style w:type="table" w:styleId="747">
+  <w:style w:type="table" w:styleId="783">
     <w:name w:val="List Table 3 - Accent 5"/>
-    <w:basedOn w:val="817"/>
+    <w:basedOn w:val="853"/>
     <w:uiPriority w:val="99"/>
     <w:pPr>
       <w:spacing w:after="0" w:line="240" w:lineRule="auto"/>
@@ -13162,9 +13283,9 @@
       </w:rPr>
     </w:tblStylePr>
   </w:style>
-  <w:style w:type="table" w:styleId="748">
+  <w:style w:type="table" w:styleId="784">
     <w:name w:val="List Table 3 - Accent 6"/>
-    <w:basedOn w:val="817"/>
+    <w:basedOn w:val="853"/>
     <w:uiPriority w:val="99"/>
     <w:pPr>
       <w:spacing w:after="0" w:line="240" w:lineRule="auto"/>
@@ -13236,9 +13357,9 @@
       </w:rPr>
     </w:tblStylePr>
   </w:style>
-  <w:style w:type="table" w:styleId="749">
+  <w:style w:type="table" w:styleId="785">
     <w:name w:val="List Table 4"/>
-    <w:basedOn w:val="817"/>
+    <w:basedOn w:val="853"/>
     <w:uiPriority w:val="99"/>
     <w:pPr>
       <w:spacing w:after="0" w:line="240" w:lineRule="auto"/>
@@ -13305,9 +13426,9 @@
       </w:rPr>
     </w:tblStylePr>
   </w:style>
-  <w:style w:type="table" w:styleId="750">
+  <w:style w:type="table" w:styleId="786">
     <w:name w:val="List Table 4 - Accent 1"/>
-    <w:basedOn w:val="817"/>
+    <w:basedOn w:val="853"/>
     <w:uiPriority w:val="99"/>
     <w:pPr>
       <w:spacing w:after="0" w:line="240" w:lineRule="auto"/>
@@ -13374,9 +13495,9 @@
       </w:rPr>
     </w:tblStylePr>
   </w:style>
-  <w:style w:type="table" w:styleId="751">
+  <w:style w:type="table" w:styleId="787">
     <w:name w:val="List Table 4 - Accent 2"/>
-    <w:basedOn w:val="817"/>
+    <w:basedOn w:val="853"/>
     <w:uiPriority w:val="99"/>
     <w:pPr>
       <w:spacing w:after="0" w:line="240" w:lineRule="auto"/>
@@ -13443,9 +13564,9 @@
       </w:rPr>
     </w:tblStylePr>
   </w:style>
-  <w:style w:type="table" w:styleId="752">
+  <w:style w:type="table" w:styleId="788">
     <w:name w:val="List Table 4 - Accent 3"/>
-    <w:basedOn w:val="817"/>
+    <w:basedOn w:val="853"/>
     <w:uiPriority w:val="99"/>
     <w:pPr>
       <w:spacing w:after="0" w:line="240" w:lineRule="auto"/>
@@ -13512,9 +13633,9 @@
       </w:rPr>
     </w:tblStylePr>
   </w:style>
-  <w:style w:type="table" w:styleId="753">
+  <w:style w:type="table" w:styleId="789">
     <w:name w:val="List Table 4 - Accent 4"/>
-    <w:basedOn w:val="817"/>
+    <w:basedOn w:val="853"/>
     <w:uiPriority w:val="99"/>
     <w:pPr>
       <w:spacing w:after="0" w:line="240" w:lineRule="auto"/>
@@ -13581,9 +13702,9 @@
       </w:rPr>
     </w:tblStylePr>
   </w:style>
-  <w:style w:type="table" w:styleId="754">
+  <w:style w:type="table" w:styleId="790">
     <w:name w:val="List Table 4 - Accent 5"/>
-    <w:basedOn w:val="817"/>
+    <w:basedOn w:val="853"/>
     <w:uiPriority w:val="99"/>
     <w:pPr>
       <w:spacing w:after="0" w:line="240" w:lineRule="auto"/>
@@ -13650,9 +13771,9 @@
       </w:rPr>
     </w:tblStylePr>
   </w:style>
-  <w:style w:type="table" w:styleId="755">
+  <w:style w:type="table" w:styleId="791">
     <w:name w:val="List Table 4 - Accent 6"/>
-    <w:basedOn w:val="817"/>
+    <w:basedOn w:val="853"/>
     <w:uiPriority w:val="99"/>
     <w:pPr>
       <w:spacing w:after="0" w:line="240" w:lineRule="auto"/>
@@ -13719,9 +13840,9 @@
       </w:rPr>
     </w:tblStylePr>
   </w:style>
-  <w:style w:type="table" w:styleId="756">
+  <w:style w:type="table" w:styleId="792">
     <w:name w:val="List Table 5 Dark"/>
-    <w:basedOn w:val="817"/>
+    <w:basedOn w:val="853"/>
     <w:uiPriority w:val="99"/>
     <w:pPr>
       <w:spacing w:after="0" w:line="240" w:lineRule="auto"/>
@@ -13826,9 +13947,9 @@
       </w:rPr>
     </w:tblStylePr>
   </w:style>
-  <w:style w:type="table" w:styleId="757">
+  <w:style w:type="table" w:styleId="793">
     <w:name w:val="List Table 5 Dark - Accent 1"/>
-    <w:basedOn w:val="817"/>
+    <w:basedOn w:val="853"/>
     <w:uiPriority w:val="99"/>
     <w:pPr>
       <w:spacing w:after="0" w:line="240" w:lineRule="auto"/>
@@ -13933,9 +14054,9 @@
       </w:rPr>
     </w:tblStylePr>
   </w:style>
-  <w:style w:type="table" w:styleId="758">
+  <w:style w:type="table" w:styleId="794">
     <w:name w:val="List Table 5 Dark - Accent 2"/>
-    <w:basedOn w:val="817"/>
+    <w:basedOn w:val="853"/>
     <w:uiPriority w:val="99"/>
     <w:pPr>
       <w:spacing w:after="0" w:line="240" w:lineRule="auto"/>
@@ -14040,9 +14161,9 @@
       </w:rPr>
     </w:tblStylePr>
   </w:style>
-  <w:style w:type="table" w:styleId="759">
+  <w:style w:type="table" w:styleId="795">
     <w:name w:val="List Table 5 Dark - Accent 3"/>
-    <w:basedOn w:val="817"/>
+    <w:basedOn w:val="853"/>
     <w:uiPriority w:val="99"/>
     <w:pPr>
       <w:spacing w:after="0" w:line="240" w:lineRule="auto"/>
@@ -14147,9 +14268,9 @@
       </w:rPr>
     </w:tblStylePr>
   </w:style>
-  <w:style w:type="table" w:styleId="760">
+  <w:style w:type="table" w:styleId="796">
     <w:name w:val="List Table 5 Dark - Accent 4"/>
-    <w:basedOn w:val="817"/>
+    <w:basedOn w:val="853"/>
     <w:uiPriority w:val="99"/>
     <w:pPr>
       <w:spacing w:after="0" w:line="240" w:lineRule="auto"/>
@@ -14254,9 +14375,9 @@
       </w:rPr>
     </w:tblStylePr>
   </w:style>
-  <w:style w:type="table" w:styleId="761">
+  <w:style w:type="table" w:styleId="797">
     <w:name w:val="List Table 5 Dark - Accent 5"/>
-    <w:basedOn w:val="817"/>
+    <w:basedOn w:val="853"/>
     <w:uiPriority w:val="99"/>
     <w:pPr>
       <w:spacing w:after="0" w:line="240" w:lineRule="auto"/>
@@ -14361,9 +14482,9 @@
       </w:rPr>
     </w:tblStylePr>
   </w:style>
-  <w:style w:type="table" w:styleId="762">
+  <w:style w:type="table" w:styleId="798">
     <w:name w:val="List Table 5 Dark - Accent 6"/>
-    <w:basedOn w:val="817"/>
+    <w:basedOn w:val="853"/>
     <w:uiPriority w:val="99"/>
     <w:pPr>
       <w:spacing w:after="0" w:line="240" w:lineRule="auto"/>
@@ -14468,9 +14589,9 @@
       </w:rPr>
     </w:tblStylePr>
   </w:style>
-  <w:style w:type="table" w:styleId="763">
+  <w:style w:type="table" w:styleId="799">
     <w:name w:val="List Table 6 Colorful"/>
-    <w:basedOn w:val="817"/>
+    <w:basedOn w:val="853"/>
     <w:uiPriority w:val="99"/>
     <w:pPr>
       <w:spacing w:after="0" w:line="240" w:lineRule="auto"/>
@@ -14541,9 +14662,9 @@
       </w:tcPr>
     </w:tblStylePr>
   </w:style>
-  <w:style w:type="table" w:styleId="764">
+  <w:style w:type="table" w:styleId="800">
     <w:name w:val="List Table 6 Colorful - Accent 1"/>
-    <w:basedOn w:val="817"/>
+    <w:basedOn w:val="853"/>
     <w:uiPriority w:val="99"/>
     <w:pPr>
       <w:spacing w:after="0" w:line="240" w:lineRule="auto"/>
@@ -14614,9 +14735,9 @@
       </w:tcPr>
     </w:tblStylePr>
   </w:style>
-  <w:style w:type="table" w:styleId="765">
+  <w:style w:type="table" w:styleId="801">
     <w:name w:val="List Table 6 Colorful - Accent 2"/>
-    <w:basedOn w:val="817"/>
+    <w:basedOn w:val="853"/>
     <w:uiPriority w:val="99"/>
     <w:pPr>
       <w:spacing w:after="0" w:line="240" w:lineRule="auto"/>
@@ -14687,9 +14808,9 @@
       </w:tcPr>
     </w:tblStylePr>
   </w:style>
-  <w:style w:type="table" w:styleId="766">
+  <w:style w:type="table" w:styleId="802">
     <w:name w:val="List Table 6 Colorful - Accent 3"/>
-    <w:basedOn w:val="817"/>
+    <w:basedOn w:val="853"/>
     <w:uiPriority w:val="99"/>
     <w:pPr>
       <w:spacing w:after="0" w:line="240" w:lineRule="auto"/>
@@ -14760,9 +14881,9 @@
       </w:tcPr>
     </w:tblStylePr>
   </w:style>
-  <w:style w:type="table" w:styleId="767">
+  <w:style w:type="table" w:styleId="803">
     <w:name w:val="List Table 6 Colorful - Accent 4"/>
-    <w:basedOn w:val="817"/>
+    <w:basedOn w:val="853"/>
     <w:uiPriority w:val="99"/>
     <w:pPr>
       <w:spacing w:after="0" w:line="240" w:lineRule="auto"/>
@@ -14833,9 +14954,9 @@
       </w:tcPr>
     </w:tblStylePr>
   </w:style>
-  <w:style w:type="table" w:styleId="768">
+  <w:style w:type="table" w:styleId="804">
     <w:name w:val="List Table 6 Colorful - Accent 5"/>
-    <w:basedOn w:val="817"/>
+    <w:basedOn w:val="853"/>
     <w:uiPriority w:val="99"/>
     <w:pPr>
       <w:spacing w:after="0" w:line="240" w:lineRule="auto"/>
@@ -14906,9 +15027,9 @@
       </w:tcPr>
     </w:tblStylePr>
   </w:style>
-  <w:style w:type="table" w:styleId="769">
+  <w:style w:type="table" w:styleId="805">
     <w:name w:val="List Table 6 Colorful - Accent 6"/>
-    <w:basedOn w:val="817"/>
+    <w:basedOn w:val="853"/>
     <w:uiPriority w:val="99"/>
     <w:pPr>
       <w:spacing w:after="0" w:line="240" w:lineRule="auto"/>
@@ -14979,9 +15100,9 @@
       </w:tcPr>
     </w:tblStylePr>
   </w:style>
-  <w:style w:type="table" w:styleId="770">
+  <w:style w:type="table" w:styleId="806">
     <w:name w:val="List Table 7 Colorful"/>
-    <w:basedOn w:val="817"/>
+    <w:basedOn w:val="853"/>
     <w:uiPriority w:val="99"/>
     <w:pPr>
       <w:spacing w:after="0" w:line="240" w:lineRule="auto"/>
@@ -15095,9 +15216,9 @@
       </w:rPr>
     </w:tblStylePr>
   </w:style>
-  <w:style w:type="table" w:styleId="771">
+  <w:style w:type="table" w:styleId="807">
     <w:name w:val="List Table 7 Colorful - Accent 1"/>
-    <w:basedOn w:val="817"/>
+    <w:basedOn w:val="853"/>
     <w:uiPriority w:val="99"/>
     <w:pPr>
       <w:spacing w:after="0" w:line="240" w:lineRule="auto"/>
@@ -15211,9 +15332,9 @@
       </w:rPr>
     </w:tblStylePr>
   </w:style>
-  <w:style w:type="table" w:styleId="772">
+  <w:style w:type="table" w:styleId="808">
     <w:name w:val="List Table 7 Colorful - Accent 2"/>
-    <w:basedOn w:val="817"/>
+    <w:basedOn w:val="853"/>
     <w:uiPriority w:val="99"/>
     <w:pPr>
       <w:spacing w:after="0" w:line="240" w:lineRule="auto"/>
@@ -15327,9 +15448,9 @@
       </w:rPr>
     </w:tblStylePr>
   </w:style>
-  <w:style w:type="table" w:styleId="773">
+  <w:style w:type="table" w:styleId="809">
     <w:name w:val="List Table 7 Colorful - Accent 3"/>
-    <w:basedOn w:val="817"/>
+    <w:basedOn w:val="853"/>
     <w:uiPriority w:val="99"/>
     <w:pPr>
       <w:spacing w:after="0" w:line="240" w:lineRule="auto"/>
@@ -15443,9 +15564,9 @@
       </w:rPr>
     </w:tblStylePr>
   </w:style>
-  <w:style w:type="table" w:styleId="774">
+  <w:style w:type="table" w:styleId="810">
     <w:name w:val="List Table 7 Colorful - Accent 4"/>
-    <w:basedOn w:val="817"/>
+    <w:basedOn w:val="853"/>
     <w:uiPriority w:val="99"/>
     <w:pPr>
       <w:spacing w:after="0" w:line="240" w:lineRule="auto"/>
@@ -15559,9 +15680,9 @@
       </w:rPr>
     </w:tblStylePr>
   </w:style>
-  <w:style w:type="table" w:styleId="775">
+  <w:style w:type="table" w:styleId="811">
     <w:name w:val="List Table 7 Colorful - Accent 5"/>
-    <w:basedOn w:val="817"/>
+    <w:basedOn w:val="853"/>
     <w:uiPriority w:val="99"/>
     <w:pPr>
       <w:spacing w:after="0" w:line="240" w:lineRule="auto"/>
@@ -15675,9 +15796,9 @@
       </w:rPr>
     </w:tblStylePr>
   </w:style>
-  <w:style w:type="table" w:styleId="776">
+  <w:style w:type="table" w:styleId="812">
     <w:name w:val="List Table 7 Colorful - Accent 6"/>
-    <w:basedOn w:val="817"/>
+    <w:basedOn w:val="853"/>
     <w:uiPriority w:val="99"/>
     <w:pPr>
       <w:spacing w:after="0" w:line="240" w:lineRule="auto"/>
@@ -15791,9 +15912,9 @@
       </w:rPr>
     </w:tblStylePr>
   </w:style>
-  <w:style w:type="table" w:styleId="777">
+  <w:style w:type="table" w:styleId="813">
     <w:name w:val="Lined - Accent"/>
-    <w:basedOn w:val="817"/>
+    <w:basedOn w:val="853"/>
     <w:uiPriority w:val="99"/>
     <w:pPr>
       <w:spacing w:after="0" w:line="240" w:lineRule="auto"/>
@@ -15881,9 +16002,9 @@
       </w:tcPr>
     </w:tblStylePr>
   </w:style>
-  <w:style w:type="table" w:styleId="778">
+  <w:style w:type="table" w:styleId="814">
     <w:name w:val="Lined - Accent 1"/>
-    <w:basedOn w:val="817"/>
+    <w:basedOn w:val="853"/>
     <w:uiPriority w:val="99"/>
     <w:pPr>
       <w:spacing w:after="0" w:line="240" w:lineRule="auto"/>
@@ -15971,9 +16092,9 @@
       </w:tcPr>
     </w:tblStylePr>
   </w:style>
-  <w:style w:type="table" w:styleId="779">
+  <w:style w:type="table" w:styleId="815">
     <w:name w:val="Lined - Accent 2"/>
-    <w:basedOn w:val="817"/>
+    <w:basedOn w:val="853"/>
     <w:uiPriority w:val="99"/>
     <w:pPr>
       <w:spacing w:after="0" w:line="240" w:lineRule="auto"/>
@@ -16061,9 +16182,9 @@
       </w:tcPr>
     </w:tblStylePr>
   </w:style>
-  <w:style w:type="table" w:styleId="780">
+  <w:style w:type="table" w:styleId="816">
     <w:name w:val="Lined - Accent 3"/>
-    <w:basedOn w:val="817"/>
+    <w:basedOn w:val="853"/>
     <w:uiPriority w:val="99"/>
     <w:pPr>
       <w:spacing w:after="0" w:line="240" w:lineRule="auto"/>
@@ -16151,9 +16272,9 @@
       </w:tcPr>
     </w:tblStylePr>
   </w:style>
-  <w:style w:type="table" w:styleId="781">
+  <w:style w:type="table" w:styleId="817">
     <w:name w:val="Lined - Accent 4"/>
-    <w:basedOn w:val="817"/>
+    <w:basedOn w:val="853"/>
     <w:uiPriority w:val="99"/>
     <w:pPr>
       <w:spacing w:after="0" w:line="240" w:lineRule="auto"/>
@@ -16241,9 +16362,9 @@
       </w:tcPr>
     </w:tblStylePr>
   </w:style>
-  <w:style w:type="table" w:styleId="782">
+  <w:style w:type="table" w:styleId="818">
     <w:name w:val="Lined - Accent 5"/>
-    <w:basedOn w:val="817"/>
+    <w:basedOn w:val="853"/>
     <w:uiPriority w:val="99"/>
     <w:pPr>
       <w:spacing w:after="0" w:line="240" w:lineRule="auto"/>
@@ -16331,9 +16452,9 @@
       </w:tcPr>
     </w:tblStylePr>
   </w:style>
-  <w:style w:type="table" w:styleId="783">
+  <w:style w:type="table" w:styleId="819">
     <w:name w:val="Lined - Accent 6"/>
-    <w:basedOn w:val="817"/>
+    <w:basedOn w:val="853"/>
     <w:uiPriority w:val="99"/>
     <w:pPr>
       <w:spacing w:after="0" w:line="240" w:lineRule="auto"/>
@@ -16421,9 +16542,9 @@
       </w:tcPr>
     </w:tblStylePr>
   </w:style>
-  <w:style w:type="table" w:styleId="784">
+  <w:style w:type="table" w:styleId="820">
     <w:name w:val="Bordered &amp; Lined - Accent"/>
-    <w:basedOn w:val="817"/>
+    <w:basedOn w:val="853"/>
     <w:uiPriority w:val="99"/>
     <w:pPr>
       <w:spacing w:after="0" w:line="240" w:lineRule="auto"/>
@@ -16519,9 +16640,9 @@
       </w:tcPr>
     </w:tblStylePr>
   </w:style>
-  <w:style w:type="table" w:styleId="785">
+  <w:style w:type="table" w:styleId="821">
     <w:name w:val="Bordered &amp; Lined - Accent 1"/>
-    <w:basedOn w:val="817"/>
+    <w:basedOn w:val="853"/>
     <w:uiPriority w:val="99"/>
     <w:pPr>
       <w:spacing w:after="0" w:line="240" w:lineRule="auto"/>
@@ -16617,9 +16738,9 @@
       </w:tcPr>
     </w:tblStylePr>
   </w:style>
-  <w:style w:type="table" w:styleId="786">
+  <w:style w:type="table" w:styleId="822">
     <w:name w:val="Bordered &amp; Lined - Accent 2"/>
-    <w:basedOn w:val="817"/>
+    <w:basedOn w:val="853"/>
     <w:uiPriority w:val="99"/>
     <w:pPr>
       <w:spacing w:after="0" w:line="240" w:lineRule="auto"/>
@@ -16715,9 +16836,9 @@
       </w:tcPr>
     </w:tblStylePr>
   </w:style>
-  <w:style w:type="table" w:styleId="787">
+  <w:style w:type="table" w:styleId="823">
     <w:name w:val="Bordered &amp; Lined - Accent 3"/>
-    <w:basedOn w:val="817"/>
+    <w:basedOn w:val="853"/>
     <w:uiPriority w:val="99"/>
     <w:pPr>
       <w:spacing w:after="0" w:line="240" w:lineRule="auto"/>
@@ -16813,9 +16934,9 @@
       </w:tcPr>
     </w:tblStylePr>
   </w:style>
-  <w:style w:type="table" w:styleId="788">
+  <w:style w:type="table" w:styleId="824">
     <w:name w:val="Bordered &amp; Lined - Accent 4"/>
-    <w:basedOn w:val="817"/>
+    <w:basedOn w:val="853"/>
     <w:uiPriority w:val="99"/>
     <w:pPr>
       <w:spacing w:after="0" w:line="240" w:lineRule="auto"/>
@@ -16911,9 +17032,9 @@
       </w:tcPr>
     </w:tblStylePr>
   </w:style>
-  <w:style w:type="table" w:styleId="789">
+  <w:style w:type="table" w:styleId="825">
     <w:name w:val="Bordered &amp; Lined - Accent 5"/>
-    <w:basedOn w:val="817"/>
+    <w:basedOn w:val="853"/>
     <w:uiPriority w:val="99"/>
     <w:pPr>
       <w:spacing w:after="0" w:line="240" w:lineRule="auto"/>
@@ -17009,9 +17130,9 @@
       </w:tcPr>
     </w:tblStylePr>
   </w:style>
-  <w:style w:type="table" w:styleId="790">
+  <w:style w:type="table" w:styleId="826">
     <w:name w:val="Bordered &amp; Lined - Accent 6"/>
-    <w:basedOn w:val="817"/>
+    <w:basedOn w:val="853"/>
     <w:uiPriority w:val="99"/>
     <w:pPr>
       <w:spacing w:after="0" w:line="240" w:lineRule="auto"/>
@@ -17107,9 +17228,9 @@
       </w:tcPr>
     </w:tblStylePr>
   </w:style>
-  <w:style w:type="table" w:styleId="791">
+  <w:style w:type="table" w:styleId="827">
     <w:name w:val="Bordered"/>
-    <w:basedOn w:val="817"/>
+    <w:basedOn w:val="853"/>
     <w:uiPriority w:val="99"/>
     <w:pPr>
       <w:spacing w:after="0" w:line="240" w:lineRule="auto"/>
@@ -17186,9 +17307,9 @@
       </w:tcPr>
     </w:tblStylePr>
   </w:style>
-  <w:style w:type="table" w:styleId="792">
+  <w:style w:type="table" w:styleId="828">
     <w:name w:val="Bordered - Accent 1"/>
-    <w:basedOn w:val="817"/>
+    <w:basedOn w:val="853"/>
     <w:uiPriority w:val="99"/>
     <w:pPr>
       <w:spacing w:after="0" w:line="240" w:lineRule="auto"/>
@@ -17265,9 +17386,9 @@
       </w:tcPr>
     </w:tblStylePr>
   </w:style>
-  <w:style w:type="table" w:styleId="793">
+  <w:style w:type="table" w:styleId="829">
     <w:name w:val="Bordered - Accent 2"/>
-    <w:basedOn w:val="817"/>
+    <w:basedOn w:val="853"/>
     <w:uiPriority w:val="99"/>
     <w:pPr>
       <w:spacing w:after="0" w:line="240" w:lineRule="auto"/>
@@ -17344,9 +17465,9 @@
       </w:tcPr>
     </w:tblStylePr>
   </w:style>
-  <w:style w:type="table" w:styleId="794">
+  <w:style w:type="table" w:styleId="830">
     <w:name w:val="Bordered - Accent 3"/>
-    <w:basedOn w:val="817"/>
+    <w:basedOn w:val="853"/>
     <w:uiPriority w:val="99"/>
     <w:pPr>
       <w:spacing w:after="0" w:line="240" w:lineRule="auto"/>
@@ -17423,9 +17544,9 @@
       </w:tcPr>
     </w:tblStylePr>
   </w:style>
-  <w:style w:type="table" w:styleId="795">
+  <w:style w:type="table" w:styleId="831">
     <w:name w:val="Bordered - Accent 4"/>
-    <w:basedOn w:val="817"/>
+    <w:basedOn w:val="853"/>
     <w:uiPriority w:val="99"/>
     <w:pPr>
       <w:spacing w:after="0" w:line="240" w:lineRule="auto"/>
@@ -17502,9 +17623,9 @@
       </w:tcPr>
     </w:tblStylePr>
   </w:style>
-  <w:style w:type="table" w:styleId="796">
+  <w:style w:type="table" w:styleId="832">
     <w:name w:val="Bordered - Accent 5"/>
-    <w:basedOn w:val="817"/>
+    <w:basedOn w:val="853"/>
     <w:uiPriority w:val="99"/>
     <w:pPr>
       <w:spacing w:after="0" w:line="240" w:lineRule="auto"/>
@@ -17581,9 +17702,9 @@
       </w:tcPr>
     </w:tblStylePr>
   </w:style>
-  <w:style w:type="table" w:styleId="797">
+  <w:style w:type="table" w:styleId="833">
     <w:name w:val="Bordered - Accent 6"/>
-    <w:basedOn w:val="817"/>
+    <w:basedOn w:val="853"/>
     <w:uiPriority w:val="99"/>
     <w:pPr>
       <w:spacing w:after="0" w:line="240" w:lineRule="auto"/>
@@ -17660,7 +17781,7 @@
       </w:tcPr>
     </w:tblStylePr>
   </w:style>
-  <w:style w:type="character" w:styleId="798">
+  <w:style w:type="character" w:styleId="834">
     <w:name w:val="Hyperlink"/>
     <w:uiPriority w:val="99"/>
     <w:unhideWhenUsed/>
@@ -17669,10 +17790,10 @@
       <w:u w:val="single"/>
     </w:rPr>
   </w:style>
-  <w:style w:type="paragraph" w:styleId="799">
+  <w:style w:type="paragraph" w:styleId="835">
     <w:name w:val="footnote text"/>
-    <w:basedOn w:val="816"/>
-    <w:link w:val="800"/>
+    <w:basedOn w:val="852"/>
+    <w:link w:val="836"/>
     <w:uiPriority w:val="99"/>
     <w:semiHidden/>
     <w:unhideWhenUsed/>
@@ -17683,15 +17804,15 @@
       <w:sz w:val="18"/>
     </w:rPr>
   </w:style>
-  <w:style w:type="character" w:styleId="800">
+  <w:style w:type="character" w:styleId="836">
     <w:name w:val="Footnote Text Char"/>
-    <w:link w:val="799"/>
+    <w:link w:val="835"/>
     <w:uiPriority w:val="99"/>
     <w:rPr>
       <w:sz w:val="18"/>
     </w:rPr>
   </w:style>
-  <w:style w:type="character" w:styleId="801">
+  <w:style w:type="character" w:styleId="837">
     <w:name w:val="footnote reference"/>
     <w:uiPriority w:val="99"/>
     <w:unhideWhenUsed/>
@@ -17699,10 +17820,10 @@
       <w:vertAlign w:val="superscript"/>
     </w:rPr>
   </w:style>
-  <w:style w:type="paragraph" w:styleId="802">
+  <w:style w:type="paragraph" w:styleId="838">
     <w:name w:val="endnote text"/>
-    <w:basedOn w:val="816"/>
-    <w:link w:val="803"/>
+    <w:basedOn w:val="852"/>
+    <w:link w:val="839"/>
     <w:uiPriority w:val="99"/>
     <w:semiHidden/>
     <w:unhideWhenUsed/>
@@ -17713,15 +17834,15 @@
       <w:sz w:val="20"/>
     </w:rPr>
   </w:style>
-  <w:style w:type="character" w:styleId="803">
+  <w:style w:type="character" w:styleId="839">
     <w:name w:val="Endnote Text Char"/>
-    <w:link w:val="802"/>
+    <w:link w:val="838"/>
     <w:uiPriority w:val="99"/>
     <w:rPr>
       <w:sz w:val="20"/>
     </w:rPr>
   </w:style>
-  <w:style w:type="character" w:styleId="804">
+  <w:style w:type="character" w:styleId="840">
     <w:name w:val="endnote reference"/>
     <w:uiPriority w:val="99"/>
     <w:semiHidden/>
@@ -17730,10 +17851,10 @@
       <w:vertAlign w:val="superscript"/>
     </w:rPr>
   </w:style>
-  <w:style w:type="paragraph" w:styleId="805">
+  <w:style w:type="paragraph" w:styleId="841">
     <w:name w:val="toc 1"/>
-    <w:basedOn w:val="816"/>
-    <w:next w:val="816"/>
+    <w:basedOn w:val="852"/>
+    <w:next w:val="852"/>
     <w:uiPriority w:val="39"/>
     <w:unhideWhenUsed/>
     <w:pPr>
@@ -17741,10 +17862,10 @@
       <w:spacing w:after="57"/>
     </w:pPr>
   </w:style>
-  <w:style w:type="paragraph" w:styleId="806">
+  <w:style w:type="paragraph" w:styleId="842">
     <w:name w:val="toc 2"/>
-    <w:basedOn w:val="816"/>
-    <w:next w:val="816"/>
+    <w:basedOn w:val="852"/>
+    <w:next w:val="852"/>
     <w:uiPriority w:val="39"/>
     <w:unhideWhenUsed/>
     <w:pPr>
@@ -17752,10 +17873,10 @@
       <w:spacing w:after="57"/>
     </w:pPr>
   </w:style>
-  <w:style w:type="paragraph" w:styleId="807">
+  <w:style w:type="paragraph" w:styleId="843">
     <w:name w:val="toc 3"/>
-    <w:basedOn w:val="816"/>
-    <w:next w:val="816"/>
+    <w:basedOn w:val="852"/>
+    <w:next w:val="852"/>
     <w:uiPriority w:val="39"/>
     <w:unhideWhenUsed/>
     <w:pPr>
@@ -17763,10 +17884,10 @@
       <w:spacing w:after="57"/>
     </w:pPr>
   </w:style>
-  <w:style w:type="paragraph" w:styleId="808">
+  <w:style w:type="paragraph" w:styleId="844">
     <w:name w:val="toc 4"/>
-    <w:basedOn w:val="816"/>
-    <w:next w:val="816"/>
+    <w:basedOn w:val="852"/>
+    <w:next w:val="852"/>
     <w:uiPriority w:val="39"/>
     <w:unhideWhenUsed/>
     <w:pPr>
@@ -17774,10 +17895,10 @@
       <w:spacing w:after="57"/>
     </w:pPr>
   </w:style>
-  <w:style w:type="paragraph" w:styleId="809">
+  <w:style w:type="paragraph" w:styleId="845">
     <w:name w:val="toc 5"/>
-    <w:basedOn w:val="816"/>
-    <w:next w:val="816"/>
+    <w:basedOn w:val="852"/>
+    <w:next w:val="852"/>
     <w:uiPriority w:val="39"/>
     <w:unhideWhenUsed/>
     <w:pPr>
@@ -17785,10 +17906,10 @@
       <w:spacing w:after="57"/>
     </w:pPr>
   </w:style>
-  <w:style w:type="paragraph" w:styleId="810">
+  <w:style w:type="paragraph" w:styleId="846">
     <w:name w:val="toc 6"/>
-    <w:basedOn w:val="816"/>
-    <w:next w:val="816"/>
+    <w:basedOn w:val="852"/>
+    <w:next w:val="852"/>
     <w:uiPriority w:val="39"/>
     <w:unhideWhenUsed/>
     <w:pPr>
@@ -17796,10 +17917,10 @@
       <w:spacing w:after="57"/>
     </w:pPr>
   </w:style>
-  <w:style w:type="paragraph" w:styleId="811">
+  <w:style w:type="paragraph" w:styleId="847">
     <w:name w:val="toc 7"/>
-    <w:basedOn w:val="816"/>
-    <w:next w:val="816"/>
+    <w:basedOn w:val="852"/>
+    <w:next w:val="852"/>
     <w:uiPriority w:val="39"/>
     <w:unhideWhenUsed/>
     <w:pPr>
@@ -17807,10 +17928,10 @@
       <w:spacing w:after="57"/>
     </w:pPr>
   </w:style>
-  <w:style w:type="paragraph" w:styleId="812">
+  <w:style w:type="paragraph" w:styleId="848">
     <w:name w:val="toc 8"/>
-    <w:basedOn w:val="816"/>
-    <w:next w:val="816"/>
+    <w:basedOn w:val="852"/>
+    <w:next w:val="852"/>
     <w:uiPriority w:val="39"/>
     <w:unhideWhenUsed/>
     <w:pPr>
@@ -17818,10 +17939,10 @@
       <w:spacing w:after="57"/>
     </w:pPr>
   </w:style>
-  <w:style w:type="paragraph" w:styleId="813">
+  <w:style w:type="paragraph" w:styleId="849">
     <w:name w:val="toc 9"/>
-    <w:basedOn w:val="816"/>
-    <w:next w:val="816"/>
+    <w:basedOn w:val="852"/>
+    <w:next w:val="852"/>
     <w:uiPriority w:val="39"/>
     <w:unhideWhenUsed/>
     <w:pPr>
@@ -17829,26 +17950,26 @@
       <w:spacing w:after="57"/>
     </w:pPr>
   </w:style>
-  <w:style w:type="paragraph" w:styleId="814">
+  <w:style w:type="paragraph" w:styleId="850">
     <w:name w:val="TOC Heading"/>
     <w:uiPriority w:val="39"/>
     <w:unhideWhenUsed/>
   </w:style>
-  <w:style w:type="paragraph" w:styleId="815">
+  <w:style w:type="paragraph" w:styleId="851">
     <w:name w:val="table of figures"/>
-    <w:basedOn w:val="816"/>
-    <w:next w:val="816"/>
+    <w:basedOn w:val="852"/>
+    <w:next w:val="852"/>
     <w:uiPriority w:val="99"/>
     <w:unhideWhenUsed/>
     <w:pPr>
       <w:spacing w:after="0" w:afterAutospacing="0"/>
     </w:pPr>
   </w:style>
-  <w:style w:type="paragraph" w:styleId="816" w:default="1">
+  <w:style w:type="paragraph" w:styleId="852" w:default="1">
     <w:name w:val="Normal"/>
     <w:qFormat/>
   </w:style>
-  <w:style w:type="table" w:styleId="817" w:default="1">
+  <w:style w:type="table" w:styleId="853" w:default="1">
     <w:name w:val="Normal Table"/>
     <w:uiPriority w:val="99"/>
     <w:semiHidden/>
@@ -17863,24 +17984,24 @@
       </w:tblCellMar>
     </w:tblPr>
   </w:style>
-  <w:style w:type="numbering" w:styleId="818" w:default="1">
+  <w:style w:type="numbering" w:styleId="854" w:default="1">
     <w:name w:val="No List"/>
     <w:uiPriority w:val="99"/>
     <w:semiHidden/>
     <w:unhideWhenUsed/>
   </w:style>
-  <w:style w:type="paragraph" w:styleId="819">
+  <w:style w:type="paragraph" w:styleId="855">
     <w:name w:val="No Spacing"/>
-    <w:basedOn w:val="816"/>
+    <w:basedOn w:val="852"/>
     <w:uiPriority w:val="1"/>
     <w:qFormat/>
     <w:pPr>
       <w:spacing w:after="0" w:line="240" w:lineRule="auto"/>
     </w:pPr>
   </w:style>
-  <w:style w:type="paragraph" w:styleId="820">
+  <w:style w:type="paragraph" w:styleId="856">
     <w:name w:val="List Paragraph"/>
-    <w:basedOn w:val="816"/>
+    <w:basedOn w:val="852"/>
     <w:uiPriority w:val="34"/>
     <w:qFormat/>
     <w:pPr>
@@ -17888,7 +18009,7 @@
       <w:ind w:left="720"/>
     </w:pPr>
   </w:style>
-  <w:style w:type="character" w:styleId="821" w:default="1">
+  <w:style w:type="character" w:styleId="857" w:default="1">
     <w:name w:val="Default Paragraph Font"/>
     <w:uiPriority w:val="1"/>
     <w:semiHidden/>

</xml_diff>